<commit_message>
Core Functionallity submission complete and zipped
</commit_message>
<xml_diff>
--- a/BPLtd_Project_Revision_5/Documentation/SSID-2213276-IPA-AD-ItP.docx
+++ b/BPLtd_Project_Revision_5/Documentation/SSID-2213276-IPA-AD-ItP.docx
@@ -19,7 +19,7 @@
             <mc:AlternateContent>
               <mc:Choice Requires="wpg">
                 <w:drawing>
-                  <wp:anchor distT="0" distB="0" distL="114300" distR="114300" simplePos="0" relativeHeight="251659264" behindDoc="1" locked="0" layoutInCell="1" allowOverlap="1" wp14:anchorId="48F0D679" wp14:editId="5A60BCB8">
+                  <wp:anchor distT="0" distB="0" distL="114300" distR="114300" simplePos="0" relativeHeight="251658240" behindDoc="1" locked="0" layoutInCell="1" allowOverlap="1" wp14:anchorId="48F0D679" wp14:editId="7F874C7A">
                     <wp:simplePos x="0" y="0"/>
                     <wp:positionH relativeFrom="page">
                       <wp:align>center</wp:align>
@@ -415,7 +415,7 @@
               </mc:Choice>
               <mc:Fallback>
                 <w:pict>
-                  <v:group w14:anchorId="48F0D679" id="Group 193" o:spid="_x0000_s1026" style="position:absolute;margin-left:0;margin-top:0;width:540.55pt;height:718.4pt;z-index:-251657216;mso-width-percent:882;mso-height-percent:909;mso-position-horizontal:center;mso-position-horizontal-relative:page;mso-position-vertical:center;mso-position-vertical-relative:page;mso-width-percent:882;mso-height-percent:909" coordsize="68648,91235" o:gfxdata="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">
+                  <v:group w14:anchorId="48F0D679" id="Group 193" o:spid="_x0000_s1026" style="position:absolute;margin-left:0;margin-top:0;width:540.55pt;height:718.4pt;z-index:-251658240;mso-width-percent:882;mso-height-percent:909;mso-position-horizontal:center;mso-position-horizontal-relative:page;mso-position-vertical:center;mso-position-vertical-relative:page;mso-width-percent:882;mso-height-percent:909" coordsize="68648,91235" o:gfxdata="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">
                     <v:rect id="Rectangle 194" o:spid="_x0000_s1027" style="position:absolute;width:68580;height:13716;visibility:visible;mso-wrap-style:square;v-text-anchor:middle" o:gfxdata="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" fillcolor="#4472c4 [3204]" stroked="f" strokeweight="1pt"/>
                     <v:rect id="Rectangle 195" o:spid="_x0000_s1028" style="position:absolute;top:40943;width:68580;height:50292;visibility:visible;mso-wrap-style:square;v-text-anchor:bottom" o:gfxdata="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" fillcolor="#4472c4 [3204]" stroked="f" strokeweight="1pt">
                       <v:textbox inset="36pt,57.6pt,36pt,36pt">
@@ -882,8 +882,398 @@
     </w:p>
     <w:p/>
     <w:p>
+      <w:pPr>
+        <w:spacing w:line="240" w:lineRule="auto"/>
+      </w:pPr>
       <w:r>
-        <w:br w:type="page"/>
+        <w:rPr>
+          <w:noProof/>
+        </w:rPr>
+        <mc:AlternateContent>
+          <mc:Choice Requires="wpg">
+            <w:drawing>
+              <wp:anchor distT="0" distB="0" distL="114300" distR="114300" simplePos="0" relativeHeight="251665408" behindDoc="0" locked="0" layoutInCell="1" allowOverlap="1" wp14:anchorId="186B7FDE" wp14:editId="0B932223">
+                <wp:simplePos x="0" y="0"/>
+                <wp:positionH relativeFrom="column">
+                  <wp:posOffset>3661576</wp:posOffset>
+                </wp:positionH>
+                <wp:positionV relativeFrom="paragraph">
+                  <wp:posOffset>11209</wp:posOffset>
+                </wp:positionV>
+                <wp:extent cx="2981352" cy="6739559"/>
+                <wp:effectExtent l="0" t="0" r="9525" b="4445"/>
+                <wp:wrapTight wrapText="bothSides">
+                  <wp:wrapPolygon edited="0">
+                    <wp:start x="0" y="0"/>
+                    <wp:lineTo x="0" y="3053"/>
+                    <wp:lineTo x="2484" y="3908"/>
+                    <wp:lineTo x="2484" y="21553"/>
+                    <wp:lineTo x="21531" y="21553"/>
+                    <wp:lineTo x="21531" y="0"/>
+                    <wp:lineTo x="0" y="0"/>
+                  </wp:wrapPolygon>
+                </wp:wrapTight>
+                <wp:docPr id="8" name="Group 8"/>
+                <wp:cNvGraphicFramePr/>
+                <a:graphic xmlns:a="http://schemas.openxmlformats.org/drawingml/2006/main">
+                  <a:graphicData uri="http://schemas.microsoft.com/office/word/2010/wordprocessingGroup">
+                    <wpg:wgp>
+                      <wpg:cNvGrpSpPr/>
+                      <wpg:grpSpPr>
+                        <a:xfrm>
+                          <a:off x="0" y="0"/>
+                          <a:ext cx="2981352" cy="6739559"/>
+                          <a:chOff x="0" y="0"/>
+                          <a:chExt cx="2981352" cy="6739559"/>
+                        </a:xfrm>
+                      </wpg:grpSpPr>
+                      <pic:pic xmlns:pic="http://schemas.openxmlformats.org/drawingml/2006/picture">
+                        <pic:nvPicPr>
+                          <pic:cNvPr id="6" name="Picture 6" descr="Graphical user interface, text&#10;&#10;Description automatically generated"/>
+                          <pic:cNvPicPr>
+                            <a:picLocks noChangeAspect="1"/>
+                          </pic:cNvPicPr>
+                        </pic:nvPicPr>
+                        <pic:blipFill rotWithShape="1">
+                          <a:blip r:embed="rId7">
+                            <a:extLst>
+                              <a:ext uri="{28A0092B-C50C-407E-A947-70E740481C1C}">
+                                <a14:useLocalDpi xmlns:a14="http://schemas.microsoft.com/office/drawing/2010/main" val="0"/>
+                              </a:ext>
+                            </a:extLst>
+                          </a:blip>
+                          <a:srcRect t="1" r="54631" b="58226"/>
+                          <a:stretch/>
+                        </pic:blipFill>
+                        <pic:spPr bwMode="auto">
+                          <a:xfrm>
+                            <a:off x="381662" y="954157"/>
+                            <a:ext cx="2599690" cy="1280160"/>
+                          </a:xfrm>
+                          <a:prstGeom prst="rect">
+                            <a:avLst/>
+                          </a:prstGeom>
+                          <a:ln>
+                            <a:noFill/>
+                          </a:ln>
+                          <a:extLst>
+                            <a:ext uri="{53640926-AAD7-44D8-BBD7-CCE9431645EC}">
+                              <a14:shadowObscured xmlns:a14="http://schemas.microsoft.com/office/drawing/2010/main"/>
+                            </a:ext>
+                          </a:extLst>
+                        </pic:spPr>
+                      </pic:pic>
+                      <pic:pic xmlns:pic="http://schemas.openxmlformats.org/drawingml/2006/picture">
+                        <pic:nvPicPr>
+                          <pic:cNvPr id="4" name="Picture 4" descr="A screenshot of a computer screen&#10;&#10;Description automatically generated"/>
+                          <pic:cNvPicPr>
+                            <a:picLocks noChangeAspect="1"/>
+                          </pic:cNvPicPr>
+                        </pic:nvPicPr>
+                        <pic:blipFill rotWithShape="1">
+                          <a:blip r:embed="rId8">
+                            <a:extLst>
+                              <a:ext uri="{28A0092B-C50C-407E-A947-70E740481C1C}">
+                                <a14:useLocalDpi xmlns:a14="http://schemas.microsoft.com/office/drawing/2010/main" val="0"/>
+                              </a:ext>
+                            </a:extLst>
+                          </a:blip>
+                          <a:srcRect l="2024" t="1795" r="52623" b="57411"/>
+                          <a:stretch/>
+                        </pic:blipFill>
+                        <pic:spPr bwMode="auto">
+                          <a:xfrm>
+                            <a:off x="381662" y="3363402"/>
+                            <a:ext cx="2599055" cy="1240790"/>
+                          </a:xfrm>
+                          <a:prstGeom prst="rect">
+                            <a:avLst/>
+                          </a:prstGeom>
+                          <a:ln>
+                            <a:noFill/>
+                          </a:ln>
+                          <a:extLst>
+                            <a:ext uri="{53640926-AAD7-44D8-BBD7-CCE9431645EC}">
+                              <a14:shadowObscured xmlns:a14="http://schemas.microsoft.com/office/drawing/2010/main"/>
+                            </a:ext>
+                          </a:extLst>
+                        </pic:spPr>
+                      </pic:pic>
+                      <pic:pic xmlns:pic="http://schemas.openxmlformats.org/drawingml/2006/picture">
+                        <pic:nvPicPr>
+                          <pic:cNvPr id="3" name="Picture 3" descr="A screenshot of a computer screen&#10;&#10;Description automatically generated"/>
+                          <pic:cNvPicPr>
+                            <a:picLocks noChangeAspect="1"/>
+                          </pic:cNvPicPr>
+                        </pic:nvPicPr>
+                        <pic:blipFill rotWithShape="1">
+                          <a:blip r:embed="rId9">
+                            <a:extLst>
+                              <a:ext uri="{28A0092B-C50C-407E-A947-70E740481C1C}">
+                                <a14:useLocalDpi xmlns:a14="http://schemas.microsoft.com/office/drawing/2010/main" val="0"/>
+                              </a:ext>
+                            </a:extLst>
+                          </a:blip>
+                          <a:srcRect l="2738" t="2641" r="51901" b="56063"/>
+                          <a:stretch/>
+                        </pic:blipFill>
+                        <pic:spPr bwMode="auto">
+                          <a:xfrm>
+                            <a:off x="381662" y="2091193"/>
+                            <a:ext cx="2599055" cy="1280160"/>
+                          </a:xfrm>
+                          <a:prstGeom prst="rect">
+                            <a:avLst/>
+                          </a:prstGeom>
+                          <a:ln>
+                            <a:noFill/>
+                          </a:ln>
+                          <a:extLst>
+                            <a:ext uri="{53640926-AAD7-44D8-BBD7-CCE9431645EC}">
+                              <a14:shadowObscured xmlns:a14="http://schemas.microsoft.com/office/drawing/2010/main"/>
+                            </a:ext>
+                          </a:extLst>
+                        </pic:spPr>
+                      </pic:pic>
+                      <pic:pic xmlns:pic="http://schemas.openxmlformats.org/drawingml/2006/picture">
+                        <pic:nvPicPr>
+                          <pic:cNvPr id="2" name="Picture 2" descr="A screenshot of a computer&#10;&#10;Description automatically generated with medium confidence"/>
+                          <pic:cNvPicPr>
+                            <a:picLocks noChangeAspect="1"/>
+                          </pic:cNvPicPr>
+                        </pic:nvPicPr>
+                        <pic:blipFill rotWithShape="1">
+                          <a:blip r:embed="rId10">
+                            <a:extLst>
+                              <a:ext uri="{28A0092B-C50C-407E-A947-70E740481C1C}">
+                                <a14:useLocalDpi xmlns:a14="http://schemas.microsoft.com/office/drawing/2010/main" val="0"/>
+                              </a:ext>
+                            </a:extLst>
+                          </a:blip>
+                          <a:srcRect t="-1" b="66940"/>
+                          <a:stretch/>
+                        </pic:blipFill>
+                        <pic:spPr bwMode="auto">
+                          <a:xfrm>
+                            <a:off x="0" y="0"/>
+                            <a:ext cx="2981325" cy="953770"/>
+                          </a:xfrm>
+                          <a:prstGeom prst="rect">
+                            <a:avLst/>
+                          </a:prstGeom>
+                          <a:ln>
+                            <a:noFill/>
+                          </a:ln>
+                          <a:extLst>
+                            <a:ext uri="{53640926-AAD7-44D8-BBD7-CCE9431645EC}">
+                              <a14:shadowObscured xmlns:a14="http://schemas.microsoft.com/office/drawing/2010/main"/>
+                            </a:ext>
+                          </a:extLst>
+                        </pic:spPr>
+                      </pic:pic>
+                      <pic:pic xmlns:pic="http://schemas.openxmlformats.org/drawingml/2006/picture">
+                        <pic:nvPicPr>
+                          <pic:cNvPr id="1" name="Picture 1" descr="A computer screen capture&#10;&#10;Description automatically generated with medium confidence"/>
+                          <pic:cNvPicPr>
+                            <a:picLocks noChangeAspect="1"/>
+                          </pic:cNvPicPr>
+                        </pic:nvPicPr>
+                        <pic:blipFill rotWithShape="1">
+                          <a:blip r:embed="rId11">
+                            <a:extLst>
+                              <a:ext uri="{28A0092B-C50C-407E-A947-70E740481C1C}">
+                                <a14:useLocalDpi xmlns:a14="http://schemas.microsoft.com/office/drawing/2010/main" val="0"/>
+                              </a:ext>
+                            </a:extLst>
+                          </a:blip>
+                          <a:srcRect l="119" r="54509" b="70808"/>
+                          <a:stretch/>
+                        </pic:blipFill>
+                        <pic:spPr bwMode="auto">
+                          <a:xfrm>
+                            <a:off x="381662" y="5844209"/>
+                            <a:ext cx="2599690" cy="895350"/>
+                          </a:xfrm>
+                          <a:prstGeom prst="rect">
+                            <a:avLst/>
+                          </a:prstGeom>
+                          <a:ln>
+                            <a:noFill/>
+                          </a:ln>
+                          <a:extLst>
+                            <a:ext uri="{53640926-AAD7-44D8-BBD7-CCE9431645EC}">
+                              <a14:shadowObscured xmlns:a14="http://schemas.microsoft.com/office/drawing/2010/main"/>
+                            </a:ext>
+                          </a:extLst>
+                        </pic:spPr>
+                      </pic:pic>
+                      <pic:pic xmlns:pic="http://schemas.openxmlformats.org/drawingml/2006/picture">
+                        <pic:nvPicPr>
+                          <pic:cNvPr id="5" name="Picture 5" descr="A screenshot of a computer screen&#10;&#10;Description automatically generated"/>
+                          <pic:cNvPicPr>
+                            <a:picLocks noChangeAspect="1"/>
+                          </pic:cNvPicPr>
+                        </pic:nvPicPr>
+                        <pic:blipFill rotWithShape="1">
+                          <a:blip r:embed="rId12">
+                            <a:extLst>
+                              <a:ext uri="{28A0092B-C50C-407E-A947-70E740481C1C}">
+                                <a14:useLocalDpi xmlns:a14="http://schemas.microsoft.com/office/drawing/2010/main" val="0"/>
+                              </a:ext>
+                            </a:extLst>
+                          </a:blip>
+                          <a:srcRect l="4048" t="2307" r="50582" b="55248"/>
+                          <a:stretch/>
+                        </pic:blipFill>
+                        <pic:spPr bwMode="auto">
+                          <a:xfrm>
+                            <a:off x="381662" y="4603805"/>
+                            <a:ext cx="2599690" cy="1255395"/>
+                          </a:xfrm>
+                          <a:prstGeom prst="rect">
+                            <a:avLst/>
+                          </a:prstGeom>
+                          <a:ln>
+                            <a:noFill/>
+                          </a:ln>
+                          <a:extLst>
+                            <a:ext uri="{53640926-AAD7-44D8-BBD7-CCE9431645EC}">
+                              <a14:shadowObscured xmlns:a14="http://schemas.microsoft.com/office/drawing/2010/main"/>
+                            </a:ext>
+                          </a:extLst>
+                        </pic:spPr>
+                      </pic:pic>
+                    </wpg:wgp>
+                  </a:graphicData>
+                </a:graphic>
+              </wp:anchor>
+            </w:drawing>
+          </mc:Choice>
+          <mc:Fallback>
+            <w:pict>
+              <v:group w14:anchorId="376512E1" id="Group 8" o:spid="_x0000_s1026" style="position:absolute;margin-left:288.3pt;margin-top:.9pt;width:234.75pt;height:530.65pt;z-index:251665408" coordsize="29813,67395" o:gfxdata="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">
+                <v:shapetype id="_x0000_t75" coordsize="21600,21600" o:spt="75" o:preferrelative="t" path="m@4@5l@4@11@9@11@9@5xe" filled="f" stroked="f">
+                  <v:stroke joinstyle="miter"/>
+                  <v:formulas>
+                    <v:f eqn="if lineDrawn pixelLineWidth 0"/>
+                    <v:f eqn="sum @0 1 0"/>
+                    <v:f eqn="sum 0 0 @1"/>
+                    <v:f eqn="prod @2 1 2"/>
+                    <v:f eqn="prod @3 21600 pixelWidth"/>
+                    <v:f eqn="prod @3 21600 pixelHeight"/>
+                    <v:f eqn="sum @0 0 1"/>
+                    <v:f eqn="prod @6 1 2"/>
+                    <v:f eqn="prod @7 21600 pixelWidth"/>
+                    <v:f eqn="sum @8 21600 0"/>
+                    <v:f eqn="prod @7 21600 pixelHeight"/>
+                    <v:f eqn="sum @10 21600 0"/>
+                  </v:formulas>
+                  <v:path o:extrusionok="f" gradientshapeok="t" o:connecttype="rect"/>
+                  <o:lock v:ext="edit" aspectratio="t"/>
+                </v:shapetype>
+                <v:shape id="Picture 6" o:spid="_x0000_s1027" type="#_x0000_t75" alt="Graphical user interface, text&#10;&#10;Description automatically generated" style="position:absolute;left:3816;top:9541;width:25997;height:12802;visibility:visible;mso-wrap-style:square" o:gfxdata="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">
+                  <v:imagedata r:id="rId13" o:title="Graphical user interface, text&#10;&#10;Description automatically generated" croptop="1f" cropbottom="38159f" cropright="35803f"/>
+                </v:shape>
+                <v:shape id="Picture 4" o:spid="_x0000_s1028" type="#_x0000_t75" alt="A screenshot of a computer screen&#10;&#10;Description automatically generated" style="position:absolute;left:3816;top:33634;width:25991;height:12407;visibility:visible;mso-wrap-style:square" o:gfxdata="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">
+                  <v:imagedata r:id="rId14" o:title="A screenshot of a computer screen&#10;&#10;Description automatically generated" croptop="1176f" cropbottom="37625f" cropleft="1326f" cropright="34487f"/>
+                </v:shape>
+                <v:shape id="Picture 3" o:spid="_x0000_s1029" type="#_x0000_t75" alt="A screenshot of a computer screen&#10;&#10;Description automatically generated" style="position:absolute;left:3816;top:20911;width:25991;height:12802;visibility:visible;mso-wrap-style:square" o:gfxdata="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">
+                  <v:imagedata r:id="rId15" o:title="A screenshot of a computer screen&#10;&#10;Description automatically generated" croptop="1731f" cropbottom="36741f" cropleft="1794f" cropright="34014f"/>
+                </v:shape>
+                <v:shape id="Picture 2" o:spid="_x0000_s1030" type="#_x0000_t75" alt="A screenshot of a computer&#10;&#10;Description automatically generated with medium confidence" style="position:absolute;width:29813;height:9537;visibility:visible;mso-wrap-style:square" o:gfxdata="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">
+                  <v:imagedata r:id="rId16" o:title="A screenshot of a computer&#10;&#10;Description automatically generated with medium confidence" croptop="-1f" cropbottom="43870f"/>
+                </v:shape>
+                <v:shape id="Picture 1" o:spid="_x0000_s1031" type="#_x0000_t75" alt="A computer screen capture&#10;&#10;Description automatically generated with medium confidence" style="position:absolute;left:3816;top:58442;width:25997;height:8953;visibility:visible;mso-wrap-style:square" o:gfxdata="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">
+                  <v:imagedata r:id="rId17" o:title="A computer screen capture&#10;&#10;Description automatically generated with medium confidence" cropbottom="46405f" cropleft="78f" cropright="35723f"/>
+                </v:shape>
+                <v:shape id="Picture 5" o:spid="_x0000_s1032" type="#_x0000_t75" alt="A screenshot of a computer screen&#10;&#10;Description automatically generated" style="position:absolute;left:3816;top:46038;width:25997;height:12554;visibility:visible;mso-wrap-style:square" o:gfxdata="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">
+                  <v:imagedata r:id="rId18" o:title="A screenshot of a computer screen&#10;&#10;Description automatically generated" croptop="1512f" cropbottom="36207f" cropleft="2653f" cropright="33149f"/>
+                </v:shape>
+                <w10:wrap type="tight"/>
+              </v:group>
+            </w:pict>
+          </mc:Fallback>
+        </mc:AlternateContent>
+      </w:r>
+      <w:r>
+        <w:t>This report describes the ‘Petrol Station Management’ application written to satisfy the brief provided in “</w:t>
+      </w:r>
+      <w:r>
+        <w:t>MOD008365 Assignment 0102 2022</w:t>
+      </w:r>
+      <w:r>
+        <w:t>.docx”. The application written was aimed and succeeds at meeting the Core functionality criteria.</w:t>
+      </w:r>
+    </w:p>
+    <w:p>
+      <w:pPr>
+        <w:spacing w:line="240" w:lineRule="auto"/>
+      </w:pPr>
+      <w:r>
+        <w:t xml:space="preserve">After loading the program, </w:t>
+      </w:r>
+      <w:r>
+        <w:t>either by double left-clicking on its executable icon in a full program release, or by running the “start debugging” option from within VS code, the user; a simulated ‘Fuel Attendant’, is presented with a basic start screen, asking that the user presses the enter key to continue to their ‘shift’, or that they press the escape key to exit.</w:t>
+      </w:r>
+    </w:p>
+    <w:p>
+      <w:pPr>
+        <w:spacing w:line="240" w:lineRule="auto"/>
+      </w:pPr>
+      <w:r>
+        <w:t>The limited-scope implementation of the application generates a pool of 81 vehicles, generating 1 every 1.5 seconds. Vehicles from this pool are then added to the “Fuel Station’s” waiting queue, which at this level, is 1 vehicle.</w:t>
+      </w:r>
+    </w:p>
+    <w:p>
+      <w:pPr>
+        <w:spacing w:line="240" w:lineRule="auto"/>
+      </w:pPr>
+      <w:r>
+        <w:t xml:space="preserve">By pressing one of the corresponding number keys on their keyboard (or numpad keys with </w:t>
+      </w:r>
+      <w:proofErr w:type="spellStart"/>
+      <w:r>
+        <w:t>Numlock</w:t>
+      </w:r>
+      <w:proofErr w:type="spellEnd"/>
+      <w:r>
+        <w:t xml:space="preserve"> on), the Fuel Attendant can send a waiting vehicle to</w:t>
+      </w:r>
+      <w:r>
+        <w:t xml:space="preserve"> the pump associated with that number. The Vehicle will then be passed from the Queue to the Pump, causing its status to change from “OPEN” to “BUSY”, wherein the vehicle will ‘Fuel’ for 8 seconds, before leaving the pump and thus, the fuel station. The pump will then </w:t>
+      </w:r>
+      <w:r>
+        <w:t>revert</w:t>
+      </w:r>
+      <w:r>
+        <w:t xml:space="preserve"> to “OPEN”, while the fuel station will update the number of vehicles serviced and associated litres pumped. Because at this level, the fuel time is fixed, and the pump rate is assumed to be a constant, that means for every vehicle serviced, 12 litres of fuel are dispensed.</w:t>
+      </w:r>
+      <w:r>
+        <w:t xml:space="preserve"> </w:t>
+      </w:r>
+      <w:r>
+        <w:t>Additionally,</w:t>
+      </w:r>
+      <w:r>
+        <w:t xml:space="preserve"> as there is no differentiation</w:t>
+      </w:r>
+      <w:r>
+        <w:t xml:space="preserve"> between fuel or vehicle types</w:t>
+      </w:r>
+      <w:r>
+        <w:t xml:space="preserve">, only 1 kind of vehicle </w:t>
+      </w:r>
+      <w:r>
+        <w:t xml:space="preserve">&amp; </w:t>
+      </w:r>
+      <w:r>
+        <w:t>1 kind of fuel are being served or dispensed</w:t>
+      </w:r>
+      <w:r>
+        <w:t xml:space="preserve"> at the fuel station</w:t>
+      </w:r>
+      <w:r>
+        <w:t>, respectively.</w:t>
       </w:r>
     </w:p>
     <w:p>
@@ -892,24 +1282,35 @@
       </w:pPr>
       <w:bookmarkStart w:id="1" w:name="_Toc120103179"/>
       <w:r>
-        <w:lastRenderedPageBreak/>
         <w:t>User Guide</w:t>
       </w:r>
       <w:bookmarkEnd w:id="1"/>
     </w:p>
+    <w:p/>
+    <w:p>
+      <w:r>
+        <w:t>Program users should be familiar with standard keyboard layouts and usage. The program only registers inputs from the ‘Enter’, ‘Escape’ and number keys 1 through 9. Any erroneous inputs will not cause program errors.</w:t>
+      </w:r>
+    </w:p>
     <w:p>
       <w:pPr>
         <w:sectPr>
-          <w:footerReference w:type="default" r:id="rId7"/>
-          <w:footerReference w:type="first" r:id="rId8"/>
+          <w:footerReference w:type="default" r:id="rId19"/>
+          <w:footerReference w:type="first" r:id="rId20"/>
           <w:pgSz w:w="11906" w:h="16838"/>
-          <w:pgMar w:top="1440" w:right="1440" w:bottom="1440" w:left="1440" w:header="708" w:footer="708" w:gutter="0"/>
+          <w:pgMar w:top="720" w:right="720" w:bottom="720" w:left="720" w:header="708" w:footer="708" w:gutter="0"/>
           <w:pgNumType w:start="0"/>
           <w:cols w:space="708"/>
           <w:titlePg/>
           <w:docGrid w:linePitch="360"/>
         </w:sectPr>
       </w:pPr>
+      <w:r>
+        <w:t>Due to how the vehicle pool population timer is implemented,</w:t>
+      </w:r>
+      <w:r>
+        <w:t xml:space="preserve"> swift users may find themselves waiting up to 3 seconds before the first vehicle is generated and transferred to the Queue for pump assignment.</w:t>
+      </w:r>
     </w:p>
     <w:p>
       <w:pPr>
@@ -946,16 +1347,16 @@
       </w:tblPr>
       <w:tblGrid>
         <w:gridCol w:w="843"/>
-        <w:gridCol w:w="1847"/>
-        <w:gridCol w:w="2689"/>
+        <w:gridCol w:w="2835"/>
+        <w:gridCol w:w="2551"/>
         <w:gridCol w:w="3402"/>
-        <w:gridCol w:w="863"/>
-        <w:gridCol w:w="838"/>
-        <w:gridCol w:w="5408"/>
+        <w:gridCol w:w="851"/>
+        <w:gridCol w:w="709"/>
+        <w:gridCol w:w="4699"/>
       </w:tblGrid>
       <w:tr>
         <w:trPr>
-          <w:trHeight w:val="1021"/>
+          <w:trHeight w:val="694"/>
         </w:trPr>
         <w:tc>
           <w:tcPr>
@@ -989,7 +1390,7 @@
         </w:tc>
         <w:tc>
           <w:tcPr>
-            <w:tcW w:w="1847" w:type="dxa"/>
+            <w:tcW w:w="2835" w:type="dxa"/>
             <w:shd w:val="clear" w:color="auto" w:fill="404040"/>
             <w:vAlign w:val="center"/>
           </w:tcPr>
@@ -1067,7 +1468,7 @@
         </w:tc>
         <w:tc>
           <w:tcPr>
-            <w:tcW w:w="2689" w:type="dxa"/>
+            <w:tcW w:w="2551" w:type="dxa"/>
             <w:shd w:val="clear" w:color="auto" w:fill="333F4F"/>
             <w:vAlign w:val="center"/>
           </w:tcPr>
@@ -1186,7 +1587,7 @@
         </w:tc>
         <w:tc>
           <w:tcPr>
-            <w:tcW w:w="863" w:type="dxa"/>
+            <w:tcW w:w="851" w:type="dxa"/>
             <w:shd w:val="clear" w:color="auto" w:fill="404040"/>
             <w:vAlign w:val="center"/>
           </w:tcPr>
@@ -1216,7 +1617,7 @@
         </w:tc>
         <w:tc>
           <w:tcPr>
-            <w:tcW w:w="838" w:type="dxa"/>
+            <w:tcW w:w="709" w:type="dxa"/>
             <w:shd w:val="clear" w:color="auto" w:fill="262626"/>
             <w:vAlign w:val="center"/>
           </w:tcPr>
@@ -1247,7 +1648,7 @@
         </w:tc>
         <w:tc>
           <w:tcPr>
-            <w:tcW w:w="5408" w:type="dxa"/>
+            <w:tcW w:w="4699" w:type="dxa"/>
             <w:shd w:val="clear" w:color="auto" w:fill="333F4F"/>
             <w:vAlign w:val="center"/>
           </w:tcPr>
@@ -1371,7 +1772,7 @@
         </w:trPr>
         <w:tc>
           <w:tcPr>
-            <w:tcW w:w="2690" w:type="dxa"/>
+            <w:tcW w:w="3678" w:type="dxa"/>
             <w:gridSpan w:val="2"/>
             <w:tcBorders>
               <w:right w:val="single" w:sz="6" w:space="0" w:color="000000"/>
@@ -1424,7 +1825,7 @@
         </w:tc>
         <w:tc>
           <w:tcPr>
-            <w:tcW w:w="2689" w:type="dxa"/>
+            <w:tcW w:w="2551" w:type="dxa"/>
             <w:tcBorders>
               <w:left w:val="single" w:sz="6" w:space="0" w:color="000000"/>
               <w:right w:val="single" w:sz="6" w:space="0" w:color="000000"/>
@@ -1468,7 +1869,7 @@
         </w:tc>
         <w:tc>
           <w:tcPr>
-            <w:tcW w:w="863" w:type="dxa"/>
+            <w:tcW w:w="851" w:type="dxa"/>
             <w:tcBorders>
               <w:left w:val="single" w:sz="6" w:space="0" w:color="000000"/>
               <w:right w:val="single" w:sz="6" w:space="0" w:color="000000"/>
@@ -1490,7 +1891,7 @@
         </w:tc>
         <w:tc>
           <w:tcPr>
-            <w:tcW w:w="838" w:type="dxa"/>
+            <w:tcW w:w="709" w:type="dxa"/>
             <w:tcBorders>
               <w:left w:val="single" w:sz="6" w:space="0" w:color="000000"/>
               <w:right w:val="single" w:sz="6" w:space="0" w:color="000000"/>
@@ -1512,7 +1913,7 @@
         </w:tc>
         <w:tc>
           <w:tcPr>
-            <w:tcW w:w="5408" w:type="dxa"/>
+            <w:tcW w:w="4699" w:type="dxa"/>
             <w:tcBorders>
               <w:left w:val="single" w:sz="6" w:space="0" w:color="000000"/>
             </w:tcBorders>
@@ -1550,16 +1951,12 @@
               <w:jc w:val="center"/>
               <w:rPr>
                 <w:rFonts w:ascii="Century Gothic"/>
-                <w:sz w:val="24"/>
-                <w:szCs w:val="24"/>
               </w:rPr>
             </w:pPr>
             <w:r>
               <w:rPr>
                 <w:rFonts w:ascii="Century Gothic"/>
                 <w:w w:val="105"/>
-                <w:sz w:val="24"/>
-                <w:szCs w:val="24"/>
               </w:rPr>
               <w:t>1</w:t>
             </w:r>
@@ -1567,7 +1964,7 @@
         </w:tc>
         <w:tc>
           <w:tcPr>
-            <w:tcW w:w="1847" w:type="dxa"/>
+            <w:tcW w:w="2835" w:type="dxa"/>
             <w:shd w:val="clear" w:color="auto" w:fill="EAEEF3"/>
             <w:vAlign w:val="center"/>
           </w:tcPr>
@@ -1577,15 +1974,11 @@
               <w:jc w:val="center"/>
               <w:rPr>
                 <w:rFonts w:ascii="Times New Roman"/>
-                <w:sz w:val="24"/>
-                <w:szCs w:val="24"/>
-              </w:rPr>
-            </w:pPr>
-            <w:r>
-              <w:rPr>
-                <w:rFonts w:ascii="Times New Roman"/>
-                <w:sz w:val="24"/>
-                <w:szCs w:val="24"/>
+              </w:rPr>
+            </w:pPr>
+            <w:r>
+              <w:rPr>
+                <w:rFonts w:ascii="Times New Roman"/>
               </w:rPr>
               <w:t>Does the Program Start?</w:t>
             </w:r>
@@ -1593,56 +1986,44 @@
         </w:tc>
         <w:tc>
           <w:tcPr>
-            <w:tcW w:w="2689" w:type="dxa"/>
-            <w:vAlign w:val="center"/>
-          </w:tcPr>
-          <w:p>
-            <w:pPr>
-              <w:pStyle w:val="TableParagraph"/>
-              <w:jc w:val="center"/>
-              <w:rPr>
-                <w:rFonts w:ascii="Times New Roman"/>
-                <w:sz w:val="24"/>
-                <w:szCs w:val="24"/>
-              </w:rPr>
-            </w:pPr>
-            <w:r>
-              <w:rPr>
-                <w:rFonts w:ascii="Times New Roman"/>
-                <w:sz w:val="24"/>
-                <w:szCs w:val="24"/>
+            <w:tcW w:w="2551" w:type="dxa"/>
+            <w:vAlign w:val="center"/>
+          </w:tcPr>
+          <w:p>
+            <w:pPr>
+              <w:pStyle w:val="TableParagraph"/>
+              <w:jc w:val="center"/>
+              <w:rPr>
+                <w:rFonts w:ascii="Times New Roman"/>
+              </w:rPr>
+            </w:pPr>
+            <w:r>
+              <w:rPr>
+                <w:rFonts w:ascii="Times New Roman"/>
               </w:rPr>
               <w:t xml:space="preserve">Perform </w:t>
             </w:r>
             <w:r>
               <w:rPr>
                 <w:rFonts w:ascii="Times New Roman"/>
-                <w:sz w:val="24"/>
-                <w:szCs w:val="24"/>
               </w:rPr>
               <w:t>“</w:t>
             </w:r>
             <w:r>
               <w:rPr>
                 <w:rFonts w:ascii="Times New Roman"/>
-                <w:sz w:val="24"/>
-                <w:szCs w:val="24"/>
-              </w:rPr>
-              <w:t>Run &amp; Debug</w:t>
-            </w:r>
-            <w:r>
-              <w:rPr>
-                <w:rFonts w:ascii="Times New Roman"/>
-                <w:sz w:val="24"/>
-                <w:szCs w:val="24"/>
+              </w:rPr>
+              <w:t>Start Debugging</w:t>
+            </w:r>
+            <w:r>
+              <w:rPr>
+                <w:rFonts w:ascii="Times New Roman"/>
               </w:rPr>
               <w:t>”</w:t>
             </w:r>
             <w:r>
               <w:rPr>
                 <w:rFonts w:ascii="Times New Roman"/>
-                <w:sz w:val="24"/>
-                <w:szCs w:val="24"/>
               </w:rPr>
               <w:t xml:space="preserve"> from within VS Code</w:t>
             </w:r>
@@ -1660,23 +2041,17 @@
               <w:jc w:val="center"/>
               <w:rPr>
                 <w:rFonts w:ascii="Times New Roman"/>
-                <w:sz w:val="24"/>
-                <w:szCs w:val="24"/>
-              </w:rPr>
-            </w:pPr>
-            <w:r>
-              <w:rPr>
-                <w:rFonts w:ascii="Times New Roman"/>
-                <w:sz w:val="24"/>
-                <w:szCs w:val="24"/>
+              </w:rPr>
+            </w:pPr>
+            <w:r>
+              <w:rPr>
+                <w:rFonts w:ascii="Times New Roman"/>
               </w:rPr>
               <w:t>Console Window Opens, displaying start screen</w:t>
             </w:r>
             <w:r>
               <w:rPr>
                 <w:rFonts w:ascii="Times New Roman"/>
-                <w:sz w:val="24"/>
-                <w:szCs w:val="24"/>
               </w:rPr>
               <w:t>.</w:t>
             </w:r>
@@ -1684,7 +2059,7 @@
         </w:tc>
         <w:tc>
           <w:tcPr>
-            <w:tcW w:w="863" w:type="dxa"/>
+            <w:tcW w:w="851" w:type="dxa"/>
             <w:tcBorders>
               <w:right w:val="single" w:sz="6" w:space="0" w:color="000000"/>
             </w:tcBorders>
@@ -1696,15 +2071,13 @@
               <w:jc w:val="center"/>
               <w:rPr>
                 <w:rFonts w:ascii="Times New Roman"/>
-                <w:sz w:val="24"/>
-                <w:szCs w:val="24"/>
-              </w:rPr>
-            </w:pPr>
-          </w:p>
-        </w:tc>
-        <w:tc>
-          <w:tcPr>
-            <w:tcW w:w="838" w:type="dxa"/>
+              </w:rPr>
+            </w:pPr>
+          </w:p>
+        </w:tc>
+        <w:tc>
+          <w:tcPr>
+            <w:tcW w:w="709" w:type="dxa"/>
             <w:tcBorders>
               <w:left w:val="single" w:sz="6" w:space="0" w:color="000000"/>
             </w:tcBorders>
@@ -1717,40 +2090,32 @@
               <w:jc w:val="center"/>
               <w:rPr>
                 <w:rFonts w:ascii="Times New Roman"/>
-                <w:sz w:val="24"/>
-                <w:szCs w:val="24"/>
-              </w:rPr>
-            </w:pPr>
-          </w:p>
-        </w:tc>
-        <w:tc>
-          <w:tcPr>
-            <w:tcW w:w="5408" w:type="dxa"/>
-            <w:vAlign w:val="center"/>
-          </w:tcPr>
-          <w:p>
-            <w:pPr>
-              <w:pStyle w:val="TableParagraph"/>
-              <w:jc w:val="center"/>
-              <w:rPr>
-                <w:rFonts w:ascii="Times New Roman"/>
-                <w:sz w:val="24"/>
-                <w:szCs w:val="24"/>
-              </w:rPr>
-            </w:pPr>
-            <w:r>
-              <w:rPr>
-                <w:rFonts w:ascii="Times New Roman"/>
-                <w:sz w:val="24"/>
-                <w:szCs w:val="24"/>
+              </w:rPr>
+            </w:pPr>
+          </w:p>
+        </w:tc>
+        <w:tc>
+          <w:tcPr>
+            <w:tcW w:w="4699" w:type="dxa"/>
+            <w:vAlign w:val="center"/>
+          </w:tcPr>
+          <w:p>
+            <w:pPr>
+              <w:pStyle w:val="TableParagraph"/>
+              <w:jc w:val="center"/>
+              <w:rPr>
+                <w:rFonts w:ascii="Times New Roman"/>
+              </w:rPr>
+            </w:pPr>
+            <w:r>
+              <w:rPr>
+                <w:rFonts w:ascii="Times New Roman"/>
               </w:rPr>
               <w:t>Pressing the Escape key (Esc) will progress the program directly to the exit screen, where any keypress will close the console window</w:t>
             </w:r>
             <w:r>
               <w:rPr>
                 <w:rFonts w:ascii="Times New Roman"/>
-                <w:sz w:val="24"/>
-                <w:szCs w:val="24"/>
               </w:rPr>
               <w:t>.</w:t>
             </w:r>
@@ -1775,16 +2140,12 @@
               <w:jc w:val="center"/>
               <w:rPr>
                 <w:rFonts w:ascii="Century Gothic"/>
-                <w:sz w:val="24"/>
-                <w:szCs w:val="24"/>
               </w:rPr>
             </w:pPr>
             <w:r>
               <w:rPr>
                 <w:rFonts w:ascii="Century Gothic"/>
                 <w:w w:val="105"/>
-                <w:sz w:val="24"/>
-                <w:szCs w:val="24"/>
               </w:rPr>
               <w:t>2</w:t>
             </w:r>
@@ -1792,7 +2153,7 @@
         </w:tc>
         <w:tc>
           <w:tcPr>
-            <w:tcW w:w="1847" w:type="dxa"/>
+            <w:tcW w:w="2835" w:type="dxa"/>
             <w:shd w:val="clear" w:color="auto" w:fill="EAEEF3"/>
             <w:vAlign w:val="center"/>
           </w:tcPr>
@@ -1802,47 +2163,35 @@
               <w:jc w:val="center"/>
               <w:rPr>
                 <w:rFonts w:ascii="Times New Roman"/>
-                <w:sz w:val="24"/>
-                <w:szCs w:val="24"/>
-              </w:rPr>
-            </w:pPr>
-            <w:r>
-              <w:rPr>
-                <w:rFonts w:ascii="Times New Roman"/>
-                <w:sz w:val="24"/>
-                <w:szCs w:val="24"/>
+              </w:rPr>
+            </w:pPr>
+            <w:r>
+              <w:rPr>
+                <w:rFonts w:ascii="Times New Roman"/>
               </w:rPr>
               <w:t xml:space="preserve">Will the Program Progress to a </w:t>
             </w:r>
             <w:r>
               <w:rPr>
                 <w:rFonts w:ascii="Times New Roman"/>
-                <w:sz w:val="24"/>
-                <w:szCs w:val="24"/>
               </w:rPr>
               <w:t>“</w:t>
             </w:r>
             <w:r>
               <w:rPr>
                 <w:rFonts w:ascii="Times New Roman"/>
-                <w:sz w:val="24"/>
-                <w:szCs w:val="24"/>
               </w:rPr>
               <w:t>Shift</w:t>
             </w:r>
             <w:r>
               <w:rPr>
                 <w:rFonts w:ascii="Times New Roman"/>
-                <w:sz w:val="24"/>
-                <w:szCs w:val="24"/>
               </w:rPr>
               <w:t>”</w:t>
             </w:r>
             <w:r>
               <w:rPr>
                 <w:rFonts w:ascii="Times New Roman"/>
-                <w:sz w:val="24"/>
-                <w:szCs w:val="24"/>
               </w:rPr>
               <w:t>?</w:t>
             </w:r>
@@ -1850,24 +2199,20 @@
         </w:tc>
         <w:tc>
           <w:tcPr>
-            <w:tcW w:w="2689" w:type="dxa"/>
-            <w:vAlign w:val="center"/>
-          </w:tcPr>
-          <w:p>
-            <w:pPr>
-              <w:pStyle w:val="TableParagraph"/>
-              <w:jc w:val="center"/>
-              <w:rPr>
-                <w:rFonts w:ascii="Times New Roman"/>
-                <w:sz w:val="24"/>
-                <w:szCs w:val="24"/>
-              </w:rPr>
-            </w:pPr>
-            <w:r>
-              <w:rPr>
-                <w:rFonts w:ascii="Times New Roman"/>
-                <w:sz w:val="24"/>
-                <w:szCs w:val="24"/>
+            <w:tcW w:w="2551" w:type="dxa"/>
+            <w:vAlign w:val="center"/>
+          </w:tcPr>
+          <w:p>
+            <w:pPr>
+              <w:pStyle w:val="TableParagraph"/>
+              <w:jc w:val="center"/>
+              <w:rPr>
+                <w:rFonts w:ascii="Times New Roman"/>
+              </w:rPr>
+            </w:pPr>
+            <w:r>
+              <w:rPr>
+                <w:rFonts w:ascii="Times New Roman"/>
               </w:rPr>
               <w:t>Press the Enter key</w:t>
             </w:r>
@@ -1885,111 +2230,83 @@
               <w:jc w:val="center"/>
               <w:rPr>
                 <w:rFonts w:ascii="Times New Roman"/>
-                <w:sz w:val="24"/>
-                <w:szCs w:val="24"/>
-              </w:rPr>
-            </w:pPr>
-            <w:r>
-              <w:rPr>
-                <w:rFonts w:ascii="Times New Roman"/>
-                <w:sz w:val="24"/>
-                <w:szCs w:val="24"/>
+              </w:rPr>
+            </w:pPr>
+            <w:r>
+              <w:rPr>
+                <w:rFonts w:ascii="Times New Roman"/>
               </w:rPr>
               <w:t xml:space="preserve">Console displays </w:t>
             </w:r>
             <w:r>
               <w:rPr>
                 <w:rFonts w:ascii="Times New Roman"/>
-                <w:sz w:val="24"/>
-                <w:szCs w:val="24"/>
               </w:rPr>
               <w:t>“</w:t>
             </w:r>
             <w:r>
               <w:rPr>
                 <w:rFonts w:ascii="Times New Roman"/>
-                <w:sz w:val="24"/>
-                <w:szCs w:val="24"/>
               </w:rPr>
               <w:t>Shift</w:t>
             </w:r>
             <w:r>
               <w:rPr>
                 <w:rFonts w:ascii="Times New Roman"/>
-                <w:sz w:val="24"/>
-                <w:szCs w:val="24"/>
               </w:rPr>
               <w:t>”</w:t>
             </w:r>
             <w:r>
               <w:rPr>
                 <w:rFonts w:ascii="Times New Roman"/>
-                <w:sz w:val="24"/>
-                <w:szCs w:val="24"/>
               </w:rPr>
               <w:t xml:space="preserve"> Screen, the </w:t>
             </w:r>
             <w:r>
               <w:rPr>
                 <w:rFonts w:ascii="Times New Roman"/>
-                <w:sz w:val="24"/>
-                <w:szCs w:val="24"/>
               </w:rPr>
               <w:t>“</w:t>
             </w:r>
             <w:r>
               <w:rPr>
                 <w:rFonts w:ascii="Times New Roman"/>
-                <w:sz w:val="24"/>
-                <w:szCs w:val="24"/>
               </w:rPr>
               <w:t>Vehicle Queue</w:t>
             </w:r>
             <w:r>
               <w:rPr>
                 <w:rFonts w:ascii="Times New Roman"/>
-                <w:sz w:val="24"/>
-                <w:szCs w:val="24"/>
               </w:rPr>
               <w:t>”</w:t>
             </w:r>
             <w:r>
               <w:rPr>
                 <w:rFonts w:ascii="Times New Roman"/>
-                <w:sz w:val="24"/>
-                <w:szCs w:val="24"/>
               </w:rPr>
               <w:t xml:space="preserve"> and </w:t>
             </w:r>
             <w:r>
               <w:rPr>
                 <w:rFonts w:ascii="Times New Roman"/>
-                <w:sz w:val="24"/>
-                <w:szCs w:val="24"/>
               </w:rPr>
               <w:t>“</w:t>
             </w:r>
             <w:r>
               <w:rPr>
                 <w:rFonts w:ascii="Times New Roman"/>
-                <w:sz w:val="24"/>
-                <w:szCs w:val="24"/>
               </w:rPr>
               <w:t>Vehicle Pool</w:t>
             </w:r>
             <w:r>
               <w:rPr>
                 <w:rFonts w:ascii="Times New Roman"/>
-                <w:sz w:val="24"/>
-                <w:szCs w:val="24"/>
               </w:rPr>
               <w:t>”</w:t>
             </w:r>
             <w:r>
               <w:rPr>
                 <w:rFonts w:ascii="Times New Roman"/>
-                <w:sz w:val="24"/>
-                <w:szCs w:val="24"/>
               </w:rPr>
               <w:t xml:space="preserve"> being to fill up.</w:t>
             </w:r>
@@ -1997,7 +2314,7 @@
         </w:tc>
         <w:tc>
           <w:tcPr>
-            <w:tcW w:w="863" w:type="dxa"/>
+            <w:tcW w:w="851" w:type="dxa"/>
             <w:tcBorders>
               <w:right w:val="single" w:sz="6" w:space="0" w:color="000000"/>
             </w:tcBorders>
@@ -2009,15 +2326,13 @@
               <w:jc w:val="center"/>
               <w:rPr>
                 <w:rFonts w:ascii="Times New Roman"/>
-                <w:sz w:val="24"/>
-                <w:szCs w:val="24"/>
-              </w:rPr>
-            </w:pPr>
-          </w:p>
-        </w:tc>
-        <w:tc>
-          <w:tcPr>
-            <w:tcW w:w="838" w:type="dxa"/>
+              </w:rPr>
+            </w:pPr>
+          </w:p>
+        </w:tc>
+        <w:tc>
+          <w:tcPr>
+            <w:tcW w:w="709" w:type="dxa"/>
             <w:tcBorders>
               <w:left w:val="single" w:sz="6" w:space="0" w:color="000000"/>
             </w:tcBorders>
@@ -2030,32 +2345,26 @@
               <w:jc w:val="center"/>
               <w:rPr>
                 <w:rFonts w:ascii="Times New Roman"/>
-                <w:sz w:val="24"/>
-                <w:szCs w:val="24"/>
-              </w:rPr>
-            </w:pPr>
-          </w:p>
-        </w:tc>
-        <w:tc>
-          <w:tcPr>
-            <w:tcW w:w="5408" w:type="dxa"/>
-            <w:vAlign w:val="center"/>
-          </w:tcPr>
-          <w:p>
-            <w:pPr>
-              <w:pStyle w:val="TableParagraph"/>
-              <w:jc w:val="center"/>
-              <w:rPr>
-                <w:rFonts w:ascii="Times New Roman"/>
-                <w:sz w:val="24"/>
-                <w:szCs w:val="24"/>
-              </w:rPr>
-            </w:pPr>
-            <w:r>
-              <w:rPr>
-                <w:rFonts w:ascii="Times New Roman"/>
-                <w:sz w:val="24"/>
-                <w:szCs w:val="24"/>
+              </w:rPr>
+            </w:pPr>
+          </w:p>
+        </w:tc>
+        <w:tc>
+          <w:tcPr>
+            <w:tcW w:w="4699" w:type="dxa"/>
+            <w:vAlign w:val="center"/>
+          </w:tcPr>
+          <w:p>
+            <w:pPr>
+              <w:pStyle w:val="TableParagraph"/>
+              <w:jc w:val="center"/>
+              <w:rPr>
+                <w:rFonts w:ascii="Times New Roman"/>
+              </w:rPr>
+            </w:pPr>
+            <w:r>
+              <w:rPr>
+                <w:rFonts w:ascii="Times New Roman"/>
               </w:rPr>
               <w:t>For this limited scope demonstration, only 81 vehicles are generated in total.</w:t>
             </w:r>
@@ -2064,7 +2373,7 @@
       </w:tr>
       <w:tr>
         <w:trPr>
-          <w:trHeight w:val="1174"/>
+          <w:trHeight w:val="1052"/>
         </w:trPr>
         <w:tc>
           <w:tcPr>
@@ -2080,16 +2389,12 @@
               <w:jc w:val="center"/>
               <w:rPr>
                 <w:rFonts w:ascii="Century Gothic"/>
-                <w:sz w:val="24"/>
-                <w:szCs w:val="24"/>
               </w:rPr>
             </w:pPr>
             <w:r>
               <w:rPr>
                 <w:rFonts w:ascii="Century Gothic"/>
                 <w:w w:val="105"/>
-                <w:sz w:val="24"/>
-                <w:szCs w:val="24"/>
               </w:rPr>
               <w:t>3</w:t>
             </w:r>
@@ -2097,7 +2402,7 @@
         </w:tc>
         <w:tc>
           <w:tcPr>
-            <w:tcW w:w="1847" w:type="dxa"/>
+            <w:tcW w:w="2835" w:type="dxa"/>
             <w:shd w:val="clear" w:color="auto" w:fill="EAEEF3"/>
             <w:vAlign w:val="center"/>
           </w:tcPr>
@@ -2107,15 +2412,11 @@
               <w:jc w:val="center"/>
               <w:rPr>
                 <w:rFonts w:ascii="Times New Roman"/>
-                <w:sz w:val="24"/>
-                <w:szCs w:val="24"/>
-              </w:rPr>
-            </w:pPr>
-            <w:r>
-              <w:rPr>
-                <w:rFonts w:ascii="Times New Roman"/>
-                <w:sz w:val="24"/>
-                <w:szCs w:val="24"/>
+              </w:rPr>
+            </w:pPr>
+            <w:r>
+              <w:rPr>
+                <w:rFonts w:ascii="Times New Roman"/>
               </w:rPr>
               <w:t>Does Pump Assignment Work?</w:t>
             </w:r>
@@ -2123,26 +2424,36 @@
         </w:tc>
         <w:tc>
           <w:tcPr>
-            <w:tcW w:w="2689" w:type="dxa"/>
-            <w:vAlign w:val="center"/>
-          </w:tcPr>
-          <w:p>
-            <w:pPr>
-              <w:pStyle w:val="TableParagraph"/>
-              <w:jc w:val="center"/>
-              <w:rPr>
-                <w:rFonts w:ascii="Times New Roman"/>
-                <w:sz w:val="24"/>
-                <w:szCs w:val="24"/>
-              </w:rPr>
-            </w:pPr>
-            <w:r>
-              <w:rPr>
-                <w:rFonts w:ascii="Times New Roman"/>
-                <w:sz w:val="24"/>
-                <w:szCs w:val="24"/>
-              </w:rPr>
-              <w:t>Press any of the number keys, from 1 to 9</w:t>
+            <w:tcW w:w="2551" w:type="dxa"/>
+            <w:vAlign w:val="center"/>
+          </w:tcPr>
+          <w:p>
+            <w:pPr>
+              <w:pStyle w:val="TableParagraph"/>
+              <w:jc w:val="center"/>
+              <w:rPr>
+                <w:rFonts w:ascii="Times New Roman"/>
+              </w:rPr>
+            </w:pPr>
+            <w:r>
+              <w:rPr>
+                <w:rFonts w:ascii="Times New Roman"/>
+              </w:rPr>
+              <w:t xml:space="preserve">Press </w:t>
+            </w:r>
+            <w:r>
+              <w:rPr>
+                <w:rFonts w:ascii="Times New Roman"/>
+                <w:b/>
+                <w:bCs/>
+              </w:rPr>
+              <w:t>any</w:t>
+            </w:r>
+            <w:r>
+              <w:rPr>
+                <w:rFonts w:ascii="Times New Roman"/>
+              </w:rPr>
+              <w:t xml:space="preserve"> of the number keys, from 1 to 9</w:t>
             </w:r>
           </w:p>
         </w:tc>
@@ -2158,71 +2469,53 @@
               <w:jc w:val="center"/>
               <w:rPr>
                 <w:rFonts w:ascii="Times New Roman"/>
-                <w:sz w:val="24"/>
-                <w:szCs w:val="24"/>
-              </w:rPr>
-            </w:pPr>
-            <w:r>
-              <w:rPr>
-                <w:rFonts w:ascii="Times New Roman"/>
-                <w:sz w:val="24"/>
-                <w:szCs w:val="24"/>
+              </w:rPr>
+            </w:pPr>
+            <w:r>
+              <w:rPr>
+                <w:rFonts w:ascii="Times New Roman"/>
               </w:rPr>
               <w:t xml:space="preserve">If the Vehicle Queue has at least 1 car in it, it will be assigned to the corresponding pump, which will switch from </w:t>
             </w:r>
             <w:r>
               <w:rPr>
                 <w:rFonts w:ascii="Times New Roman"/>
-                <w:sz w:val="24"/>
-                <w:szCs w:val="24"/>
               </w:rPr>
               <w:t>“</w:t>
             </w:r>
             <w:r>
               <w:rPr>
                 <w:rFonts w:ascii="Times New Roman"/>
-                <w:sz w:val="24"/>
-                <w:szCs w:val="24"/>
               </w:rPr>
               <w:t>OPEN</w:t>
             </w:r>
             <w:r>
               <w:rPr>
                 <w:rFonts w:ascii="Times New Roman"/>
-                <w:sz w:val="24"/>
-                <w:szCs w:val="24"/>
               </w:rPr>
               <w:t>”</w:t>
             </w:r>
             <w:r>
               <w:rPr>
                 <w:rFonts w:ascii="Times New Roman"/>
-                <w:sz w:val="24"/>
-                <w:szCs w:val="24"/>
               </w:rPr>
               <w:t xml:space="preserve"> to </w:t>
             </w:r>
             <w:r>
               <w:rPr>
                 <w:rFonts w:ascii="Times New Roman"/>
-                <w:sz w:val="24"/>
-                <w:szCs w:val="24"/>
               </w:rPr>
               <w:t>“</w:t>
             </w:r>
             <w:r>
               <w:rPr>
                 <w:rFonts w:ascii="Times New Roman"/>
-                <w:sz w:val="24"/>
-                <w:szCs w:val="24"/>
               </w:rPr>
               <w:t>BUSY</w:t>
             </w:r>
             <w:r>
               <w:rPr>
                 <w:rFonts w:ascii="Times New Roman"/>
-                <w:sz w:val="24"/>
-                <w:szCs w:val="24"/>
               </w:rPr>
               <w:t>”</w:t>
             </w:r>
@@ -2230,7 +2523,7 @@
         </w:tc>
         <w:tc>
           <w:tcPr>
-            <w:tcW w:w="863" w:type="dxa"/>
+            <w:tcW w:w="851" w:type="dxa"/>
             <w:tcBorders>
               <w:right w:val="single" w:sz="6" w:space="0" w:color="000000"/>
             </w:tcBorders>
@@ -2242,15 +2535,13 @@
               <w:jc w:val="center"/>
               <w:rPr>
                 <w:rFonts w:ascii="Times New Roman"/>
-                <w:sz w:val="24"/>
-                <w:szCs w:val="24"/>
-              </w:rPr>
-            </w:pPr>
-          </w:p>
-        </w:tc>
-        <w:tc>
-          <w:tcPr>
-            <w:tcW w:w="838" w:type="dxa"/>
+              </w:rPr>
+            </w:pPr>
+          </w:p>
+        </w:tc>
+        <w:tc>
+          <w:tcPr>
+            <w:tcW w:w="709" w:type="dxa"/>
             <w:tcBorders>
               <w:left w:val="single" w:sz="6" w:space="0" w:color="000000"/>
             </w:tcBorders>
@@ -2263,105 +2554,95 @@
               <w:jc w:val="center"/>
               <w:rPr>
                 <w:rFonts w:ascii="Times New Roman"/>
-                <w:sz w:val="24"/>
-                <w:szCs w:val="24"/>
-              </w:rPr>
-            </w:pPr>
-          </w:p>
-        </w:tc>
-        <w:tc>
-          <w:tcPr>
-            <w:tcW w:w="5408" w:type="dxa"/>
-            <w:vAlign w:val="center"/>
-          </w:tcPr>
-          <w:p>
-            <w:pPr>
-              <w:pStyle w:val="TableParagraph"/>
-              <w:jc w:val="center"/>
-              <w:rPr>
-                <w:rFonts w:ascii="Times New Roman"/>
-                <w:sz w:val="24"/>
-                <w:szCs w:val="24"/>
-              </w:rPr>
-            </w:pPr>
-            <w:r>
-              <w:rPr>
-                <w:rFonts w:ascii="Times New Roman"/>
-                <w:sz w:val="24"/>
-                <w:szCs w:val="24"/>
+              </w:rPr>
+            </w:pPr>
+          </w:p>
+        </w:tc>
+        <w:tc>
+          <w:tcPr>
+            <w:tcW w:w="4699" w:type="dxa"/>
+            <w:vAlign w:val="center"/>
+          </w:tcPr>
+          <w:p>
+            <w:pPr>
+              <w:pStyle w:val="TableParagraph"/>
+              <w:jc w:val="center"/>
+              <w:rPr>
+                <w:rFonts w:ascii="Times New Roman"/>
+              </w:rPr>
+            </w:pPr>
+            <w:r>
+              <w:rPr>
+                <w:rFonts w:ascii="Times New Roman"/>
               </w:rPr>
               <w:t xml:space="preserve">After 8 seconds from the pump becoming </w:t>
             </w:r>
             <w:r>
               <w:rPr>
                 <w:rFonts w:ascii="Times New Roman"/>
-                <w:sz w:val="24"/>
-                <w:szCs w:val="24"/>
               </w:rPr>
               <w:t>“</w:t>
             </w:r>
             <w:r>
               <w:rPr>
                 <w:rFonts w:ascii="Times New Roman"/>
-                <w:sz w:val="24"/>
-                <w:szCs w:val="24"/>
               </w:rPr>
               <w:t>BUSY</w:t>
             </w:r>
             <w:r>
               <w:rPr>
                 <w:rFonts w:ascii="Times New Roman"/>
-                <w:sz w:val="24"/>
-                <w:szCs w:val="24"/>
               </w:rPr>
               <w:t>”</w:t>
             </w:r>
             <w:r>
               <w:rPr>
                 <w:rFonts w:ascii="Times New Roman"/>
-                <w:sz w:val="24"/>
-                <w:szCs w:val="24"/>
               </w:rPr>
               <w:t xml:space="preserve">, it will switch back to </w:t>
             </w:r>
             <w:r>
               <w:rPr>
                 <w:rFonts w:ascii="Times New Roman"/>
-                <w:sz w:val="24"/>
-                <w:szCs w:val="24"/>
               </w:rPr>
               <w:t>“</w:t>
             </w:r>
             <w:r>
               <w:rPr>
                 <w:rFonts w:ascii="Times New Roman"/>
-                <w:sz w:val="24"/>
-                <w:szCs w:val="24"/>
               </w:rPr>
               <w:t>OPEN</w:t>
             </w:r>
             <w:r>
               <w:rPr>
                 <w:rFonts w:ascii="Times New Roman"/>
-                <w:sz w:val="24"/>
-                <w:szCs w:val="24"/>
               </w:rPr>
               <w:t>”</w:t>
             </w:r>
             <w:r>
               <w:rPr>
                 <w:rFonts w:ascii="Times New Roman"/>
-                <w:sz w:val="24"/>
-                <w:szCs w:val="24"/>
-              </w:rPr>
-              <w:t xml:space="preserve"> and the vehicles serviced and fuel dispensed counters will increase.</w:t>
+              </w:rPr>
+              <w:t xml:space="preserve"> and the vehicles </w:t>
+            </w:r>
+            <w:r>
+              <w:rPr>
+                <w:rFonts w:ascii="Times New Roman"/>
+              </w:rPr>
+              <w:t>serviced,</w:t>
+            </w:r>
+            <w:r>
+              <w:rPr>
+                <w:rFonts w:ascii="Times New Roman"/>
+              </w:rPr>
+              <w:t xml:space="preserve"> and fuel dispensed counters will increase.</w:t>
             </w:r>
           </w:p>
         </w:tc>
       </w:tr>
       <w:tr>
         <w:trPr>
-          <w:trHeight w:val="1859"/>
+          <w:trHeight w:val="843"/>
         </w:trPr>
         <w:tc>
           <w:tcPr>
@@ -2377,16 +2658,12 @@
               <w:jc w:val="center"/>
               <w:rPr>
                 <w:rFonts w:ascii="Century Gothic"/>
-                <w:sz w:val="24"/>
-                <w:szCs w:val="24"/>
               </w:rPr>
             </w:pPr>
             <w:r>
               <w:rPr>
                 <w:rFonts w:ascii="Century Gothic"/>
                 <w:w w:val="105"/>
-                <w:sz w:val="24"/>
-                <w:szCs w:val="24"/>
               </w:rPr>
               <w:t>4</w:t>
             </w:r>
@@ -2394,7 +2671,7 @@
         </w:tc>
         <w:tc>
           <w:tcPr>
-            <w:tcW w:w="1847" w:type="dxa"/>
+            <w:tcW w:w="2835" w:type="dxa"/>
             <w:shd w:val="clear" w:color="auto" w:fill="EAEEF3"/>
             <w:vAlign w:val="center"/>
           </w:tcPr>
@@ -2404,15 +2681,11 @@
               <w:jc w:val="center"/>
               <w:rPr>
                 <w:rFonts w:ascii="Times New Roman"/>
-                <w:sz w:val="24"/>
-                <w:szCs w:val="24"/>
-              </w:rPr>
-            </w:pPr>
-            <w:r>
-              <w:rPr>
-                <w:rFonts w:ascii="Times New Roman"/>
-                <w:sz w:val="24"/>
-                <w:szCs w:val="24"/>
+              </w:rPr>
+            </w:pPr>
+            <w:r>
+              <w:rPr>
+                <w:rFonts w:ascii="Times New Roman"/>
               </w:rPr>
               <w:t>Can you exit program at any point?</w:t>
             </w:r>
@@ -2420,24 +2693,20 @@
         </w:tc>
         <w:tc>
           <w:tcPr>
-            <w:tcW w:w="2689" w:type="dxa"/>
-            <w:vAlign w:val="center"/>
-          </w:tcPr>
-          <w:p>
-            <w:pPr>
-              <w:pStyle w:val="TableParagraph"/>
-              <w:jc w:val="center"/>
-              <w:rPr>
-                <w:rFonts w:ascii="Times New Roman"/>
-                <w:sz w:val="24"/>
-                <w:szCs w:val="24"/>
-              </w:rPr>
-            </w:pPr>
-            <w:r>
-              <w:rPr>
-                <w:rFonts w:ascii="Times New Roman"/>
-                <w:sz w:val="24"/>
-                <w:szCs w:val="24"/>
+            <w:tcW w:w="2551" w:type="dxa"/>
+            <w:vAlign w:val="center"/>
+          </w:tcPr>
+          <w:p>
+            <w:pPr>
+              <w:pStyle w:val="TableParagraph"/>
+              <w:jc w:val="center"/>
+              <w:rPr>
+                <w:rFonts w:ascii="Times New Roman"/>
+              </w:rPr>
+            </w:pPr>
+            <w:r>
+              <w:rPr>
+                <w:rFonts w:ascii="Times New Roman"/>
               </w:rPr>
               <w:t>Press the Escape (Esc) key</w:t>
             </w:r>
@@ -2455,15 +2724,11 @@
               <w:jc w:val="center"/>
               <w:rPr>
                 <w:rFonts w:ascii="Times New Roman"/>
-                <w:sz w:val="24"/>
-                <w:szCs w:val="24"/>
-              </w:rPr>
-            </w:pPr>
-            <w:r>
-              <w:rPr>
-                <w:rFonts w:ascii="Times New Roman"/>
-                <w:sz w:val="24"/>
-                <w:szCs w:val="24"/>
+              </w:rPr>
+            </w:pPr>
+            <w:r>
+              <w:rPr>
+                <w:rFonts w:ascii="Times New Roman"/>
               </w:rPr>
               <w:t>Program will go to exit screen, where any keypress will close the console window</w:t>
             </w:r>
@@ -2471,7 +2736,7 @@
         </w:tc>
         <w:tc>
           <w:tcPr>
-            <w:tcW w:w="863" w:type="dxa"/>
+            <w:tcW w:w="851" w:type="dxa"/>
             <w:tcBorders>
               <w:right w:val="single" w:sz="6" w:space="0" w:color="000000"/>
             </w:tcBorders>
@@ -2483,15 +2748,13 @@
               <w:jc w:val="center"/>
               <w:rPr>
                 <w:rFonts w:ascii="Times New Roman"/>
-                <w:sz w:val="24"/>
-                <w:szCs w:val="24"/>
-              </w:rPr>
-            </w:pPr>
-          </w:p>
-        </w:tc>
-        <w:tc>
-          <w:tcPr>
-            <w:tcW w:w="838" w:type="dxa"/>
+              </w:rPr>
+            </w:pPr>
+          </w:p>
+        </w:tc>
+        <w:tc>
+          <w:tcPr>
+            <w:tcW w:w="709" w:type="dxa"/>
             <w:tcBorders>
               <w:left w:val="single" w:sz="6" w:space="0" w:color="000000"/>
             </w:tcBorders>
@@ -2504,41 +2767,38 @@
               <w:jc w:val="center"/>
               <w:rPr>
                 <w:rFonts w:ascii="Times New Roman"/>
-                <w:sz w:val="24"/>
-                <w:szCs w:val="24"/>
-              </w:rPr>
-            </w:pPr>
-          </w:p>
-        </w:tc>
-        <w:tc>
-          <w:tcPr>
-            <w:tcW w:w="5408" w:type="dxa"/>
-            <w:vAlign w:val="center"/>
-          </w:tcPr>
-          <w:p>
-            <w:pPr>
-              <w:pStyle w:val="TableParagraph"/>
-              <w:jc w:val="center"/>
-              <w:rPr>
-                <w:rFonts w:ascii="Times New Roman"/>
-                <w:sz w:val="24"/>
-                <w:szCs w:val="24"/>
-              </w:rPr>
-            </w:pPr>
+              </w:rPr>
+            </w:pPr>
+          </w:p>
+        </w:tc>
+        <w:tc>
+          <w:tcPr>
+            <w:tcW w:w="4699" w:type="dxa"/>
+            <w:vAlign w:val="center"/>
+          </w:tcPr>
+          <w:p>
+            <w:pPr>
+              <w:pStyle w:val="TableParagraph"/>
+              <w:jc w:val="center"/>
+              <w:rPr>
+                <w:rFonts w:ascii="Times New Roman"/>
+              </w:rPr>
+            </w:pPr>
+            <w:r>
+              <w:rPr>
+                <w:rFonts w:ascii="Times New Roman"/>
+              </w:rPr>
+              <w:t>N/A</w:t>
+            </w:r>
           </w:p>
         </w:tc>
       </w:tr>
       <w:bookmarkEnd w:id="3"/>
     </w:tbl>
     <w:p/>
-    <w:p>
-      <w:r>
-        <w:br w:type="page"/>
-      </w:r>
-    </w:p>
     <w:tbl>
       <w:tblPr>
-        <w:tblpPr w:leftFromText="181" w:rightFromText="181" w:vertAnchor="page" w:horzAnchor="margin" w:tblpXSpec="center" w:tblpY="766"/>
+        <w:tblpPr w:leftFromText="181" w:rightFromText="181" w:vertAnchor="page" w:horzAnchor="margin" w:tblpY="7564"/>
         <w:tblW w:w="14539" w:type="dxa"/>
         <w:tblBorders>
           <w:top w:val="single" w:sz="6" w:space="0" w:color="BFBFBF"/>
@@ -2588,7 +2848,6 @@
                 <w:sz w:val="24"/>
                 <w:szCs w:val="24"/>
               </w:rPr>
-              <w:lastRenderedPageBreak/>
               <w:t>GENERAL</w:t>
             </w:r>
             <w:r>
@@ -2641,205 +2900,52 @@
           <w:tcPr>
             <w:tcW w:w="2686" w:type="dxa"/>
             <w:shd w:val="clear" w:color="auto" w:fill="F2F2F2"/>
-          </w:tcPr>
-          <w:p>
-            <w:pPr>
-              <w:pStyle w:val="TableParagraph"/>
-              <w:rPr>
-                <w:rFonts w:ascii="Times New Roman"/>
-                <w:sz w:val="14"/>
-              </w:rPr>
-            </w:pPr>
+            <w:vAlign w:val="center"/>
+          </w:tcPr>
+          <w:p>
+            <w:pPr>
+              <w:pStyle w:val="TableParagraph"/>
+              <w:jc w:val="center"/>
+              <w:rPr>
+                <w:rFonts w:ascii="Times New Roman"/>
+                <w:szCs w:val="30"/>
+              </w:rPr>
+            </w:pPr>
+            <w:r>
+              <w:rPr>
+                <w:rFonts w:ascii="Times New Roman"/>
+                <w:szCs w:val="30"/>
+              </w:rPr>
+              <w:t>Test 2:</w:t>
+            </w:r>
           </w:p>
         </w:tc>
         <w:tc>
           <w:tcPr>
             <w:tcW w:w="11853" w:type="dxa"/>
-          </w:tcPr>
-          <w:p>
-            <w:pPr>
-              <w:pStyle w:val="TableParagraph"/>
-              <w:rPr>
-                <w:rFonts w:ascii="Times New Roman"/>
-                <w:sz w:val="14"/>
-              </w:rPr>
-            </w:pPr>
-          </w:p>
-        </w:tc>
-      </w:tr>
-      <w:tr>
-        <w:trPr>
-          <w:trHeight w:val="1388"/>
-        </w:trPr>
-        <w:tc>
-          <w:tcPr>
-            <w:tcW w:w="2686" w:type="dxa"/>
-            <w:shd w:val="clear" w:color="auto" w:fill="F2F2F2"/>
-          </w:tcPr>
-          <w:p>
-            <w:pPr>
-              <w:pStyle w:val="TableParagraph"/>
-              <w:rPr>
-                <w:rFonts w:ascii="Times New Roman"/>
-                <w:sz w:val="14"/>
-              </w:rPr>
-            </w:pPr>
-          </w:p>
-        </w:tc>
-        <w:tc>
-          <w:tcPr>
-            <w:tcW w:w="11853" w:type="dxa"/>
-          </w:tcPr>
-          <w:p>
-            <w:pPr>
-              <w:pStyle w:val="TableParagraph"/>
-              <w:rPr>
-                <w:rFonts w:ascii="Times New Roman"/>
-                <w:sz w:val="14"/>
-              </w:rPr>
-            </w:pPr>
-          </w:p>
-        </w:tc>
-      </w:tr>
-      <w:tr>
-        <w:trPr>
-          <w:trHeight w:val="1388"/>
-        </w:trPr>
-        <w:tc>
-          <w:tcPr>
-            <w:tcW w:w="2686" w:type="dxa"/>
-            <w:shd w:val="clear" w:color="auto" w:fill="F2F2F2"/>
-          </w:tcPr>
-          <w:p>
-            <w:pPr>
-              <w:pStyle w:val="TableParagraph"/>
-              <w:rPr>
-                <w:rFonts w:ascii="Times New Roman"/>
-                <w:sz w:val="14"/>
-              </w:rPr>
-            </w:pPr>
-          </w:p>
-        </w:tc>
-        <w:tc>
-          <w:tcPr>
-            <w:tcW w:w="11853" w:type="dxa"/>
-          </w:tcPr>
-          <w:p>
-            <w:pPr>
-              <w:pStyle w:val="TableParagraph"/>
-              <w:rPr>
-                <w:rFonts w:ascii="Times New Roman"/>
-                <w:sz w:val="14"/>
-              </w:rPr>
-            </w:pPr>
-          </w:p>
-        </w:tc>
-      </w:tr>
-      <w:tr>
-        <w:trPr>
-          <w:trHeight w:val="1386"/>
-        </w:trPr>
-        <w:tc>
-          <w:tcPr>
-            <w:tcW w:w="2686" w:type="dxa"/>
-            <w:shd w:val="clear" w:color="auto" w:fill="F2F2F2"/>
-          </w:tcPr>
-          <w:p>
-            <w:pPr>
-              <w:pStyle w:val="TableParagraph"/>
-              <w:rPr>
-                <w:rFonts w:ascii="Times New Roman"/>
-                <w:sz w:val="14"/>
-              </w:rPr>
-            </w:pPr>
-          </w:p>
-        </w:tc>
-        <w:tc>
-          <w:tcPr>
-            <w:tcW w:w="11853" w:type="dxa"/>
-          </w:tcPr>
-          <w:p>
-            <w:pPr>
-              <w:pStyle w:val="TableParagraph"/>
-              <w:rPr>
-                <w:rFonts w:ascii="Times New Roman"/>
-                <w:sz w:val="14"/>
-              </w:rPr>
-            </w:pPr>
-          </w:p>
-        </w:tc>
-      </w:tr>
-      <w:tr>
-        <w:trPr>
-          <w:trHeight w:val="1388"/>
-        </w:trPr>
-        <w:tc>
-          <w:tcPr>
-            <w:tcW w:w="2686" w:type="dxa"/>
-            <w:shd w:val="clear" w:color="auto" w:fill="F2F2F2"/>
-          </w:tcPr>
-          <w:p>
-            <w:pPr>
-              <w:pStyle w:val="TableParagraph"/>
-              <w:rPr>
-                <w:rFonts w:ascii="Times New Roman"/>
-                <w:sz w:val="14"/>
-              </w:rPr>
-            </w:pPr>
-          </w:p>
-        </w:tc>
-        <w:tc>
-          <w:tcPr>
-            <w:tcW w:w="11853" w:type="dxa"/>
-          </w:tcPr>
-          <w:p>
-            <w:pPr>
-              <w:pStyle w:val="TableParagraph"/>
-              <w:rPr>
-                <w:rFonts w:ascii="Times New Roman"/>
-                <w:sz w:val="14"/>
-              </w:rPr>
-            </w:pPr>
-          </w:p>
-        </w:tc>
-      </w:tr>
-      <w:tr>
-        <w:trPr>
-          <w:trHeight w:val="1386"/>
-        </w:trPr>
-        <w:tc>
-          <w:tcPr>
-            <w:tcW w:w="2686" w:type="dxa"/>
-            <w:shd w:val="clear" w:color="auto" w:fill="F2F2F2"/>
-          </w:tcPr>
-          <w:p>
-            <w:pPr>
-              <w:pStyle w:val="TableParagraph"/>
-              <w:rPr>
-                <w:rFonts w:ascii="Times New Roman"/>
-                <w:sz w:val="14"/>
-              </w:rPr>
-            </w:pPr>
-          </w:p>
-        </w:tc>
-        <w:tc>
-          <w:tcPr>
-            <w:tcW w:w="11853" w:type="dxa"/>
-          </w:tcPr>
-          <w:p>
-            <w:pPr>
-              <w:pStyle w:val="TableParagraph"/>
-              <w:rPr>
-                <w:rFonts w:ascii="Times New Roman"/>
-                <w:sz w:val="14"/>
-              </w:rPr>
-            </w:pPr>
+            <w:vAlign w:val="center"/>
+          </w:tcPr>
+          <w:p>
+            <w:pPr>
+              <w:pStyle w:val="TableParagraph"/>
+              <w:jc w:val="center"/>
+              <w:rPr>
+                <w:rFonts w:ascii="Times New Roman"/>
+                <w:szCs w:val="30"/>
+              </w:rPr>
+            </w:pPr>
+            <w:r>
+              <w:rPr>
+                <w:rFonts w:ascii="Times New Roman"/>
+                <w:szCs w:val="30"/>
+              </w:rPr>
+              <w:t>Due to how the program loads, it may take longer than 1.5 seconds for the first vehicle to generate and be transferred to the que, if the user progresses from the basic start screen particularly quickly. Vehicle generation after that point has been consistent during in-house testing.</w:t>
+            </w:r>
           </w:p>
         </w:tc>
       </w:tr>
       <w:bookmarkEnd w:id="4"/>
     </w:tbl>
-    <w:p/>
     <w:p>
       <w:r>
         <w:br w:type="page"/>
@@ -2869,7 +2975,7 @@
       <w:r>
         <w:t xml:space="preserve">I mainly frequented the C# and .Net documentation, with this link as an initial starting point: </w:t>
       </w:r>
-      <w:hyperlink r:id="rId9" w:history="1">
+      <w:hyperlink r:id="rId21" w:history="1">
         <w:r>
           <w:rPr>
             <w:rStyle w:val="Hyperlink"/>

</xml_diff>

<commit_message>
QoL tweaks, snip and doc updates accordingly
</commit_message>
<xml_diff>
--- a/BPLtd_Project_Revision_5/Documentation/SSID-2213276-IPA-AD-ItP.docx
+++ b/BPLtd_Project_Revision_5/Documentation/SSID-2213276-IPA-AD-ItP.docx
@@ -1,6 +1,6 @@
 
 <file path=word/document.xml><?xml version="1.0" encoding="utf-8"?>
-<w:document xmlns:wpc="http://schemas.microsoft.com/office/word/2010/wordprocessingCanvas" xmlns:cx="http://schemas.microsoft.com/office/drawing/2014/chartex" xmlns:cx1="http://schemas.microsoft.com/office/drawing/2015/9/8/chartex" xmlns:cx2="http://schemas.microsoft.com/office/drawing/2015/10/21/chartex" xmlns:cx3="http://schemas.microsoft.com/office/drawing/2016/5/9/chartex" xmlns:cx4="http://schemas.microsoft.com/office/drawing/2016/5/10/chartex" xmlns:cx5="http://schemas.microsoft.com/office/drawing/2016/5/11/chartex" xmlns:cx6="http://schemas.microsoft.com/office/drawing/2016/5/12/chartex" xmlns:cx7="http://schemas.microsoft.com/office/drawing/2016/5/13/chartex" xmlns:cx8="http://schemas.microsoft.com/office/drawing/2016/5/14/chartex" xmlns:mc="http://schemas.openxmlformats.org/markup-compatibility/2006" xmlns:aink="http://schemas.microsoft.com/office/drawing/2016/ink" xmlns:am3d="http://schemas.microsoft.com/office/drawing/2017/model3d" xmlns:o="urn:schemas-microsoft-com:office:office" xmlns:oel="http://schemas.microsoft.com/office/2019/extlst" xmlns:r="http://schemas.openxmlformats.org/officeDocument/2006/relationships" xmlns:m="http://schemas.openxmlformats.org/officeDocument/2006/math" xmlns:v="urn:schemas-microsoft-com:vml" xmlns:wp14="http://schemas.microsoft.com/office/word/2010/wordprocessingDrawing" xmlns:wp="http://schemas.openxmlformats.org/drawingml/2006/wordprocessingDrawing" xmlns:w10="urn:schemas-microsoft-com:office:word" xmlns:w="http://schemas.openxmlformats.org/wordprocessingml/2006/main" xmlns:w14="http://schemas.microsoft.com/office/word/2010/wordml" xmlns:w15="http://schemas.microsoft.com/office/word/2012/wordml" xmlns:w16cex="http://schemas.microsoft.com/office/word/2018/wordml/cex" xmlns:w16cid="http://schemas.microsoft.com/office/word/2016/wordml/cid" xmlns:w16="http://schemas.microsoft.com/office/word/2018/wordml" xmlns:w16sdtdh="http://schemas.microsoft.com/office/word/2020/wordml/sdtdatahash" xmlns:w16se="http://schemas.microsoft.com/office/word/2015/wordml/symex" xmlns:wpg="http://schemas.microsoft.com/office/word/2010/wordprocessingGroup" xmlns:wpi="http://schemas.microsoft.com/office/word/2010/wordprocessingInk" xmlns:wne="http://schemas.microsoft.com/office/word/2006/wordml" xmlns:wps="http://schemas.microsoft.com/office/word/2010/wordprocessingShape" mc:Ignorable="w14 w15 w16se w16cid w16 w16cex w16sdtdh wp14">
+<w:document xmlns:wpc="http://schemas.microsoft.com/office/word/2010/wordprocessingCanvas" xmlns:mc="http://schemas.openxmlformats.org/markup-compatibility/2006" xmlns:o="urn:schemas-microsoft-com:office:office" xmlns:r="http://schemas.openxmlformats.org/officeDocument/2006/relationships" xmlns:m="http://schemas.openxmlformats.org/officeDocument/2006/math" xmlns:v="urn:schemas-microsoft-com:vml" xmlns:wp14="http://schemas.microsoft.com/office/word/2010/wordprocessingDrawing" xmlns:wp="http://schemas.openxmlformats.org/drawingml/2006/wordprocessingDrawing" xmlns:w10="urn:schemas-microsoft-com:office:word" xmlns:w="http://schemas.openxmlformats.org/wordprocessingml/2006/main" xmlns:w14="http://schemas.microsoft.com/office/word/2010/wordml" xmlns:wpg="http://schemas.microsoft.com/office/word/2010/wordprocessingGroup" xmlns:wpi="http://schemas.microsoft.com/office/word/2010/wordprocessingInk" xmlns:wne="http://schemas.microsoft.com/office/word/2006/wordml" xmlns:wps="http://schemas.microsoft.com/office/word/2010/wordprocessingShape" mc:Ignorable="w14 wp14">
   <w:body>
     <w:sdt>
       <w:sdtPr>
@@ -10,16 +10,18 @@
           <w:docPartUnique/>
         </w:docPartObj>
       </w:sdtPr>
+      <w:sdtEndPr/>
       <w:sdtContent>
         <w:p>
           <w:r>
             <w:rPr>
               <w:noProof/>
+              <w:lang w:eastAsia="en-GB"/>
             </w:rPr>
             <mc:AlternateContent>
               <mc:Choice Requires="wpg">
                 <w:drawing>
-                  <wp:anchor distT="0" distB="0" distL="114300" distR="114300" simplePos="0" relativeHeight="251658240" behindDoc="1" locked="0" layoutInCell="1" allowOverlap="1" wp14:anchorId="48F0D679" wp14:editId="7F874C7A">
+                  <wp:anchor distT="0" distB="0" distL="114300" distR="114300" simplePos="0" relativeHeight="251653120" behindDoc="1" locked="0" layoutInCell="1" allowOverlap="1" wp14:anchorId="48F0D679" wp14:editId="5A4B8F8A">
                     <wp:simplePos x="0" y="0"/>
                     <wp:positionH relativeFrom="page">
                       <wp:align>center</wp:align>
@@ -210,6 +212,7 @@
                                     <w:dataBinding w:prefixMappings="xmlns:ns0='http://purl.org/dc/elements/1.1/' xmlns:ns1='http://schemas.openxmlformats.org/package/2006/metadata/core-properties' " w:xpath="/ns1:coreProperties[1]/ns0:creator[1]" w:storeItemID="{6C3C8BC8-F283-45AE-878A-BAB7291924A1}"/>
                                     <w:text/>
                                   </w:sdtPr>
+                                  <w:sdtEndPr/>
                                   <w:sdtContent>
                                     <w:p>
                                       <w:pPr>
@@ -269,6 +272,7 @@
                                       <w:dataBinding w:prefixMappings="xmlns:ns0='http://schemas.openxmlformats.org/officeDocument/2006/extended-properties' " w:xpath="/ns0:Properties[1]/ns0:Company[1]" w:storeItemID="{6668398D-A668-4E3E-A5EB-62B293D839F1}"/>
                                       <w:text/>
                                     </w:sdtPr>
+                                    <w:sdtEndPr/>
                                     <w:sdtContent>
                                       <w:r>
                                         <w:rPr>
@@ -297,6 +301,7 @@
                                       <w:dataBinding w:prefixMappings="xmlns:ns0='http://schemas.microsoft.com/office/2006/coverPageProps' " w:xpath="/ns0:CoverPageProperties[1]/ns0:CompanyAddress[1]" w:storeItemID="{55AF091B-3C7A-41E3-B477-F2FDAA23CFDA}"/>
                                       <w:text/>
                                     </w:sdtPr>
+                                    <w:sdtEndPr/>
                                     <w:sdtContent>
                                       <w:r>
                                         <w:rPr>
@@ -366,6 +371,7 @@
                                     <w:dataBinding w:prefixMappings="xmlns:ns0='http://purl.org/dc/elements/1.1/' xmlns:ns1='http://schemas.openxmlformats.org/package/2006/metadata/core-properties' " w:xpath="/ns1:coreProperties[1]/ns0:title[1]" w:storeItemID="{6C3C8BC8-F283-45AE-878A-BAB7291924A1}"/>
                                     <w:text/>
                                   </w:sdtPr>
+                                  <w:sdtEndPr/>
                                   <w:sdtContent>
                                     <w:p>
                                       <w:pPr>
@@ -415,9 +421,9 @@
               </mc:Choice>
               <mc:Fallback>
                 <w:pict>
-                  <v:group w14:anchorId="48F0D679" id="Group 193" o:spid="_x0000_s1026" style="position:absolute;margin-left:0;margin-top:0;width:540.55pt;height:718.4pt;z-index:-251658240;mso-width-percent:882;mso-height-percent:909;mso-position-horizontal:center;mso-position-horizontal-relative:page;mso-position-vertical:center;mso-position-vertical-relative:page;mso-width-percent:882;mso-height-percent:909" coordsize="68648,91235" o:gfxdata="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">
-                    <v:rect id="Rectangle 194" o:spid="_x0000_s1027" style="position:absolute;width:68580;height:13716;visibility:visible;mso-wrap-style:square;v-text-anchor:middle" o:gfxdata="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" fillcolor="#4472c4 [3204]" stroked="f" strokeweight="1pt"/>
-                    <v:rect id="Rectangle 195" o:spid="_x0000_s1028" style="position:absolute;top:40943;width:68580;height:50292;visibility:visible;mso-wrap-style:square;v-text-anchor:bottom" o:gfxdata="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" fillcolor="#4472c4 [3204]" stroked="f" strokeweight="1pt">
+                  <v:group id="Group 193" o:spid="_x0000_s1026" style="position:absolute;margin-left:0;margin-top:0;width:540.55pt;height:718.4pt;z-index:-251663360;mso-width-percent:882;mso-height-percent:909;mso-position-horizontal:center;mso-position-horizontal-relative:page;mso-position-vertical:center;mso-position-vertical-relative:page;mso-width-percent:882;mso-height-percent:909" coordsize="68648,91235" o:gfxdata="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">
+                    <v:rect id="Rectangle 194" o:spid="_x0000_s1027" style="position:absolute;width:68580;height:13716;visibility:visible;mso-wrap-style:square;v-text-anchor:middle" o:gfxdata="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" fillcolor="#4472c4 [3204]" stroked="f" strokeweight="1pt"/>
+                    <v:rect id="Rectangle 195" o:spid="_x0000_s1028" style="position:absolute;top:40943;width:68580;height:50292;visibility:visible;mso-wrap-style:square;v-text-anchor:bottom" o:gfxdata="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" fillcolor="#4472c4 [3204]" stroked="f" strokeweight="1pt">
                       <v:textbox inset="36pt,57.6pt,36pt,36pt">
                         <w:txbxContent>
                           <w:p>
@@ -509,6 +515,7 @@
                               <w:dataBinding w:prefixMappings="xmlns:ns0='http://purl.org/dc/elements/1.1/' xmlns:ns1='http://schemas.openxmlformats.org/package/2006/metadata/core-properties' " w:xpath="/ns1:coreProperties[1]/ns0:creator[1]" w:storeItemID="{6C3C8BC8-F283-45AE-878A-BAB7291924A1}"/>
                               <w:text/>
                             </w:sdtPr>
+                            <w:sdtEndPr/>
                             <w:sdtContent>
                               <w:p>
                                 <w:pPr>
@@ -568,6 +575,7 @@
                                 <w:dataBinding w:prefixMappings="xmlns:ns0='http://schemas.openxmlformats.org/officeDocument/2006/extended-properties' " w:xpath="/ns0:Properties[1]/ns0:Company[1]" w:storeItemID="{6668398D-A668-4E3E-A5EB-62B293D839F1}"/>
                                 <w:text/>
                               </w:sdtPr>
+                              <w:sdtEndPr/>
                               <w:sdtContent>
                                 <w:r>
                                   <w:rPr>
@@ -596,6 +604,7 @@
                                 <w:dataBinding w:prefixMappings="xmlns:ns0='http://schemas.microsoft.com/office/2006/coverPageProps' " w:xpath="/ns0:CoverPageProperties[1]/ns0:CompanyAddress[1]" w:storeItemID="{55AF091B-3C7A-41E3-B477-F2FDAA23CFDA}"/>
                                 <w:text/>
                               </w:sdtPr>
+                              <w:sdtEndPr/>
                               <w:sdtContent>
                                 <w:r>
                                   <w:rPr>
@@ -613,7 +622,7 @@
                       <v:stroke joinstyle="miter"/>
                       <v:path gradientshapeok="t" o:connecttype="rect"/>
                     </v:shapetype>
-                    <v:shape id="Text Box 196" o:spid="_x0000_s1029" type="#_x0000_t202" style="position:absolute;left:68;top:13716;width:68580;height:27227;visibility:visible;mso-wrap-style:square;v-text-anchor:middle" o:gfxdata="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" fillcolor="white [3212]" stroked="f" strokeweight=".5pt">
+                    <v:shape id="Text Box 196" o:spid="_x0000_s1029" type="#_x0000_t202" style="position:absolute;left:68;top:13716;width:68580;height:27227;visibility:visible;mso-wrap-style:square;v-text-anchor:middle" o:gfxdata="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" fillcolor="white [3212]" stroked="f" strokeweight=".5pt">
                       <v:textbox inset="36pt,7.2pt,36pt,7.2pt">
                         <w:txbxContent>
                           <w:sdt>
@@ -631,6 +640,7 @@
                               <w:dataBinding w:prefixMappings="xmlns:ns0='http://purl.org/dc/elements/1.1/' xmlns:ns1='http://schemas.openxmlformats.org/package/2006/metadata/core-properties' " w:xpath="/ns1:coreProperties[1]/ns0:title[1]" w:storeItemID="{6C3C8BC8-F283-45AE-878A-BAB7291924A1}"/>
                               <w:text/>
                             </w:sdtPr>
+                            <w:sdtEndPr/>
                             <w:sdtContent>
                               <w:p>
                                 <w:pPr>
@@ -700,6 +710,7 @@
         <w:p>
           <w:pPr>
             <w:pStyle w:val="TOCHeading"/>
+            <w:spacing w:line="240" w:lineRule="auto"/>
           </w:pPr>
           <w:r>
             <w:t>Contents</w:t>
@@ -711,19 +722,30 @@
             <w:tabs>
               <w:tab w:val="right" w:leader="dot" w:pos="9016"/>
             </w:tabs>
+            <w:spacing w:line="240" w:lineRule="auto"/>
             <w:rPr>
               <w:rFonts w:eastAsiaTheme="minorEastAsia"/>
               <w:noProof/>
+              <w:sz w:val="20"/>
               <w:lang w:eastAsia="en-GB"/>
             </w:rPr>
           </w:pPr>
           <w:r>
+            <w:rPr>
+              <w:sz w:val="20"/>
+            </w:rPr>
             <w:fldChar w:fldCharType="begin"/>
           </w:r>
           <w:r>
+            <w:rPr>
+              <w:sz w:val="20"/>
+            </w:rPr>
             <w:instrText xml:space="preserve"> TOC \o "1-3" \h \z \u </w:instrText>
           </w:r>
           <w:r>
+            <w:rPr>
+              <w:sz w:val="20"/>
+            </w:rPr>
             <w:fldChar w:fldCharType="separate"/>
           </w:r>
           <w:hyperlink w:anchor="_Toc120103178" w:history="1">
@@ -731,6 +753,7 @@
               <w:rPr>
                 <w:rStyle w:val="Hyperlink"/>
                 <w:noProof/>
+                <w:sz w:val="20"/>
               </w:rPr>
               <w:t>Introduction</w:t>
             </w:r>
@@ -738,6 +761,7 @@
               <w:rPr>
                 <w:noProof/>
                 <w:webHidden/>
+                <w:sz w:val="20"/>
               </w:rPr>
               <w:tab/>
             </w:r>
@@ -745,6 +769,7 @@
               <w:rPr>
                 <w:noProof/>
                 <w:webHidden/>
+                <w:sz w:val="20"/>
               </w:rPr>
               <w:t>1</w:t>
             </w:r>
@@ -756,9 +781,11 @@
             <w:tabs>
               <w:tab w:val="right" w:leader="dot" w:pos="9016"/>
             </w:tabs>
+            <w:spacing w:line="240" w:lineRule="auto"/>
             <w:rPr>
               <w:rFonts w:eastAsiaTheme="minorEastAsia"/>
               <w:noProof/>
+              <w:sz w:val="20"/>
               <w:lang w:eastAsia="en-GB"/>
             </w:rPr>
           </w:pPr>
@@ -767,6 +794,7 @@
               <w:rPr>
                 <w:rStyle w:val="Hyperlink"/>
                 <w:noProof/>
+                <w:sz w:val="20"/>
               </w:rPr>
               <w:t>User Guide</w:t>
             </w:r>
@@ -774,6 +802,7 @@
               <w:rPr>
                 <w:noProof/>
                 <w:webHidden/>
+                <w:sz w:val="20"/>
               </w:rPr>
               <w:tab/>
             </w:r>
@@ -781,6 +810,7 @@
               <w:rPr>
                 <w:noProof/>
                 <w:webHidden/>
+                <w:sz w:val="20"/>
               </w:rPr>
               <w:t>2</w:t>
             </w:r>
@@ -792,9 +822,11 @@
             <w:tabs>
               <w:tab w:val="right" w:leader="dot" w:pos="9016"/>
             </w:tabs>
+            <w:spacing w:line="240" w:lineRule="auto"/>
             <w:rPr>
               <w:rFonts w:eastAsiaTheme="minorEastAsia"/>
               <w:noProof/>
+              <w:sz w:val="20"/>
               <w:lang w:eastAsia="en-GB"/>
             </w:rPr>
           </w:pPr>
@@ -803,6 +835,7 @@
               <w:rPr>
                 <w:rStyle w:val="Hyperlink"/>
                 <w:noProof/>
+                <w:sz w:val="20"/>
               </w:rPr>
               <w:t>Test Plan</w:t>
             </w:r>
@@ -810,6 +843,7 @@
               <w:rPr>
                 <w:noProof/>
                 <w:webHidden/>
+                <w:sz w:val="20"/>
               </w:rPr>
               <w:tab/>
             </w:r>
@@ -817,6 +851,7 @@
               <w:rPr>
                 <w:noProof/>
                 <w:webHidden/>
+                <w:sz w:val="20"/>
               </w:rPr>
               <w:t>3</w:t>
             </w:r>
@@ -828,9 +863,11 @@
             <w:tabs>
               <w:tab w:val="right" w:leader="dot" w:pos="9016"/>
             </w:tabs>
+            <w:spacing w:line="240" w:lineRule="auto"/>
             <w:rPr>
               <w:rFonts w:eastAsiaTheme="minorEastAsia"/>
               <w:noProof/>
+              <w:sz w:val="20"/>
               <w:lang w:eastAsia="en-GB"/>
             </w:rPr>
           </w:pPr>
@@ -839,6 +876,7 @@
               <w:rPr>
                 <w:rStyle w:val="Hyperlink"/>
                 <w:noProof/>
+                <w:sz w:val="20"/>
               </w:rPr>
               <w:t>Bibliography (Resources used to develop program)</w:t>
             </w:r>
@@ -846,6 +884,7 @@
               <w:rPr>
                 <w:noProof/>
                 <w:webHidden/>
+                <w:sz w:val="20"/>
               </w:rPr>
               <w:tab/>
             </w:r>
@@ -853,17 +892,87 @@
               <w:rPr>
                 <w:noProof/>
                 <w:webHidden/>
+                <w:sz w:val="20"/>
               </w:rPr>
               <w:t>4</w:t>
             </w:r>
           </w:hyperlink>
         </w:p>
         <w:p>
+          <w:pPr>
+            <w:spacing w:line="240" w:lineRule="auto"/>
+          </w:pPr>
+          <w:r>
+            <w:rPr>
+              <w:noProof/>
+              <w:sz w:val="20"/>
+              <w:lang w:eastAsia="en-GB"/>
+            </w:rPr>
+            <w:drawing>
+              <wp:anchor distT="0" distB="0" distL="114300" distR="114300" simplePos="0" relativeHeight="251663360" behindDoc="0" locked="0" layoutInCell="1" allowOverlap="1" wp14:anchorId="59267CE0" wp14:editId="19EC1B50">
+                <wp:simplePos x="0" y="0"/>
+                <wp:positionH relativeFrom="column">
+                  <wp:posOffset>3895725</wp:posOffset>
+                </wp:positionH>
+                <wp:positionV relativeFrom="paragraph">
+                  <wp:posOffset>238125</wp:posOffset>
+                </wp:positionV>
+                <wp:extent cx="2981325" cy="953770"/>
+                <wp:effectExtent l="0" t="0" r="9525" b="0"/>
+                <wp:wrapSquare wrapText="bothSides"/>
+                <wp:docPr id="2" name="Picture 2" descr="A screenshot of a computer&#10;&#10;Description automatically generated with medium confidence"/>
+                <wp:cNvGraphicFramePr>
+                  <a:graphicFrameLocks xmlns:a="http://schemas.openxmlformats.org/drawingml/2006/main" noChangeAspect="1"/>
+                </wp:cNvGraphicFramePr>
+                <a:graphic xmlns:a="http://schemas.openxmlformats.org/drawingml/2006/main">
+                  <a:graphicData uri="http://schemas.openxmlformats.org/drawingml/2006/picture">
+                    <pic:pic xmlns:pic="http://schemas.openxmlformats.org/drawingml/2006/picture">
+                      <pic:nvPicPr>
+                        <pic:cNvPr id="2" name="Picture 2" descr="A screenshot of a computer&#10;&#10;Description automatically generated with medium confidence"/>
+                        <pic:cNvPicPr>
+                          <a:picLocks noChangeAspect="1"/>
+                        </pic:cNvPicPr>
+                      </pic:nvPicPr>
+                      <pic:blipFill rotWithShape="1">
+                        <a:blip r:embed="rId8">
+                          <a:extLst>
+                            <a:ext uri="{28A0092B-C50C-407E-A947-70E740481C1C}">
+                              <a14:useLocalDpi xmlns:a14="http://schemas.microsoft.com/office/drawing/2010/main" val="0"/>
+                            </a:ext>
+                          </a:extLst>
+                        </a:blip>
+                        <a:srcRect t="-1" b="66940"/>
+                        <a:stretch/>
+                      </pic:blipFill>
+                      <pic:spPr bwMode="auto">
+                        <a:xfrm>
+                          <a:off x="0" y="0"/>
+                          <a:ext cx="2981325" cy="953770"/>
+                        </a:xfrm>
+                        <a:prstGeom prst="rect">
+                          <a:avLst/>
+                        </a:prstGeom>
+                        <a:ln>
+                          <a:noFill/>
+                        </a:ln>
+                        <a:extLst>
+                          <a:ext uri="{53640926-AAD7-44D8-BBD7-CCE9431645EC}">
+                            <a14:shadowObscured xmlns:a14="http://schemas.microsoft.com/office/drawing/2010/main"/>
+                          </a:ext>
+                        </a:extLst>
+                      </pic:spPr>
+                    </pic:pic>
+                  </a:graphicData>
+                </a:graphic>
+              </wp:anchor>
+            </w:drawing>
+          </w:r>
           <w:r>
             <w:rPr>
               <w:b/>
               <w:bCs/>
               <w:noProof/>
+              <w:sz w:val="20"/>
             </w:rPr>
             <w:fldChar w:fldCharType="end"/>
           </w:r>
@@ -873,6 +982,7 @@
     <w:p>
       <w:pPr>
         <w:pStyle w:val="Heading1"/>
+        <w:spacing w:line="240" w:lineRule="auto"/>
       </w:pPr>
       <w:bookmarkStart w:id="0" w:name="_Toc120103178"/>
       <w:r>
@@ -880,40 +990,46 @@
       </w:r>
       <w:bookmarkEnd w:id="0"/>
     </w:p>
-    <w:p/>
     <w:p>
       <w:pPr>
         <w:spacing w:line="240" w:lineRule="auto"/>
+        <w:rPr>
+          <w:sz w:val="20"/>
+        </w:rPr>
       </w:pPr>
       <w:r>
         <w:rPr>
           <w:noProof/>
+          <w:sz w:val="20"/>
+          <w:lang w:eastAsia="en-GB"/>
         </w:rPr>
         <mc:AlternateContent>
           <mc:Choice Requires="wpg">
             <w:drawing>
-              <wp:anchor distT="0" distB="0" distL="114300" distR="114300" simplePos="0" relativeHeight="251665408" behindDoc="0" locked="0" layoutInCell="1" allowOverlap="1" wp14:anchorId="186B7FDE" wp14:editId="0B932223">
+              <wp:anchor distT="0" distB="0" distL="114300" distR="114300" simplePos="0" relativeHeight="251668480" behindDoc="1" locked="0" layoutInCell="1" allowOverlap="1" wp14:anchorId="5FAF935E" wp14:editId="69DD3E6D">
                 <wp:simplePos x="0" y="0"/>
                 <wp:positionH relativeFrom="column">
-                  <wp:posOffset>3661576</wp:posOffset>
+                  <wp:posOffset>3390900</wp:posOffset>
                 </wp:positionH>
                 <wp:positionV relativeFrom="paragraph">
-                  <wp:posOffset>11209</wp:posOffset>
+                  <wp:posOffset>616585</wp:posOffset>
                 </wp:positionV>
-                <wp:extent cx="2981352" cy="6739559"/>
-                <wp:effectExtent l="0" t="0" r="9525" b="4445"/>
+                <wp:extent cx="3485515" cy="7505700"/>
+                <wp:effectExtent l="0" t="0" r="635" b="0"/>
                 <wp:wrapTight wrapText="bothSides">
                   <wp:wrapPolygon edited="0">
-                    <wp:start x="0" y="0"/>
-                    <wp:lineTo x="0" y="3053"/>
-                    <wp:lineTo x="2484" y="3908"/>
-                    <wp:lineTo x="2484" y="21553"/>
-                    <wp:lineTo x="21531" y="21553"/>
-                    <wp:lineTo x="21531" y="0"/>
-                    <wp:lineTo x="0" y="0"/>
+                    <wp:start x="5667" y="0"/>
+                    <wp:lineTo x="5667" y="1754"/>
+                    <wp:lineTo x="0" y="2357"/>
+                    <wp:lineTo x="0" y="19791"/>
+                    <wp:lineTo x="9917" y="20175"/>
+                    <wp:lineTo x="9917" y="21545"/>
+                    <wp:lineTo x="21486" y="21545"/>
+                    <wp:lineTo x="21486" y="0"/>
+                    <wp:lineTo x="5667" y="0"/>
                   </wp:wrapPolygon>
                 </wp:wrapTight>
-                <wp:docPr id="8" name="Group 8"/>
+                <wp:docPr id="14" name="Group 14"/>
                 <wp:cNvGraphicFramePr/>
                 <a:graphic xmlns:a="http://schemas.openxmlformats.org/drawingml/2006/main">
                   <a:graphicData uri="http://schemas.microsoft.com/office/word/2010/wordprocessingGroup">
@@ -922,86 +1038,14 @@
                       <wpg:grpSpPr>
                         <a:xfrm>
                           <a:off x="0" y="0"/>
-                          <a:ext cx="2981352" cy="6739559"/>
+                          <a:ext cx="3485515" cy="7505700"/>
                           <a:chOff x="0" y="0"/>
-                          <a:chExt cx="2981352" cy="6739559"/>
+                          <a:chExt cx="3486150" cy="7505700"/>
                         </a:xfrm>
                       </wpg:grpSpPr>
                       <pic:pic xmlns:pic="http://schemas.openxmlformats.org/drawingml/2006/picture">
                         <pic:nvPicPr>
                           <pic:cNvPr id="6" name="Picture 6" descr="Graphical user interface, text&#10;&#10;Description automatically generated"/>
-                          <pic:cNvPicPr>
-                            <a:picLocks noChangeAspect="1"/>
-                          </pic:cNvPicPr>
-                        </pic:nvPicPr>
-                        <pic:blipFill rotWithShape="1">
-                          <a:blip r:embed="rId7">
-                            <a:extLst>
-                              <a:ext uri="{28A0092B-C50C-407E-A947-70E740481C1C}">
-                                <a14:useLocalDpi xmlns:a14="http://schemas.microsoft.com/office/drawing/2010/main" val="0"/>
-                              </a:ext>
-                            </a:extLst>
-                          </a:blip>
-                          <a:srcRect t="1" r="54631" b="58226"/>
-                          <a:stretch/>
-                        </pic:blipFill>
-                        <pic:spPr bwMode="auto">
-                          <a:xfrm>
-                            <a:off x="381662" y="954157"/>
-                            <a:ext cx="2599690" cy="1280160"/>
-                          </a:xfrm>
-                          <a:prstGeom prst="rect">
-                            <a:avLst/>
-                          </a:prstGeom>
-                          <a:ln>
-                            <a:noFill/>
-                          </a:ln>
-                          <a:extLst>
-                            <a:ext uri="{53640926-AAD7-44D8-BBD7-CCE9431645EC}">
-                              <a14:shadowObscured xmlns:a14="http://schemas.microsoft.com/office/drawing/2010/main"/>
-                            </a:ext>
-                          </a:extLst>
-                        </pic:spPr>
-                      </pic:pic>
-                      <pic:pic xmlns:pic="http://schemas.openxmlformats.org/drawingml/2006/picture">
-                        <pic:nvPicPr>
-                          <pic:cNvPr id="4" name="Picture 4" descr="A screenshot of a computer screen&#10;&#10;Description automatically generated"/>
-                          <pic:cNvPicPr>
-                            <a:picLocks noChangeAspect="1"/>
-                          </pic:cNvPicPr>
-                        </pic:nvPicPr>
-                        <pic:blipFill rotWithShape="1">
-                          <a:blip r:embed="rId8">
-                            <a:extLst>
-                              <a:ext uri="{28A0092B-C50C-407E-A947-70E740481C1C}">
-                                <a14:useLocalDpi xmlns:a14="http://schemas.microsoft.com/office/drawing/2010/main" val="0"/>
-                              </a:ext>
-                            </a:extLst>
-                          </a:blip>
-                          <a:srcRect l="2024" t="1795" r="52623" b="57411"/>
-                          <a:stretch/>
-                        </pic:blipFill>
-                        <pic:spPr bwMode="auto">
-                          <a:xfrm>
-                            <a:off x="381662" y="3363402"/>
-                            <a:ext cx="2599055" cy="1240790"/>
-                          </a:xfrm>
-                          <a:prstGeom prst="rect">
-                            <a:avLst/>
-                          </a:prstGeom>
-                          <a:ln>
-                            <a:noFill/>
-                          </a:ln>
-                          <a:extLst>
-                            <a:ext uri="{53640926-AAD7-44D8-BBD7-CCE9431645EC}">
-                              <a14:shadowObscured xmlns:a14="http://schemas.microsoft.com/office/drawing/2010/main"/>
-                            </a:ext>
-                          </a:extLst>
-                        </pic:spPr>
-                      </pic:pic>
-                      <pic:pic xmlns:pic="http://schemas.openxmlformats.org/drawingml/2006/picture">
-                        <pic:nvPicPr>
-                          <pic:cNvPr id="3" name="Picture 3" descr="A screenshot of a computer screen&#10;&#10;Description automatically generated"/>
                           <pic:cNvPicPr>
                             <a:picLocks noChangeAspect="1"/>
                           </pic:cNvPicPr>
@@ -1014,49 +1058,13 @@
                               </a:ext>
                             </a:extLst>
                           </a:blip>
-                          <a:srcRect l="2738" t="2641" r="51901" b="56063"/>
+                          <a:srcRect l="1311" t="2006" r="54630" b="70608"/>
                           <a:stretch/>
                         </pic:blipFill>
                         <pic:spPr bwMode="auto">
                           <a:xfrm>
-                            <a:off x="381662" y="2091193"/>
-                            <a:ext cx="2599055" cy="1280160"/>
-                          </a:xfrm>
-                          <a:prstGeom prst="rect">
-                            <a:avLst/>
-                          </a:prstGeom>
-                          <a:ln>
-                            <a:noFill/>
-                          </a:ln>
-                          <a:extLst>
-                            <a:ext uri="{53640926-AAD7-44D8-BBD7-CCE9431645EC}">
-                              <a14:shadowObscured xmlns:a14="http://schemas.microsoft.com/office/drawing/2010/main"/>
-                            </a:ext>
-                          </a:extLst>
-                        </pic:spPr>
-                      </pic:pic>
-                      <pic:pic xmlns:pic="http://schemas.openxmlformats.org/drawingml/2006/picture">
-                        <pic:nvPicPr>
-                          <pic:cNvPr id="2" name="Picture 2" descr="A screenshot of a computer&#10;&#10;Description automatically generated with medium confidence"/>
-                          <pic:cNvPicPr>
-                            <a:picLocks noChangeAspect="1"/>
-                          </pic:cNvPicPr>
-                        </pic:nvPicPr>
-                        <pic:blipFill rotWithShape="1">
-                          <a:blip r:embed="rId10">
-                            <a:extLst>
-                              <a:ext uri="{28A0092B-C50C-407E-A947-70E740481C1C}">
-                                <a14:useLocalDpi xmlns:a14="http://schemas.microsoft.com/office/drawing/2010/main" val="0"/>
-                              </a:ext>
-                            </a:extLst>
-                          </a:blip>
-                          <a:srcRect t="-1" b="66940"/>
-                          <a:stretch/>
-                        </pic:blipFill>
-                        <pic:spPr bwMode="auto">
-                          <a:xfrm>
-                            <a:off x="0" y="0"/>
-                            <a:ext cx="2981325" cy="953770"/>
+                            <a:off x="962025" y="0"/>
+                            <a:ext cx="2524125" cy="838200"/>
                           </a:xfrm>
                           <a:prstGeom prst="rect">
                             <a:avLst/>
@@ -1079,20 +1087,20 @@
                           </pic:cNvPicPr>
                         </pic:nvPicPr>
                         <pic:blipFill rotWithShape="1">
-                          <a:blip r:embed="rId11">
+                          <a:blip r:embed="rId10">
                             <a:extLst>
                               <a:ext uri="{28A0092B-C50C-407E-A947-70E740481C1C}">
                                 <a14:useLocalDpi xmlns:a14="http://schemas.microsoft.com/office/drawing/2010/main" val="0"/>
                               </a:ext>
                             </a:extLst>
                           </a:blip>
-                          <a:srcRect l="119" r="54509" b="70808"/>
+                          <a:srcRect l="835" t="1562" r="66927" b="76825"/>
                           <a:stretch/>
                         </pic:blipFill>
                         <pic:spPr bwMode="auto">
                           <a:xfrm>
-                            <a:off x="381662" y="5844209"/>
-                            <a:ext cx="2599690" cy="895350"/>
+                            <a:off x="1641447" y="6848475"/>
+                            <a:ext cx="1838325" cy="657225"/>
                           </a:xfrm>
                           <a:prstGeom prst="rect">
                             <a:avLst/>
@@ -1109,7 +1117,43 @@
                       </pic:pic>
                       <pic:pic xmlns:pic="http://schemas.openxmlformats.org/drawingml/2006/picture">
                         <pic:nvPicPr>
-                          <pic:cNvPr id="5" name="Picture 5" descr="A screenshot of a computer screen&#10;&#10;Description automatically generated"/>
+                          <pic:cNvPr id="7" name="Picture 7"/>
+                          <pic:cNvPicPr>
+                            <a:picLocks noChangeAspect="1"/>
+                          </pic:cNvPicPr>
+                        </pic:nvPicPr>
+                        <pic:blipFill rotWithShape="1">
+                          <a:blip r:embed="rId11">
+                            <a:extLst>
+                              <a:ext uri="{28A0092B-C50C-407E-A947-70E740481C1C}">
+                                <a14:useLocalDpi xmlns:a14="http://schemas.microsoft.com/office/drawing/2010/main" val="0"/>
+                              </a:ext>
+                            </a:extLst>
+                          </a:blip>
+                          <a:srcRect l="738" r="27896" b="40884"/>
+                          <a:stretch/>
+                        </pic:blipFill>
+                        <pic:spPr bwMode="auto">
+                          <a:xfrm>
+                            <a:off x="0" y="838200"/>
+                            <a:ext cx="3486150" cy="1504950"/>
+                          </a:xfrm>
+                          <a:prstGeom prst="rect">
+                            <a:avLst/>
+                          </a:prstGeom>
+                          <a:ln>
+                            <a:noFill/>
+                          </a:ln>
+                          <a:extLst>
+                            <a:ext uri="{53640926-AAD7-44D8-BBD7-CCE9431645EC}">
+                              <a14:shadowObscured xmlns:a14="http://schemas.microsoft.com/office/drawing/2010/main"/>
+                            </a:ext>
+                          </a:extLst>
+                        </pic:spPr>
+                      </pic:pic>
+                      <pic:pic xmlns:pic="http://schemas.openxmlformats.org/drawingml/2006/picture">
+                        <pic:nvPicPr>
+                          <pic:cNvPr id="9" name="Picture 9"/>
                           <pic:cNvPicPr>
                             <a:picLocks noChangeAspect="1"/>
                           </pic:cNvPicPr>
@@ -1122,13 +1166,85 @@
                               </a:ext>
                             </a:extLst>
                           </a:blip>
-                          <a:srcRect l="4048" t="2307" r="50582" b="55248"/>
+                          <a:srcRect l="1778" t="3054" r="27773" b="40266"/>
                           <a:stretch/>
                         </pic:blipFill>
                         <pic:spPr bwMode="auto">
                           <a:xfrm>
-                            <a:off x="381662" y="4603805"/>
-                            <a:ext cx="2599690" cy="1255395"/>
+                            <a:off x="0" y="2343150"/>
+                            <a:ext cx="3486150" cy="1514475"/>
+                          </a:xfrm>
+                          <a:prstGeom prst="rect">
+                            <a:avLst/>
+                          </a:prstGeom>
+                          <a:ln>
+                            <a:noFill/>
+                          </a:ln>
+                          <a:extLst>
+                            <a:ext uri="{53640926-AAD7-44D8-BBD7-CCE9431645EC}">
+                              <a14:shadowObscured xmlns:a14="http://schemas.microsoft.com/office/drawing/2010/main"/>
+                            </a:ext>
+                          </a:extLst>
+                        </pic:spPr>
+                      </pic:pic>
+                      <pic:pic xmlns:pic="http://schemas.openxmlformats.org/drawingml/2006/picture">
+                        <pic:nvPicPr>
+                          <pic:cNvPr id="10" name="Picture 10"/>
+                          <pic:cNvPicPr>
+                            <a:picLocks noChangeAspect="1"/>
+                          </pic:cNvPicPr>
+                        </pic:nvPicPr>
+                        <pic:blipFill rotWithShape="1">
+                          <a:blip r:embed="rId13">
+                            <a:extLst>
+                              <a:ext uri="{28A0092B-C50C-407E-A947-70E740481C1C}">
+                                <a14:useLocalDpi xmlns:a14="http://schemas.microsoft.com/office/drawing/2010/main" val="0"/>
+                              </a:ext>
+                            </a:extLst>
+                          </a:blip>
+                          <a:srcRect l="1979" r="27937" b="39742"/>
+                          <a:stretch/>
+                        </pic:blipFill>
+                        <pic:spPr bwMode="auto">
+                          <a:xfrm>
+                            <a:off x="0" y="3857625"/>
+                            <a:ext cx="3486150" cy="1533525"/>
+                          </a:xfrm>
+                          <a:prstGeom prst="rect">
+                            <a:avLst/>
+                          </a:prstGeom>
+                          <a:ln>
+                            <a:noFill/>
+                          </a:ln>
+                          <a:extLst>
+                            <a:ext uri="{53640926-AAD7-44D8-BBD7-CCE9431645EC}">
+                              <a14:shadowObscured xmlns:a14="http://schemas.microsoft.com/office/drawing/2010/main"/>
+                            </a:ext>
+                          </a:extLst>
+                        </pic:spPr>
+                      </pic:pic>
+                      <pic:pic xmlns:pic="http://schemas.openxmlformats.org/drawingml/2006/picture">
+                        <pic:nvPicPr>
+                          <pic:cNvPr id="11" name="Picture 11"/>
+                          <pic:cNvPicPr>
+                            <a:picLocks noChangeAspect="1"/>
+                          </pic:cNvPicPr>
+                        </pic:nvPicPr>
+                        <pic:blipFill rotWithShape="1">
+                          <a:blip r:embed="rId14">
+                            <a:extLst>
+                              <a:ext uri="{28A0092B-C50C-407E-A947-70E740481C1C}">
+                                <a14:useLocalDpi xmlns:a14="http://schemas.microsoft.com/office/drawing/2010/main" val="0"/>
+                              </a:ext>
+                            </a:extLst>
+                          </a:blip>
+                          <a:srcRect l="1283" t="1957" r="27857" b="41079"/>
+                          <a:stretch/>
+                        </pic:blipFill>
+                        <pic:spPr bwMode="auto">
+                          <a:xfrm>
+                            <a:off x="1" y="5391150"/>
+                            <a:ext cx="3482672" cy="1476375"/>
                           </a:xfrm>
                           <a:prstGeom prst="rect">
                             <a:avLst/>
@@ -1146,12 +1262,15 @@
                     </wpg:wgp>
                   </a:graphicData>
                 </a:graphic>
+                <wp14:sizeRelH relativeFrom="margin">
+                  <wp14:pctWidth>0</wp14:pctWidth>
+                </wp14:sizeRelH>
               </wp:anchor>
             </w:drawing>
           </mc:Choice>
           <mc:Fallback>
             <w:pict>
-              <v:group w14:anchorId="376512E1" id="Group 8" o:spid="_x0000_s1026" style="position:absolute;margin-left:288.3pt;margin-top:.9pt;width:234.75pt;height:530.65pt;z-index:251665408" coordsize="29813,67395" o:gfxdata="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">
+              <v:group id="Group 14" o:spid="_x0000_s1026" style="position:absolute;margin-left:267pt;margin-top:48.55pt;width:274.45pt;height:591pt;z-index:-251648000;mso-width-relative:margin" coordsize="34861,75057" o:gfxdata="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">
                 <v:shapetype id="_x0000_t75" coordsize="21600,21600" o:spt="75" o:preferrelative="t" path="m@4@5l@4@11@9@11@9@5xe" filled="f" stroked="f">
                   <v:stroke joinstyle="miter"/>
                   <v:formulas>
@@ -1171,23 +1290,29 @@
                   <v:path o:extrusionok="f" gradientshapeok="t" o:connecttype="rect"/>
                   <o:lock v:ext="edit" aspectratio="t"/>
                 </v:shapetype>
-                <v:shape id="Picture 6" o:spid="_x0000_s1027" type="#_x0000_t75" alt="Graphical user interface, text&#10;&#10;Description automatically generated" style="position:absolute;left:3816;top:9541;width:25997;height:12802;visibility:visible;mso-wrap-style:square" o:gfxdata="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">
-                  <v:imagedata r:id="rId13" o:title="Graphical user interface, text&#10;&#10;Description automatically generated" croptop="1f" cropbottom="38159f" cropright="35803f"/>
+                <v:shape id="Picture 6" o:spid="_x0000_s1027" type="#_x0000_t75" alt="Graphical user interface, text&#10;&#10;Description automatically generated" style="position:absolute;left:9620;width:25241;height:8382;visibility:visible;mso-wrap-style:square" o:gfxdata="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">
+                  <v:imagedata r:id="rId15" o:title="Graphical user interface, text&#10;&#10;Description automatically generated" croptop="1315f" cropbottom="46274f" cropleft="859f" cropright="35802f"/>
+                  <v:path arrowok="t"/>
                 </v:shape>
-                <v:shape id="Picture 4" o:spid="_x0000_s1028" type="#_x0000_t75" alt="A screenshot of a computer screen&#10;&#10;Description automatically generated" style="position:absolute;left:3816;top:33634;width:25991;height:12407;visibility:visible;mso-wrap-style:square" o:gfxdata="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">
-                  <v:imagedata r:id="rId14" o:title="A screenshot of a computer screen&#10;&#10;Description automatically generated" croptop="1176f" cropbottom="37625f" cropleft="1326f" cropright="34487f"/>
+                <v:shape id="Picture 1" o:spid="_x0000_s1028" type="#_x0000_t75" alt="A computer screen capture&#10;&#10;Description automatically generated with medium confidence" style="position:absolute;left:16414;top:68484;width:18383;height:6573;visibility:visible;mso-wrap-style:square" o:gfxdata="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">
+                  <v:imagedata r:id="rId16" o:title="A computer screen capture&#10;&#10;Description automatically generated with medium confidence" croptop="1024f" cropbottom="50348f" cropleft="547f" cropright="43861f"/>
+                  <v:path arrowok="t"/>
                 </v:shape>
-                <v:shape id="Picture 3" o:spid="_x0000_s1029" type="#_x0000_t75" alt="A screenshot of a computer screen&#10;&#10;Description automatically generated" style="position:absolute;left:3816;top:20911;width:25991;height:12802;visibility:visible;mso-wrap-style:square" o:gfxdata="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">
-                  <v:imagedata r:id="rId15" o:title="A screenshot of a computer screen&#10;&#10;Description automatically generated" croptop="1731f" cropbottom="36741f" cropleft="1794f" cropright="34014f"/>
+                <v:shape id="Picture 7" o:spid="_x0000_s1029" type="#_x0000_t75" style="position:absolute;top:8382;width:34861;height:15049;visibility:visible;mso-wrap-style:square" o:gfxdata="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">
+                  <v:imagedata r:id="rId17" o:title="" cropbottom="26794f" cropleft="484f" cropright="18282f"/>
+                  <v:path arrowok="t"/>
                 </v:shape>
-                <v:shape id="Picture 2" o:spid="_x0000_s1030" type="#_x0000_t75" alt="A screenshot of a computer&#10;&#10;Description automatically generated with medium confidence" style="position:absolute;width:29813;height:9537;visibility:visible;mso-wrap-style:square" o:gfxdata="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">
-                  <v:imagedata r:id="rId16" o:title="A screenshot of a computer&#10;&#10;Description automatically generated with medium confidence" croptop="-1f" cropbottom="43870f"/>
+                <v:shape id="Picture 9" o:spid="_x0000_s1030" type="#_x0000_t75" style="position:absolute;top:23431;width:34861;height:15145;visibility:visible;mso-wrap-style:square" o:gfxdata="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">
+                  <v:imagedata r:id="rId18" o:title="" croptop="2001f" cropbottom="26389f" cropleft="1165f" cropright="18201f"/>
+                  <v:path arrowok="t"/>
                 </v:shape>
-                <v:shape id="Picture 1" o:spid="_x0000_s1031" type="#_x0000_t75" alt="A computer screen capture&#10;&#10;Description automatically generated with medium confidence" style="position:absolute;left:3816;top:58442;width:25997;height:8953;visibility:visible;mso-wrap-style:square" o:gfxdata="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">
-                  <v:imagedata r:id="rId17" o:title="A computer screen capture&#10;&#10;Description automatically generated with medium confidence" cropbottom="46405f" cropleft="78f" cropright="35723f"/>
+                <v:shape id="Picture 10" o:spid="_x0000_s1031" type="#_x0000_t75" style="position:absolute;top:38576;width:34861;height:15335;visibility:visible;mso-wrap-style:square" o:gfxdata="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">
+                  <v:imagedata r:id="rId19" o:title="" cropbottom="26045f" cropleft="1297f" cropright="18309f"/>
+                  <v:path arrowok="t"/>
                 </v:shape>
-                <v:shape id="Picture 5" o:spid="_x0000_s1032" type="#_x0000_t75" alt="A screenshot of a computer screen&#10;&#10;Description automatically generated" style="position:absolute;left:3816;top:46038;width:25997;height:12554;visibility:visible;mso-wrap-style:square" o:gfxdata="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">
-                  <v:imagedata r:id="rId18" o:title="A screenshot of a computer screen&#10;&#10;Description automatically generated" croptop="1512f" cropbottom="36207f" cropleft="2653f" cropright="33149f"/>
+                <v:shape id="Picture 11" o:spid="_x0000_s1032" type="#_x0000_t75" style="position:absolute;top:53911;width:34826;height:14764;visibility:visible;mso-wrap-style:square" o:gfxdata="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">
+                  <v:imagedata r:id="rId20" o:title="" croptop="1283f" cropbottom="26922f" cropleft="841f" cropright="18256f"/>
+                  <v:path arrowok="t"/>
                 </v:shape>
                 <w10:wrap type="tight"/>
               </v:group>
@@ -1196,107 +1321,222 @@
         </mc:AlternateContent>
       </w:r>
       <w:r>
-        <w:t>This report describes the ‘Petrol Station Management’ application written to satisfy the brief provided in “</w:t>
-      </w:r>
-      <w:r>
-        <w:t>MOD008365 Assignment 0102 2022</w:t>
-      </w:r>
-      <w:r>
-        <w:t>.docx”. The application written was aimed and succeeds at meeting the Core functionality criteria.</w:t>
+        <w:rPr>
+          <w:sz w:val="20"/>
+        </w:rPr>
+        <w:t>This report describes the ‘Petrol Station Management’ application written to satisfy the brief provided in “MOD008365 Assignment 0102 2022.docx”. The application written was aimed and succeeds at meeting the Core functionality criteria.</w:t>
       </w:r>
     </w:p>
     <w:p>
       <w:pPr>
         <w:spacing w:line="240" w:lineRule="auto"/>
+        <w:rPr>
+          <w:sz w:val="20"/>
+        </w:rPr>
       </w:pPr>
       <w:r>
+        <w:rPr>
+          <w:sz w:val="20"/>
+        </w:rPr>
         <w:t xml:space="preserve">After loading the program, </w:t>
       </w:r>
       <w:r>
+        <w:rPr>
+          <w:sz w:val="20"/>
+        </w:rPr>
         <w:t>either by double left-clicking on its executable icon in a full program release, or by running the “start debugging” option from within VS code, the user; a simulated ‘Fuel Attendant’, is presented with a basic start screen, asking that the user presses the enter key to continue to their ‘shift’, or that they press the escape key to exit.</w:t>
       </w:r>
     </w:p>
     <w:p>
       <w:pPr>
         <w:spacing w:line="240" w:lineRule="auto"/>
+        <w:rPr>
+          <w:sz w:val="20"/>
+        </w:rPr>
       </w:pPr>
       <w:r>
-        <w:t>The limited-scope implementation of the application generates a pool of 81 vehicles, generating 1 every 1.5 seconds. Vehicles from this pool are then added to the “Fuel Station’s” waiting queue, which at this level, is 1 vehicle.</w:t>
+        <w:rPr>
+          <w:sz w:val="20"/>
+        </w:rPr>
+        <w:t>The limited-scope implementation of the application generates a pool of 81 vehicles, generating 1 every 1.5 seconds. Vehicles from this pool are then added to the “Fuel Station’s” waiting queue, wh</w:t>
       </w:r>
+      <w:r>
+        <w:rPr>
+          <w:sz w:val="20"/>
+        </w:rPr>
+        <w:t xml:space="preserve">ich at this </w:t>
+      </w:r>
+      <w:proofErr w:type="gramStart"/>
+      <w:r>
+        <w:rPr>
+          <w:sz w:val="20"/>
+        </w:rPr>
+        <w:t>level,</w:t>
+      </w:r>
+      <w:proofErr w:type="gramEnd"/>
+      <w:r>
+        <w:rPr>
+          <w:sz w:val="20"/>
+        </w:rPr>
+        <w:t xml:space="preserve"> is 1 vehicle long. Once the “Forecast” of incoming vehicles is depleted, all that is left to do is to manually record </w:t>
+      </w:r>
+      <w:r>
+        <w:rPr>
+          <w:sz w:val="20"/>
+        </w:rPr>
+        <w:t>any of the supplementary information provided, such as the stations gross revenue, or the fuel attendants 1% commission, before exiting the program with the escape key.</w:t>
+      </w:r>
+      <w:bookmarkStart w:id="1" w:name="_GoBack"/>
+      <w:bookmarkEnd w:id="1"/>
     </w:p>
     <w:p>
       <w:pPr>
         <w:spacing w:line="240" w:lineRule="auto"/>
+        <w:rPr>
+          <w:sz w:val="20"/>
+        </w:rPr>
       </w:pPr>
       <w:r>
-        <w:t xml:space="preserve">By pressing one of the corresponding number keys on their keyboard (or numpad keys with </w:t>
+        <w:rPr>
+          <w:sz w:val="20"/>
+        </w:rPr>
+        <w:t xml:space="preserve">By pressing one of the corresponding number keys on their keyboard (or </w:t>
       </w:r>
       <w:proofErr w:type="spellStart"/>
       <w:r>
+        <w:rPr>
+          <w:sz w:val="20"/>
+        </w:rPr>
+        <w:t>numpad</w:t>
+      </w:r>
+      <w:proofErr w:type="spellEnd"/>
+      <w:r>
+        <w:rPr>
+          <w:sz w:val="20"/>
+        </w:rPr>
+        <w:t xml:space="preserve"> keys with </w:t>
+      </w:r>
+      <w:proofErr w:type="spellStart"/>
+      <w:r>
+        <w:rPr>
+          <w:sz w:val="20"/>
+        </w:rPr>
         <w:t>Numlock</w:t>
       </w:r>
       <w:proofErr w:type="spellEnd"/>
       <w:r>
+        <w:rPr>
+          <w:sz w:val="20"/>
+        </w:rPr>
         <w:t xml:space="preserve"> on), the Fuel Attendant can send a waiting vehicle to</w:t>
       </w:r>
       <w:r>
+        <w:rPr>
+          <w:sz w:val="20"/>
+        </w:rPr>
         <w:t xml:space="preserve"> the pump associated with that number. The Vehicle will then be passed from the Queue to the Pump, causing its status to change from “OPEN” to “BUSY”, wherein the vehicle will ‘Fuel’ for 8 seconds, before leaving the pump and thus, the fuel station. The pump will then </w:t>
       </w:r>
       <w:r>
+        <w:rPr>
+          <w:sz w:val="20"/>
+        </w:rPr>
         <w:t>revert</w:t>
       </w:r>
       <w:r>
+        <w:rPr>
+          <w:sz w:val="20"/>
+        </w:rPr>
         <w:t xml:space="preserve"> to “OPEN”, while the fuel station will update the number of vehicles serviced and associated litres pumped. Because at this level, the fuel time is fixed, and the pump rate is assumed to be a constant, that means for every vehicle serviced, 12 litres of fuel are dispensed.</w:t>
       </w:r>
       <w:r>
+        <w:rPr>
+          <w:sz w:val="20"/>
+        </w:rPr>
         <w:t xml:space="preserve"> </w:t>
       </w:r>
       <w:r>
+        <w:rPr>
+          <w:sz w:val="20"/>
+        </w:rPr>
         <w:t>Additionally,</w:t>
       </w:r>
       <w:r>
+        <w:rPr>
+          <w:sz w:val="20"/>
+        </w:rPr>
         <w:t xml:space="preserve"> as there is no differentiation</w:t>
       </w:r>
       <w:r>
+        <w:rPr>
+          <w:sz w:val="20"/>
+        </w:rPr>
         <w:t xml:space="preserve"> between fuel or vehicle types</w:t>
       </w:r>
       <w:r>
+        <w:rPr>
+          <w:sz w:val="20"/>
+        </w:rPr>
         <w:t xml:space="preserve">, only 1 kind of vehicle </w:t>
       </w:r>
       <w:r>
+        <w:rPr>
+          <w:sz w:val="20"/>
+        </w:rPr>
         <w:t xml:space="preserve">&amp; </w:t>
       </w:r>
       <w:r>
+        <w:rPr>
+          <w:sz w:val="20"/>
+        </w:rPr>
         <w:t>1 kind of fuel are being served or dispensed</w:t>
       </w:r>
       <w:r>
+        <w:rPr>
+          <w:sz w:val="20"/>
+        </w:rPr>
         <w:t xml:space="preserve"> at the fuel station</w:t>
       </w:r>
       <w:r>
+        <w:rPr>
+          <w:sz w:val="20"/>
+        </w:rPr>
         <w:t>, respectively.</w:t>
       </w:r>
     </w:p>
     <w:p>
       <w:pPr>
         <w:pStyle w:val="Heading1"/>
+        <w:spacing w:line="240" w:lineRule="auto"/>
       </w:pPr>
-      <w:bookmarkStart w:id="1" w:name="_Toc120103179"/>
+      <w:bookmarkStart w:id="2" w:name="_Toc120103179"/>
       <w:r>
         <w:t>User Guide</w:t>
       </w:r>
-      <w:bookmarkEnd w:id="1"/>
+      <w:bookmarkEnd w:id="2"/>
     </w:p>
-    <w:p/>
     <w:p>
+      <w:pPr>
+        <w:spacing w:line="240" w:lineRule="auto"/>
+        <w:rPr>
+          <w:sz w:val="20"/>
+        </w:rPr>
+      </w:pPr>
       <w:r>
+        <w:rPr>
+          <w:sz w:val="20"/>
+        </w:rPr>
         <w:t>Program users should be familiar with standard keyboard layouts and usage. The program only registers inputs from the ‘Enter’, ‘Escape’ and number keys 1 through 9. Any erroneous inputs will not cause program errors.</w:t>
       </w:r>
     </w:p>
     <w:p>
       <w:pPr>
+        <w:spacing w:line="240" w:lineRule="auto"/>
+        <w:rPr>
+          <w:sz w:val="20"/>
+        </w:rPr>
         <w:sectPr>
-          <w:footerReference w:type="default" r:id="rId19"/>
-          <w:footerReference w:type="first" r:id="rId20"/>
+          <w:footerReference w:type="default" r:id="rId21"/>
+          <w:footerReference w:type="first" r:id="rId22"/>
           <w:pgSz w:w="11906" w:h="16838"/>
           <w:pgMar w:top="720" w:right="720" w:bottom="720" w:left="720" w:header="708" w:footer="708" w:gutter="0"/>
           <w:pgNumType w:start="0"/>
@@ -1306,22 +1546,43 @@
         </w:sectPr>
       </w:pPr>
       <w:r>
+        <w:rPr>
+          <w:sz w:val="20"/>
+        </w:rPr>
         <w:t>Due to how the vehicle pool population timer is implemented,</w:t>
       </w:r>
       <w:r>
-        <w:t xml:space="preserve"> swift users may find themselves waiting up to 3 seconds before the first vehicle is generated and transferred to the Queue for pump assignment.</w:t>
+        <w:rPr>
+          <w:sz w:val="20"/>
+        </w:rPr>
+        <w:t xml:space="preserve"> swift users may find themselves waiting up to 3 </w:t>
+      </w:r>
+      <w:proofErr w:type="gramStart"/>
+      <w:r>
+        <w:rPr>
+          <w:sz w:val="20"/>
+        </w:rPr>
+        <w:t>seconds</w:t>
+      </w:r>
+      <w:proofErr w:type="gramEnd"/>
+      <w:r>
+        <w:rPr>
+          <w:sz w:val="20"/>
+        </w:rPr>
+        <w:t xml:space="preserve"> before the first vehicle is generated and transferred to the Queue for pump assignment.</w:t>
       </w:r>
     </w:p>
     <w:p>
       <w:pPr>
         <w:pStyle w:val="Heading1"/>
+        <w:spacing w:line="240" w:lineRule="auto"/>
       </w:pPr>
-      <w:bookmarkStart w:id="2" w:name="_Toc120103180"/>
+      <w:bookmarkStart w:id="3" w:name="_Toc120103180"/>
       <w:r>
         <w:lastRenderedPageBreak/>
         <w:t>Test Plan</w:t>
       </w:r>
-      <w:bookmarkEnd w:id="2"/>
+      <w:bookmarkEnd w:id="3"/>
       <w:r>
         <w:t>:</w:t>
       </w:r>
@@ -1376,7 +1637,7 @@
                 <w:szCs w:val="24"/>
               </w:rPr>
             </w:pPr>
-            <w:bookmarkStart w:id="3" w:name="_Hlk120103004"/>
+            <w:bookmarkStart w:id="4" w:name="_Hlk120103004"/>
             <w:r>
               <w:rPr>
                 <w:b/>
@@ -1796,7 +2057,6 @@
               <w:rPr>
                 <w:b/>
                 <w:w w:val="105"/>
-                <w:sz w:val="24"/>
                 <w:szCs w:val="24"/>
               </w:rPr>
               <w:t>APPLICATION</w:t>
@@ -1806,7 +2066,6 @@
                 <w:b/>
                 <w:spacing w:val="-9"/>
                 <w:w w:val="105"/>
-                <w:sz w:val="24"/>
                 <w:szCs w:val="24"/>
               </w:rPr>
               <w:t xml:space="preserve"> </w:t>
@@ -1816,7 +2075,6 @@
                 <w:b/>
                 <w:spacing w:val="-5"/>
                 <w:w w:val="105"/>
-                <w:sz w:val="24"/>
                 <w:szCs w:val="24"/>
               </w:rPr>
               <w:t>1:</w:t>
@@ -1951,12 +2209,14 @@
               <w:jc w:val="center"/>
               <w:rPr>
                 <w:rFonts w:ascii="Century Gothic"/>
+                <w:sz w:val="20"/>
               </w:rPr>
             </w:pPr>
             <w:r>
               <w:rPr>
                 <w:rFonts w:ascii="Century Gothic"/>
                 <w:w w:val="105"/>
+                <w:sz w:val="20"/>
               </w:rPr>
               <w:t>1</w:t>
             </w:r>
@@ -1974,11 +2234,13 @@
               <w:jc w:val="center"/>
               <w:rPr>
                 <w:rFonts w:ascii="Times New Roman"/>
+                <w:sz w:val="20"/>
               </w:rPr>
             </w:pPr>
             <w:r>
               <w:rPr>
                 <w:rFonts w:ascii="Times New Roman"/>
+                <w:sz w:val="20"/>
               </w:rPr>
               <w:t>Does the Program Start?</w:t>
             </w:r>
@@ -1995,35 +2257,41 @@
               <w:jc w:val="center"/>
               <w:rPr>
                 <w:rFonts w:ascii="Times New Roman"/>
+                <w:sz w:val="20"/>
               </w:rPr>
             </w:pPr>
             <w:r>
               <w:rPr>
                 <w:rFonts w:ascii="Times New Roman"/>
+                <w:sz w:val="20"/>
               </w:rPr>
               <w:t xml:space="preserve">Perform </w:t>
             </w:r>
             <w:r>
               <w:rPr>
                 <w:rFonts w:ascii="Times New Roman"/>
+                <w:sz w:val="20"/>
               </w:rPr>
               <w:t>“</w:t>
             </w:r>
             <w:r>
               <w:rPr>
                 <w:rFonts w:ascii="Times New Roman"/>
+                <w:sz w:val="20"/>
               </w:rPr>
               <w:t>Start Debugging</w:t>
             </w:r>
             <w:r>
               <w:rPr>
                 <w:rFonts w:ascii="Times New Roman"/>
+                <w:sz w:val="20"/>
               </w:rPr>
               <w:t>”</w:t>
             </w:r>
             <w:r>
               <w:rPr>
                 <w:rFonts w:ascii="Times New Roman"/>
+                <w:sz w:val="20"/>
               </w:rPr>
               <w:t xml:space="preserve"> from within VS Code</w:t>
             </w:r>
@@ -2041,17 +2309,20 @@
               <w:jc w:val="center"/>
               <w:rPr>
                 <w:rFonts w:ascii="Times New Roman"/>
+                <w:sz w:val="20"/>
               </w:rPr>
             </w:pPr>
             <w:r>
               <w:rPr>
                 <w:rFonts w:ascii="Times New Roman"/>
+                <w:sz w:val="20"/>
               </w:rPr>
               <w:t>Console Window Opens, displaying start screen</w:t>
             </w:r>
             <w:r>
               <w:rPr>
                 <w:rFonts w:ascii="Times New Roman"/>
+                <w:sz w:val="20"/>
               </w:rPr>
               <w:t>.</w:t>
             </w:r>
@@ -2071,6 +2342,7 @@
               <w:jc w:val="center"/>
               <w:rPr>
                 <w:rFonts w:ascii="Times New Roman"/>
+                <w:sz w:val="20"/>
               </w:rPr>
             </w:pPr>
           </w:p>
@@ -2090,6 +2362,7 @@
               <w:jc w:val="center"/>
               <w:rPr>
                 <w:rFonts w:ascii="Times New Roman"/>
+                <w:sz w:val="20"/>
               </w:rPr>
             </w:pPr>
           </w:p>
@@ -2105,17 +2378,20 @@
               <w:jc w:val="center"/>
               <w:rPr>
                 <w:rFonts w:ascii="Times New Roman"/>
+                <w:sz w:val="20"/>
               </w:rPr>
             </w:pPr>
             <w:r>
               <w:rPr>
                 <w:rFonts w:ascii="Times New Roman"/>
+                <w:sz w:val="20"/>
               </w:rPr>
               <w:t>Pressing the Escape key (Esc) will progress the program directly to the exit screen, where any keypress will close the console window</w:t>
             </w:r>
             <w:r>
               <w:rPr>
                 <w:rFonts w:ascii="Times New Roman"/>
+                <w:sz w:val="20"/>
               </w:rPr>
               <w:t>.</w:t>
             </w:r>
@@ -2140,12 +2416,14 @@
               <w:jc w:val="center"/>
               <w:rPr>
                 <w:rFonts w:ascii="Century Gothic"/>
+                <w:sz w:val="20"/>
               </w:rPr>
             </w:pPr>
             <w:r>
               <w:rPr>
                 <w:rFonts w:ascii="Century Gothic"/>
                 <w:w w:val="105"/>
+                <w:sz w:val="20"/>
               </w:rPr>
               <w:t>2</w:t>
             </w:r>
@@ -2163,35 +2441,41 @@
               <w:jc w:val="center"/>
               <w:rPr>
                 <w:rFonts w:ascii="Times New Roman"/>
+                <w:sz w:val="20"/>
               </w:rPr>
             </w:pPr>
             <w:r>
               <w:rPr>
                 <w:rFonts w:ascii="Times New Roman"/>
+                <w:sz w:val="20"/>
               </w:rPr>
               <w:t xml:space="preserve">Will the Program Progress to a </w:t>
             </w:r>
             <w:r>
               <w:rPr>
                 <w:rFonts w:ascii="Times New Roman"/>
+                <w:sz w:val="20"/>
               </w:rPr>
               <w:t>“</w:t>
             </w:r>
             <w:r>
               <w:rPr>
                 <w:rFonts w:ascii="Times New Roman"/>
+                <w:sz w:val="20"/>
               </w:rPr>
               <w:t>Shift</w:t>
             </w:r>
             <w:r>
               <w:rPr>
                 <w:rFonts w:ascii="Times New Roman"/>
+                <w:sz w:val="20"/>
               </w:rPr>
               <w:t>”</w:t>
             </w:r>
             <w:r>
               <w:rPr>
                 <w:rFonts w:ascii="Times New Roman"/>
+                <w:sz w:val="20"/>
               </w:rPr>
               <w:t>?</w:t>
             </w:r>
@@ -2208,11 +2492,13 @@
               <w:jc w:val="center"/>
               <w:rPr>
                 <w:rFonts w:ascii="Times New Roman"/>
+                <w:sz w:val="20"/>
               </w:rPr>
             </w:pPr>
             <w:r>
               <w:rPr>
                 <w:rFonts w:ascii="Times New Roman"/>
+                <w:sz w:val="20"/>
               </w:rPr>
               <w:t>Press the Enter key</w:t>
             </w:r>
@@ -2230,83 +2516,97 @@
               <w:jc w:val="center"/>
               <w:rPr>
                 <w:rFonts w:ascii="Times New Roman"/>
+                <w:sz w:val="20"/>
               </w:rPr>
             </w:pPr>
             <w:r>
               <w:rPr>
                 <w:rFonts w:ascii="Times New Roman"/>
+                <w:sz w:val="20"/>
               </w:rPr>
               <w:t xml:space="preserve">Console displays </w:t>
             </w:r>
             <w:r>
               <w:rPr>
                 <w:rFonts w:ascii="Times New Roman"/>
+                <w:sz w:val="20"/>
               </w:rPr>
               <w:t>“</w:t>
             </w:r>
             <w:r>
               <w:rPr>
                 <w:rFonts w:ascii="Times New Roman"/>
+                <w:sz w:val="20"/>
               </w:rPr>
               <w:t>Shift</w:t>
             </w:r>
             <w:r>
               <w:rPr>
                 <w:rFonts w:ascii="Times New Roman"/>
+                <w:sz w:val="20"/>
               </w:rPr>
               <w:t>”</w:t>
             </w:r>
             <w:r>
               <w:rPr>
                 <w:rFonts w:ascii="Times New Roman"/>
+                <w:sz w:val="20"/>
               </w:rPr>
               <w:t xml:space="preserve"> Screen, the </w:t>
             </w:r>
             <w:r>
               <w:rPr>
                 <w:rFonts w:ascii="Times New Roman"/>
+                <w:sz w:val="20"/>
               </w:rPr>
               <w:t>“</w:t>
             </w:r>
             <w:r>
               <w:rPr>
                 <w:rFonts w:ascii="Times New Roman"/>
+                <w:sz w:val="20"/>
               </w:rPr>
               <w:t>Vehicle Queue</w:t>
             </w:r>
             <w:r>
               <w:rPr>
                 <w:rFonts w:ascii="Times New Roman"/>
+                <w:sz w:val="20"/>
               </w:rPr>
               <w:t>”</w:t>
             </w:r>
             <w:r>
               <w:rPr>
                 <w:rFonts w:ascii="Times New Roman"/>
+                <w:sz w:val="20"/>
               </w:rPr>
               <w:t xml:space="preserve"> and </w:t>
             </w:r>
             <w:r>
               <w:rPr>
                 <w:rFonts w:ascii="Times New Roman"/>
+                <w:sz w:val="20"/>
               </w:rPr>
               <w:t>“</w:t>
             </w:r>
             <w:r>
               <w:rPr>
                 <w:rFonts w:ascii="Times New Roman"/>
+                <w:sz w:val="20"/>
               </w:rPr>
               <w:t>Vehicle Pool</w:t>
             </w:r>
             <w:r>
               <w:rPr>
                 <w:rFonts w:ascii="Times New Roman"/>
+                <w:sz w:val="20"/>
               </w:rPr>
               <w:t>”</w:t>
             </w:r>
             <w:r>
               <w:rPr>
                 <w:rFonts w:ascii="Times New Roman"/>
+                <w:sz w:val="20"/>
               </w:rPr>
               <w:t xml:space="preserve"> being to fill up.</w:t>
             </w:r>
@@ -2326,6 +2626,7 @@
               <w:jc w:val="center"/>
               <w:rPr>
                 <w:rFonts w:ascii="Times New Roman"/>
+                <w:sz w:val="20"/>
               </w:rPr>
             </w:pPr>
           </w:p>
@@ -2345,6 +2646,7 @@
               <w:jc w:val="center"/>
               <w:rPr>
                 <w:rFonts w:ascii="Times New Roman"/>
+                <w:sz w:val="20"/>
               </w:rPr>
             </w:pPr>
           </w:p>
@@ -2360,11 +2662,13 @@
               <w:jc w:val="center"/>
               <w:rPr>
                 <w:rFonts w:ascii="Times New Roman"/>
+                <w:sz w:val="20"/>
               </w:rPr>
             </w:pPr>
             <w:r>
               <w:rPr>
                 <w:rFonts w:ascii="Times New Roman"/>
+                <w:sz w:val="20"/>
               </w:rPr>
               <w:t>For this limited scope demonstration, only 81 vehicles are generated in total.</w:t>
             </w:r>
@@ -2389,12 +2693,14 @@
               <w:jc w:val="center"/>
               <w:rPr>
                 <w:rFonts w:ascii="Century Gothic"/>
+                <w:sz w:val="20"/>
               </w:rPr>
             </w:pPr>
             <w:r>
               <w:rPr>
                 <w:rFonts w:ascii="Century Gothic"/>
                 <w:w w:val="105"/>
+                <w:sz w:val="20"/>
               </w:rPr>
               <w:t>3</w:t>
             </w:r>
@@ -2412,11 +2718,13 @@
               <w:jc w:val="center"/>
               <w:rPr>
                 <w:rFonts w:ascii="Times New Roman"/>
+                <w:sz w:val="20"/>
               </w:rPr>
             </w:pPr>
             <w:r>
               <w:rPr>
                 <w:rFonts w:ascii="Times New Roman"/>
+                <w:sz w:val="20"/>
               </w:rPr>
               <w:t>Does Pump Assignment Work?</w:t>
             </w:r>
@@ -2433,11 +2741,13 @@
               <w:jc w:val="center"/>
               <w:rPr>
                 <w:rFonts w:ascii="Times New Roman"/>
+                <w:sz w:val="20"/>
               </w:rPr>
             </w:pPr>
             <w:r>
               <w:rPr>
                 <w:rFonts w:ascii="Times New Roman"/>
+                <w:sz w:val="20"/>
               </w:rPr>
               <w:t xml:space="preserve">Press </w:t>
             </w:r>
@@ -2446,12 +2756,14 @@
                 <w:rFonts w:ascii="Times New Roman"/>
                 <w:b/>
                 <w:bCs/>
+                <w:sz w:val="20"/>
               </w:rPr>
               <w:t>any</w:t>
             </w:r>
             <w:r>
               <w:rPr>
                 <w:rFonts w:ascii="Times New Roman"/>
+                <w:sz w:val="20"/>
               </w:rPr>
               <w:t xml:space="preserve"> of the number keys, from 1 to 9</w:t>
             </w:r>
@@ -2469,53 +2781,62 @@
               <w:jc w:val="center"/>
               <w:rPr>
                 <w:rFonts w:ascii="Times New Roman"/>
+                <w:sz w:val="20"/>
               </w:rPr>
             </w:pPr>
             <w:r>
               <w:rPr>
                 <w:rFonts w:ascii="Times New Roman"/>
+                <w:sz w:val="20"/>
               </w:rPr>
               <w:t xml:space="preserve">If the Vehicle Queue has at least 1 car in it, it will be assigned to the corresponding pump, which will switch from </w:t>
             </w:r>
             <w:r>
               <w:rPr>
                 <w:rFonts w:ascii="Times New Roman"/>
+                <w:sz w:val="20"/>
               </w:rPr>
               <w:t>“</w:t>
             </w:r>
             <w:r>
               <w:rPr>
                 <w:rFonts w:ascii="Times New Roman"/>
+                <w:sz w:val="20"/>
               </w:rPr>
               <w:t>OPEN</w:t>
             </w:r>
             <w:r>
               <w:rPr>
                 <w:rFonts w:ascii="Times New Roman"/>
+                <w:sz w:val="20"/>
               </w:rPr>
               <w:t>”</w:t>
             </w:r>
             <w:r>
               <w:rPr>
                 <w:rFonts w:ascii="Times New Roman"/>
+                <w:sz w:val="20"/>
               </w:rPr>
               <w:t xml:space="preserve"> to </w:t>
             </w:r>
             <w:r>
               <w:rPr>
                 <w:rFonts w:ascii="Times New Roman"/>
+                <w:sz w:val="20"/>
               </w:rPr>
               <w:t>“</w:t>
             </w:r>
             <w:r>
               <w:rPr>
                 <w:rFonts w:ascii="Times New Roman"/>
+                <w:sz w:val="20"/>
               </w:rPr>
               <w:t>BUSY</w:t>
             </w:r>
             <w:r>
               <w:rPr>
                 <w:rFonts w:ascii="Times New Roman"/>
+                <w:sz w:val="20"/>
               </w:rPr>
               <w:t>”</w:t>
             </w:r>
@@ -2535,6 +2856,7 @@
               <w:jc w:val="center"/>
               <w:rPr>
                 <w:rFonts w:ascii="Times New Roman"/>
+                <w:sz w:val="20"/>
               </w:rPr>
             </w:pPr>
           </w:p>
@@ -2554,6 +2876,7 @@
               <w:jc w:val="center"/>
               <w:rPr>
                 <w:rFonts w:ascii="Times New Roman"/>
+                <w:sz w:val="20"/>
               </w:rPr>
             </w:pPr>
           </w:p>
@@ -2569,71 +2892,83 @@
               <w:jc w:val="center"/>
               <w:rPr>
                 <w:rFonts w:ascii="Times New Roman"/>
+                <w:sz w:val="20"/>
               </w:rPr>
             </w:pPr>
             <w:r>
               <w:rPr>
                 <w:rFonts w:ascii="Times New Roman"/>
+                <w:sz w:val="20"/>
               </w:rPr>
               <w:t xml:space="preserve">After 8 seconds from the pump becoming </w:t>
             </w:r>
             <w:r>
               <w:rPr>
                 <w:rFonts w:ascii="Times New Roman"/>
+                <w:sz w:val="20"/>
               </w:rPr>
               <w:t>“</w:t>
             </w:r>
             <w:r>
               <w:rPr>
                 <w:rFonts w:ascii="Times New Roman"/>
+                <w:sz w:val="20"/>
               </w:rPr>
               <w:t>BUSY</w:t>
             </w:r>
             <w:r>
               <w:rPr>
                 <w:rFonts w:ascii="Times New Roman"/>
+                <w:sz w:val="20"/>
               </w:rPr>
               <w:t>”</w:t>
             </w:r>
             <w:r>
               <w:rPr>
                 <w:rFonts w:ascii="Times New Roman"/>
+                <w:sz w:val="20"/>
               </w:rPr>
               <w:t xml:space="preserve">, it will switch back to </w:t>
             </w:r>
             <w:r>
               <w:rPr>
                 <w:rFonts w:ascii="Times New Roman"/>
+                <w:sz w:val="20"/>
               </w:rPr>
               <w:t>“</w:t>
             </w:r>
             <w:r>
               <w:rPr>
                 <w:rFonts w:ascii="Times New Roman"/>
+                <w:sz w:val="20"/>
               </w:rPr>
               <w:t>OPEN</w:t>
             </w:r>
             <w:r>
               <w:rPr>
                 <w:rFonts w:ascii="Times New Roman"/>
+                <w:sz w:val="20"/>
               </w:rPr>
               <w:t>”</w:t>
             </w:r>
             <w:r>
               <w:rPr>
                 <w:rFonts w:ascii="Times New Roman"/>
+                <w:sz w:val="20"/>
               </w:rPr>
               <w:t xml:space="preserve"> and the vehicles </w:t>
             </w:r>
             <w:r>
               <w:rPr>
                 <w:rFonts w:ascii="Times New Roman"/>
+                <w:sz w:val="20"/>
               </w:rPr>
               <w:t>serviced,</w:t>
             </w:r>
             <w:r>
               <w:rPr>
                 <w:rFonts w:ascii="Times New Roman"/>
+                <w:sz w:val="20"/>
               </w:rPr>
               <w:t xml:space="preserve"> and fuel dispensed counters will increase.</w:t>
             </w:r>
@@ -2658,12 +2993,14 @@
               <w:jc w:val="center"/>
               <w:rPr>
                 <w:rFonts w:ascii="Century Gothic"/>
+                <w:sz w:val="20"/>
               </w:rPr>
             </w:pPr>
             <w:r>
               <w:rPr>
                 <w:rFonts w:ascii="Century Gothic"/>
                 <w:w w:val="105"/>
+                <w:sz w:val="20"/>
               </w:rPr>
               <w:t>4</w:t>
             </w:r>
@@ -2681,11 +3018,13 @@
               <w:jc w:val="center"/>
               <w:rPr>
                 <w:rFonts w:ascii="Times New Roman"/>
+                <w:sz w:val="20"/>
               </w:rPr>
             </w:pPr>
             <w:r>
               <w:rPr>
                 <w:rFonts w:ascii="Times New Roman"/>
+                <w:sz w:val="20"/>
               </w:rPr>
               <w:t>Can you exit program at any point?</w:t>
             </w:r>
@@ -2702,11 +3041,13 @@
               <w:jc w:val="center"/>
               <w:rPr>
                 <w:rFonts w:ascii="Times New Roman"/>
+                <w:sz w:val="20"/>
               </w:rPr>
             </w:pPr>
             <w:r>
               <w:rPr>
                 <w:rFonts w:ascii="Times New Roman"/>
+                <w:sz w:val="20"/>
               </w:rPr>
               <w:t>Press the Escape (Esc) key</w:t>
             </w:r>
@@ -2724,11 +3065,13 @@
               <w:jc w:val="center"/>
               <w:rPr>
                 <w:rFonts w:ascii="Times New Roman"/>
+                <w:sz w:val="20"/>
               </w:rPr>
             </w:pPr>
             <w:r>
               <w:rPr>
                 <w:rFonts w:ascii="Times New Roman"/>
+                <w:sz w:val="20"/>
               </w:rPr>
               <w:t>Program will go to exit screen, where any keypress will close the console window</w:t>
             </w:r>
@@ -2748,6 +3091,7 @@
               <w:jc w:val="center"/>
               <w:rPr>
                 <w:rFonts w:ascii="Times New Roman"/>
+                <w:sz w:val="20"/>
               </w:rPr>
             </w:pPr>
           </w:p>
@@ -2767,6 +3111,7 @@
               <w:jc w:val="center"/>
               <w:rPr>
                 <w:rFonts w:ascii="Times New Roman"/>
+                <w:sz w:val="20"/>
               </w:rPr>
             </w:pPr>
           </w:p>
@@ -2782,20 +3127,26 @@
               <w:jc w:val="center"/>
               <w:rPr>
                 <w:rFonts w:ascii="Times New Roman"/>
+                <w:sz w:val="20"/>
               </w:rPr>
             </w:pPr>
             <w:r>
               <w:rPr>
                 <w:rFonts w:ascii="Times New Roman"/>
+                <w:sz w:val="20"/>
               </w:rPr>
               <w:t>N/A</w:t>
             </w:r>
           </w:p>
         </w:tc>
       </w:tr>
-      <w:bookmarkEnd w:id="3"/>
+      <w:bookmarkEnd w:id="4"/>
     </w:tbl>
-    <w:p/>
+    <w:p>
+      <w:pPr>
+        <w:spacing w:line="240" w:lineRule="auto"/>
+      </w:pPr>
+    </w:p>
     <w:tbl>
       <w:tblPr>
         <w:tblpPr w:leftFromText="181" w:rightFromText="181" w:vertAnchor="page" w:horzAnchor="margin" w:tblpY="7564"/>
@@ -2840,7 +3191,7 @@
                 <w:szCs w:val="24"/>
               </w:rPr>
             </w:pPr>
-            <w:bookmarkStart w:id="4" w:name="_Hlk120103021"/>
+            <w:bookmarkStart w:id="5" w:name="_Hlk120103021"/>
             <w:r>
               <w:rPr>
                 <w:b/>
@@ -2894,7 +3245,7 @@
       </w:tr>
       <w:tr>
         <w:trPr>
-          <w:trHeight w:val="1388"/>
+          <w:trHeight w:val="1270"/>
         </w:trPr>
         <w:tc>
           <w:tcPr>
@@ -2908,12 +3259,14 @@
               <w:jc w:val="center"/>
               <w:rPr>
                 <w:rFonts w:ascii="Times New Roman"/>
+                <w:sz w:val="20"/>
                 <w:szCs w:val="30"/>
               </w:rPr>
             </w:pPr>
             <w:r>
               <w:rPr>
                 <w:rFonts w:ascii="Times New Roman"/>
+                <w:sz w:val="20"/>
                 <w:szCs w:val="30"/>
               </w:rPr>
               <w:t>Test 2:</w:t>
@@ -2931,12 +3284,14 @@
               <w:jc w:val="center"/>
               <w:rPr>
                 <w:rFonts w:ascii="Times New Roman"/>
+                <w:sz w:val="20"/>
                 <w:szCs w:val="30"/>
               </w:rPr>
             </w:pPr>
             <w:r>
               <w:rPr>
                 <w:rFonts w:ascii="Times New Roman"/>
+                <w:sz w:val="20"/>
                 <w:szCs w:val="30"/>
               </w:rPr>
               <w:t>Due to how the program loads, it may take longer than 1.5 seconds for the first vehicle to generate and be transferred to the que, if the user progresses from the basic start screen particularly quickly. Vehicle generation after that point has been consistent during in-house testing.</w:t>
@@ -2944,9 +3299,12 @@
           </w:p>
         </w:tc>
       </w:tr>
-      <w:bookmarkEnd w:id="4"/>
+      <w:bookmarkEnd w:id="5"/>
     </w:tbl>
     <w:p>
+      <w:pPr>
+        <w:spacing w:line="240" w:lineRule="auto"/>
+      </w:pPr>
       <w:r>
         <w:br w:type="page"/>
       </w:r>
@@ -2954,46 +3312,93 @@
     <w:p>
       <w:pPr>
         <w:pStyle w:val="Heading1"/>
+        <w:spacing w:line="240" w:lineRule="auto"/>
       </w:pPr>
-      <w:bookmarkStart w:id="5" w:name="_Toc120103181"/>
+      <w:bookmarkStart w:id="6" w:name="_Toc120103181"/>
       <w:r>
         <w:lastRenderedPageBreak/>
         <w:t>Bibliography</w:t>
       </w:r>
-      <w:bookmarkEnd w:id="5"/>
+      <w:bookmarkEnd w:id="6"/>
       <w:r>
         <w:t>:</w:t>
       </w:r>
     </w:p>
-    <w:p/>
     <w:p>
+      <w:pPr>
+        <w:spacing w:line="240" w:lineRule="auto"/>
+      </w:pPr>
+    </w:p>
+    <w:p>
+      <w:pPr>
+        <w:spacing w:line="240" w:lineRule="auto"/>
+        <w:rPr>
+          <w:sz w:val="20"/>
+        </w:rPr>
+      </w:pPr>
       <w:r>
+        <w:rPr>
+          <w:sz w:val="20"/>
+        </w:rPr>
         <w:t>Many thanks are given to the editor(s) and contributors of the learn.microsoft.com site, for their copious if sometimes opaque examples and explanations.</w:t>
       </w:r>
     </w:p>
     <w:p>
+      <w:pPr>
+        <w:spacing w:line="240" w:lineRule="auto"/>
+        <w:rPr>
+          <w:sz w:val="20"/>
+        </w:rPr>
+      </w:pPr>
       <w:r>
+        <w:rPr>
+          <w:sz w:val="20"/>
+        </w:rPr>
         <w:t xml:space="preserve">I mainly frequented the C# and .Net documentation, with this link as an initial starting point: </w:t>
       </w:r>
-      <w:hyperlink r:id="rId21" w:history="1">
+      <w:hyperlink r:id="rId23" w:history="1">
         <w:r>
           <w:rPr>
             <w:rStyle w:val="Hyperlink"/>
+            <w:sz w:val="20"/>
           </w:rPr>
           <w:t>C# docs - get started, tutorials, reference. | Microsoft Learn</w:t>
         </w:r>
       </w:hyperlink>
       <w:r>
+        <w:rPr>
+          <w:sz w:val="20"/>
+        </w:rPr>
         <w:t>.</w:t>
       </w:r>
     </w:p>
-    <w:p/>
     <w:p>
+      <w:pPr>
+        <w:spacing w:line="240" w:lineRule="auto"/>
+        <w:rPr>
+          <w:sz w:val="20"/>
+        </w:rPr>
+      </w:pPr>
+    </w:p>
+    <w:p>
+      <w:pPr>
+        <w:spacing w:line="240" w:lineRule="auto"/>
+        <w:rPr>
+          <w:sz w:val="20"/>
+        </w:rPr>
+      </w:pPr>
       <w:r>
+        <w:rPr>
+          <w:sz w:val="20"/>
+        </w:rPr>
         <w:t>Additional thanks are given to my Father, my course lecturer, and my module/course-mates, for the support, patience and brainstorming opportunities &amp; sanity checks they provided when writing my code for this Assignment.</w:t>
       </w:r>
     </w:p>
-    <w:p/>
+    <w:p>
+      <w:pPr>
+        <w:spacing w:line="240" w:lineRule="auto"/>
+      </w:pPr>
+    </w:p>
     <w:p/>
     <w:sectPr>
       <w:pgSz w:w="16838" w:h="11906" w:orient="landscape"/>
@@ -3008,7 +3413,7 @@
 </file>
 
 <file path=word/endnotes.xml><?xml version="1.0" encoding="utf-8"?>
-<w:endnotes xmlns:wpc="http://schemas.microsoft.com/office/word/2010/wordprocessingCanvas" xmlns:cx="http://schemas.microsoft.com/office/drawing/2014/chartex" xmlns:cx1="http://schemas.microsoft.com/office/drawing/2015/9/8/chartex" xmlns:cx2="http://schemas.microsoft.com/office/drawing/2015/10/21/chartex" xmlns:cx3="http://schemas.microsoft.com/office/drawing/2016/5/9/chartex" xmlns:cx4="http://schemas.microsoft.com/office/drawing/2016/5/10/chartex" xmlns:cx5="http://schemas.microsoft.com/office/drawing/2016/5/11/chartex" xmlns:cx6="http://schemas.microsoft.com/office/drawing/2016/5/12/chartex" xmlns:cx7="http://schemas.microsoft.com/office/drawing/2016/5/13/chartex" xmlns:cx8="http://schemas.microsoft.com/office/drawing/2016/5/14/chartex" xmlns:mc="http://schemas.openxmlformats.org/markup-compatibility/2006" xmlns:aink="http://schemas.microsoft.com/office/drawing/2016/ink" xmlns:am3d="http://schemas.microsoft.com/office/drawing/2017/model3d" xmlns:o="urn:schemas-microsoft-com:office:office" xmlns:oel="http://schemas.microsoft.com/office/2019/extlst" xmlns:r="http://schemas.openxmlformats.org/officeDocument/2006/relationships" xmlns:m="http://schemas.openxmlformats.org/officeDocument/2006/math" xmlns:v="urn:schemas-microsoft-com:vml" xmlns:wp14="http://schemas.microsoft.com/office/word/2010/wordprocessingDrawing" xmlns:wp="http://schemas.openxmlformats.org/drawingml/2006/wordprocessingDrawing" xmlns:w10="urn:schemas-microsoft-com:office:word" xmlns:w="http://schemas.openxmlformats.org/wordprocessingml/2006/main" xmlns:w14="http://schemas.microsoft.com/office/word/2010/wordml" xmlns:w15="http://schemas.microsoft.com/office/word/2012/wordml" xmlns:w16cex="http://schemas.microsoft.com/office/word/2018/wordml/cex" xmlns:w16cid="http://schemas.microsoft.com/office/word/2016/wordml/cid" xmlns:w16="http://schemas.microsoft.com/office/word/2018/wordml" xmlns:w16sdtdh="http://schemas.microsoft.com/office/word/2020/wordml/sdtdatahash" xmlns:w16se="http://schemas.microsoft.com/office/word/2015/wordml/symex" xmlns:wpg="http://schemas.microsoft.com/office/word/2010/wordprocessingGroup" xmlns:wpi="http://schemas.microsoft.com/office/word/2010/wordprocessingInk" xmlns:wne="http://schemas.microsoft.com/office/word/2006/wordml" xmlns:wps="http://schemas.microsoft.com/office/word/2010/wordprocessingShape" mc:Ignorable="w14 w15 w16se w16cid w16 w16cex w16sdtdh wp14">
+<w:endnotes xmlns:wpc="http://schemas.microsoft.com/office/word/2010/wordprocessingCanvas" xmlns:mc="http://schemas.openxmlformats.org/markup-compatibility/2006" xmlns:o="urn:schemas-microsoft-com:office:office" xmlns:r="http://schemas.openxmlformats.org/officeDocument/2006/relationships" xmlns:m="http://schemas.openxmlformats.org/officeDocument/2006/math" xmlns:v="urn:schemas-microsoft-com:vml" xmlns:wp14="http://schemas.microsoft.com/office/word/2010/wordprocessingDrawing" xmlns:wp="http://schemas.openxmlformats.org/drawingml/2006/wordprocessingDrawing" xmlns:w10="urn:schemas-microsoft-com:office:word" xmlns:w="http://schemas.openxmlformats.org/wordprocessingml/2006/main" xmlns:w14="http://schemas.microsoft.com/office/word/2010/wordml" xmlns:wpg="http://schemas.microsoft.com/office/word/2010/wordprocessingGroup" xmlns:wpi="http://schemas.microsoft.com/office/word/2010/wordprocessingInk" xmlns:wne="http://schemas.microsoft.com/office/word/2006/wordml" xmlns:wps="http://schemas.microsoft.com/office/word/2010/wordprocessingShape" mc:Ignorable="w14 wp14">
   <w:endnote w:type="separator" w:id="-1">
     <w:p>
       <w:pPr>
@@ -3033,7 +3438,7 @@
 </file>
 
 <file path=word/footer1.xml><?xml version="1.0" encoding="utf-8"?>
-<w:ftr xmlns:wpc="http://schemas.microsoft.com/office/word/2010/wordprocessingCanvas" xmlns:cx="http://schemas.microsoft.com/office/drawing/2014/chartex" xmlns:cx1="http://schemas.microsoft.com/office/drawing/2015/9/8/chartex" xmlns:cx2="http://schemas.microsoft.com/office/drawing/2015/10/21/chartex" xmlns:cx3="http://schemas.microsoft.com/office/drawing/2016/5/9/chartex" xmlns:cx4="http://schemas.microsoft.com/office/drawing/2016/5/10/chartex" xmlns:cx5="http://schemas.microsoft.com/office/drawing/2016/5/11/chartex" xmlns:cx6="http://schemas.microsoft.com/office/drawing/2016/5/12/chartex" xmlns:cx7="http://schemas.microsoft.com/office/drawing/2016/5/13/chartex" xmlns:cx8="http://schemas.microsoft.com/office/drawing/2016/5/14/chartex" xmlns:mc="http://schemas.openxmlformats.org/markup-compatibility/2006" xmlns:aink="http://schemas.microsoft.com/office/drawing/2016/ink" xmlns:am3d="http://schemas.microsoft.com/office/drawing/2017/model3d" xmlns:o="urn:schemas-microsoft-com:office:office" xmlns:oel="http://schemas.microsoft.com/office/2019/extlst" xmlns:r="http://schemas.openxmlformats.org/officeDocument/2006/relationships" xmlns:m="http://schemas.openxmlformats.org/officeDocument/2006/math" xmlns:v="urn:schemas-microsoft-com:vml" xmlns:wp14="http://schemas.microsoft.com/office/word/2010/wordprocessingDrawing" xmlns:wp="http://schemas.openxmlformats.org/drawingml/2006/wordprocessingDrawing" xmlns:w10="urn:schemas-microsoft-com:office:word" xmlns:w="http://schemas.openxmlformats.org/wordprocessingml/2006/main" xmlns:w14="http://schemas.microsoft.com/office/word/2010/wordml" xmlns:w15="http://schemas.microsoft.com/office/word/2012/wordml" xmlns:w16cex="http://schemas.microsoft.com/office/word/2018/wordml/cex" xmlns:w16cid="http://schemas.microsoft.com/office/word/2016/wordml/cid" xmlns:w16="http://schemas.microsoft.com/office/word/2018/wordml" xmlns:w16sdtdh="http://schemas.microsoft.com/office/word/2020/wordml/sdtdatahash" xmlns:w16se="http://schemas.microsoft.com/office/word/2015/wordml/symex" xmlns:wpg="http://schemas.microsoft.com/office/word/2010/wordprocessingGroup" xmlns:wpi="http://schemas.microsoft.com/office/word/2010/wordprocessingInk" xmlns:wne="http://schemas.microsoft.com/office/word/2006/wordml" xmlns:wps="http://schemas.microsoft.com/office/word/2010/wordprocessingShape" mc:Ignorable="w14 w15 w16se w16cid w16 w16cex w16sdtdh wp14">
+<w:ftr xmlns:wpc="http://schemas.microsoft.com/office/word/2010/wordprocessingCanvas" xmlns:mc="http://schemas.openxmlformats.org/markup-compatibility/2006" xmlns:o="urn:schemas-microsoft-com:office:office" xmlns:r="http://schemas.openxmlformats.org/officeDocument/2006/relationships" xmlns:m="http://schemas.openxmlformats.org/officeDocument/2006/math" xmlns:v="urn:schemas-microsoft-com:vml" xmlns:wp14="http://schemas.microsoft.com/office/word/2010/wordprocessingDrawing" xmlns:wp="http://schemas.openxmlformats.org/drawingml/2006/wordprocessingDrawing" xmlns:w10="urn:schemas-microsoft-com:office:word" xmlns:w="http://schemas.openxmlformats.org/wordprocessingml/2006/main" xmlns:w14="http://schemas.microsoft.com/office/word/2010/wordml" xmlns:wpg="http://schemas.microsoft.com/office/word/2010/wordprocessingGroup" xmlns:wpi="http://schemas.microsoft.com/office/word/2010/wordprocessingInk" xmlns:wne="http://schemas.microsoft.com/office/word/2006/wordml" xmlns:wps="http://schemas.microsoft.com/office/word/2010/wordprocessingShape" mc:Ignorable="w14 wp14">
   <w:sdt>
     <w:sdtPr>
       <w:id w:val="1564599374"/>
@@ -3071,16 +3476,12 @@
         </w:r>
         <w:r>
           <w:rPr>
-            <w:b/>
-            <w:bCs/>
             <w:noProof/>
           </w:rPr>
-          <w:t>2</w:t>
+          <w:t>1</w:t>
         </w:r>
         <w:r>
           <w:rPr>
-            <w:b/>
-            <w:bCs/>
             <w:noProof/>
           </w:rPr>
           <w:fldChar w:fldCharType="end"/>
@@ -3111,7 +3512,7 @@
 </file>
 
 <file path=word/footer2.xml><?xml version="1.0" encoding="utf-8"?>
-<w:ftr xmlns:wpc="http://schemas.microsoft.com/office/word/2010/wordprocessingCanvas" xmlns:cx="http://schemas.microsoft.com/office/drawing/2014/chartex" xmlns:cx1="http://schemas.microsoft.com/office/drawing/2015/9/8/chartex" xmlns:cx2="http://schemas.microsoft.com/office/drawing/2015/10/21/chartex" xmlns:cx3="http://schemas.microsoft.com/office/drawing/2016/5/9/chartex" xmlns:cx4="http://schemas.microsoft.com/office/drawing/2016/5/10/chartex" xmlns:cx5="http://schemas.microsoft.com/office/drawing/2016/5/11/chartex" xmlns:cx6="http://schemas.microsoft.com/office/drawing/2016/5/12/chartex" xmlns:cx7="http://schemas.microsoft.com/office/drawing/2016/5/13/chartex" xmlns:cx8="http://schemas.microsoft.com/office/drawing/2016/5/14/chartex" xmlns:mc="http://schemas.openxmlformats.org/markup-compatibility/2006" xmlns:aink="http://schemas.microsoft.com/office/drawing/2016/ink" xmlns:am3d="http://schemas.microsoft.com/office/drawing/2017/model3d" xmlns:o="urn:schemas-microsoft-com:office:office" xmlns:oel="http://schemas.microsoft.com/office/2019/extlst" xmlns:r="http://schemas.openxmlformats.org/officeDocument/2006/relationships" xmlns:m="http://schemas.openxmlformats.org/officeDocument/2006/math" xmlns:v="urn:schemas-microsoft-com:vml" xmlns:wp14="http://schemas.microsoft.com/office/word/2010/wordprocessingDrawing" xmlns:wp="http://schemas.openxmlformats.org/drawingml/2006/wordprocessingDrawing" xmlns:w10="urn:schemas-microsoft-com:office:word" xmlns:w="http://schemas.openxmlformats.org/wordprocessingml/2006/main" xmlns:w14="http://schemas.microsoft.com/office/word/2010/wordml" xmlns:w15="http://schemas.microsoft.com/office/word/2012/wordml" xmlns:w16cex="http://schemas.microsoft.com/office/word/2018/wordml/cex" xmlns:w16cid="http://schemas.microsoft.com/office/word/2016/wordml/cid" xmlns:w16="http://schemas.microsoft.com/office/word/2018/wordml" xmlns:w16sdtdh="http://schemas.microsoft.com/office/word/2020/wordml/sdtdatahash" xmlns:w16se="http://schemas.microsoft.com/office/word/2015/wordml/symex" xmlns:wpg="http://schemas.microsoft.com/office/word/2010/wordprocessingGroup" xmlns:wpi="http://schemas.microsoft.com/office/word/2010/wordprocessingInk" xmlns:wne="http://schemas.microsoft.com/office/word/2006/wordml" xmlns:wps="http://schemas.microsoft.com/office/word/2010/wordprocessingShape" mc:Ignorable="w14 w15 w16se w16cid w16 w16cex w16sdtdh wp14">
+<w:ftr xmlns:wpc="http://schemas.microsoft.com/office/word/2010/wordprocessingCanvas" xmlns:mc="http://schemas.openxmlformats.org/markup-compatibility/2006" xmlns:o="urn:schemas-microsoft-com:office:office" xmlns:r="http://schemas.openxmlformats.org/officeDocument/2006/relationships" xmlns:m="http://schemas.openxmlformats.org/officeDocument/2006/math" xmlns:v="urn:schemas-microsoft-com:vml" xmlns:wp14="http://schemas.microsoft.com/office/word/2010/wordprocessingDrawing" xmlns:wp="http://schemas.openxmlformats.org/drawingml/2006/wordprocessingDrawing" xmlns:w10="urn:schemas-microsoft-com:office:word" xmlns:w="http://schemas.openxmlformats.org/wordprocessingml/2006/main" xmlns:w14="http://schemas.microsoft.com/office/word/2010/wordml" xmlns:wpg="http://schemas.microsoft.com/office/word/2010/wordprocessingGroup" xmlns:wpi="http://schemas.microsoft.com/office/word/2010/wordprocessingInk" xmlns:wne="http://schemas.microsoft.com/office/word/2006/wordml" xmlns:wps="http://schemas.microsoft.com/office/word/2010/wordprocessingShape" mc:Ignorable="w14 wp14">
   <w:sdt>
     <w:sdtPr>
       <w:id w:val="763112377"/>
@@ -3149,16 +3550,12 @@
         </w:r>
         <w:r>
           <w:rPr>
-            <w:b/>
-            <w:bCs/>
             <w:noProof/>
           </w:rPr>
-          <w:t>2</w:t>
+          <w:t>0</w:t>
         </w:r>
         <w:r>
           <w:rPr>
-            <w:b/>
-            <w:bCs/>
             <w:noProof/>
           </w:rPr>
           <w:fldChar w:fldCharType="end"/>
@@ -3189,7 +3586,7 @@
 </file>
 
 <file path=word/footnotes.xml><?xml version="1.0" encoding="utf-8"?>
-<w:footnotes xmlns:wpc="http://schemas.microsoft.com/office/word/2010/wordprocessingCanvas" xmlns:cx="http://schemas.microsoft.com/office/drawing/2014/chartex" xmlns:cx1="http://schemas.microsoft.com/office/drawing/2015/9/8/chartex" xmlns:cx2="http://schemas.microsoft.com/office/drawing/2015/10/21/chartex" xmlns:cx3="http://schemas.microsoft.com/office/drawing/2016/5/9/chartex" xmlns:cx4="http://schemas.microsoft.com/office/drawing/2016/5/10/chartex" xmlns:cx5="http://schemas.microsoft.com/office/drawing/2016/5/11/chartex" xmlns:cx6="http://schemas.microsoft.com/office/drawing/2016/5/12/chartex" xmlns:cx7="http://schemas.microsoft.com/office/drawing/2016/5/13/chartex" xmlns:cx8="http://schemas.microsoft.com/office/drawing/2016/5/14/chartex" xmlns:mc="http://schemas.openxmlformats.org/markup-compatibility/2006" xmlns:aink="http://schemas.microsoft.com/office/drawing/2016/ink" xmlns:am3d="http://schemas.microsoft.com/office/drawing/2017/model3d" xmlns:o="urn:schemas-microsoft-com:office:office" xmlns:oel="http://schemas.microsoft.com/office/2019/extlst" xmlns:r="http://schemas.openxmlformats.org/officeDocument/2006/relationships" xmlns:m="http://schemas.openxmlformats.org/officeDocument/2006/math" xmlns:v="urn:schemas-microsoft-com:vml" xmlns:wp14="http://schemas.microsoft.com/office/word/2010/wordprocessingDrawing" xmlns:wp="http://schemas.openxmlformats.org/drawingml/2006/wordprocessingDrawing" xmlns:w10="urn:schemas-microsoft-com:office:word" xmlns:w="http://schemas.openxmlformats.org/wordprocessingml/2006/main" xmlns:w14="http://schemas.microsoft.com/office/word/2010/wordml" xmlns:w15="http://schemas.microsoft.com/office/word/2012/wordml" xmlns:w16cex="http://schemas.microsoft.com/office/word/2018/wordml/cex" xmlns:w16cid="http://schemas.microsoft.com/office/word/2016/wordml/cid" xmlns:w16="http://schemas.microsoft.com/office/word/2018/wordml" xmlns:w16sdtdh="http://schemas.microsoft.com/office/word/2020/wordml/sdtdatahash" xmlns:w16se="http://schemas.microsoft.com/office/word/2015/wordml/symex" xmlns:wpg="http://schemas.microsoft.com/office/word/2010/wordprocessingGroup" xmlns:wpi="http://schemas.microsoft.com/office/word/2010/wordprocessingInk" xmlns:wne="http://schemas.microsoft.com/office/word/2006/wordml" xmlns:wps="http://schemas.microsoft.com/office/word/2010/wordprocessingShape" mc:Ignorable="w14 w15 w16se w16cid w16 w16cex w16sdtdh wp14">
+<w:footnotes xmlns:wpc="http://schemas.microsoft.com/office/word/2010/wordprocessingCanvas" xmlns:mc="http://schemas.openxmlformats.org/markup-compatibility/2006" xmlns:o="urn:schemas-microsoft-com:office:office" xmlns:r="http://schemas.openxmlformats.org/officeDocument/2006/relationships" xmlns:m="http://schemas.openxmlformats.org/officeDocument/2006/math" xmlns:v="urn:schemas-microsoft-com:vml" xmlns:wp14="http://schemas.microsoft.com/office/word/2010/wordprocessingDrawing" xmlns:wp="http://schemas.openxmlformats.org/drawingml/2006/wordprocessingDrawing" xmlns:w10="urn:schemas-microsoft-com:office:word" xmlns:w="http://schemas.openxmlformats.org/wordprocessingml/2006/main" xmlns:w14="http://schemas.microsoft.com/office/word/2010/wordml" xmlns:wpg="http://schemas.microsoft.com/office/word/2010/wordprocessingGroup" xmlns:wpi="http://schemas.microsoft.com/office/word/2010/wordprocessingInk" xmlns:wne="http://schemas.microsoft.com/office/word/2006/wordml" xmlns:wps="http://schemas.microsoft.com/office/word/2010/wordprocessingShape" mc:Ignorable="w14 wp14">
   <w:footnote w:type="separator" w:id="-1">
     <w:p>
       <w:pPr>
@@ -3214,7 +3611,7 @@
 </file>
 
 <file path=word/styles.xml><?xml version="1.0" encoding="utf-8"?>
-<w:styles xmlns:mc="http://schemas.openxmlformats.org/markup-compatibility/2006" xmlns:r="http://schemas.openxmlformats.org/officeDocument/2006/relationships" xmlns:w="http://schemas.openxmlformats.org/wordprocessingml/2006/main" xmlns:w14="http://schemas.microsoft.com/office/word/2010/wordml" xmlns:w15="http://schemas.microsoft.com/office/word/2012/wordml" xmlns:w16cex="http://schemas.microsoft.com/office/word/2018/wordml/cex" xmlns:w16cid="http://schemas.microsoft.com/office/word/2016/wordml/cid" xmlns:w16="http://schemas.microsoft.com/office/word/2018/wordml" xmlns:w16sdtdh="http://schemas.microsoft.com/office/word/2020/wordml/sdtdatahash" xmlns:w16se="http://schemas.microsoft.com/office/word/2015/wordml/symex" mc:Ignorable="w14 w15 w16se w16cid w16 w16cex w16sdtdh">
+<w:styles xmlns:mc="http://schemas.openxmlformats.org/markup-compatibility/2006" xmlns:r="http://schemas.openxmlformats.org/officeDocument/2006/relationships" xmlns:w="http://schemas.openxmlformats.org/wordprocessingml/2006/main" xmlns:w14="http://schemas.microsoft.com/office/word/2010/wordml" mc:Ignorable="w14">
   <w:docDefaults>
     <w:rPrDefault>
       <w:rPr>
@@ -3230,383 +3627,144 @@
       </w:pPr>
     </w:pPrDefault>
   </w:docDefaults>
-  <w:latentStyles w:defLockedState="0" w:defUIPriority="99" w:defSemiHidden="0" w:defUnhideWhenUsed="0" w:defQFormat="0" w:count="376">
-    <w:lsdException w:name="Normal" w:uiPriority="0" w:qFormat="1"/>
-    <w:lsdException w:name="heading 1" w:uiPriority="9" w:qFormat="1"/>
-    <w:lsdException w:name="heading 2" w:semiHidden="1" w:uiPriority="9" w:unhideWhenUsed="1" w:qFormat="1"/>
-    <w:lsdException w:name="heading 3" w:semiHidden="1" w:uiPriority="9" w:unhideWhenUsed="1" w:qFormat="1"/>
-    <w:lsdException w:name="heading 4" w:semiHidden="1" w:uiPriority="9" w:unhideWhenUsed="1" w:qFormat="1"/>
-    <w:lsdException w:name="heading 5" w:semiHidden="1" w:uiPriority="9" w:unhideWhenUsed="1" w:qFormat="1"/>
-    <w:lsdException w:name="heading 6" w:semiHidden="1" w:uiPriority="9" w:unhideWhenUsed="1" w:qFormat="1"/>
-    <w:lsdException w:name="heading 7" w:semiHidden="1" w:uiPriority="9" w:unhideWhenUsed="1" w:qFormat="1"/>
-    <w:lsdException w:name="heading 8" w:semiHidden="1" w:uiPriority="9" w:unhideWhenUsed="1" w:qFormat="1"/>
-    <w:lsdException w:name="heading 9" w:semiHidden="1" w:uiPriority="9" w:unhideWhenUsed="1" w:qFormat="1"/>
-    <w:lsdException w:name="index 1" w:semiHidden="1" w:unhideWhenUsed="1"/>
-    <w:lsdException w:name="index 2" w:semiHidden="1" w:unhideWhenUsed="1"/>
-    <w:lsdException w:name="index 3" w:semiHidden="1" w:unhideWhenUsed="1"/>
-    <w:lsdException w:name="index 4" w:semiHidden="1" w:unhideWhenUsed="1"/>
-    <w:lsdException w:name="index 5" w:semiHidden="1" w:unhideWhenUsed="1"/>
-    <w:lsdException w:name="index 6" w:semiHidden="1" w:unhideWhenUsed="1"/>
-    <w:lsdException w:name="index 7" w:semiHidden="1" w:unhideWhenUsed="1"/>
-    <w:lsdException w:name="index 8" w:semiHidden="1" w:unhideWhenUsed="1"/>
-    <w:lsdException w:name="index 9" w:semiHidden="1" w:unhideWhenUsed="1"/>
-    <w:lsdException w:name="toc 1" w:semiHidden="1" w:uiPriority="39" w:unhideWhenUsed="1"/>
-    <w:lsdException w:name="toc 2" w:semiHidden="1" w:uiPriority="39" w:unhideWhenUsed="1"/>
-    <w:lsdException w:name="toc 3" w:semiHidden="1" w:uiPriority="39" w:unhideWhenUsed="1"/>
-    <w:lsdException w:name="toc 4" w:semiHidden="1" w:uiPriority="39" w:unhideWhenUsed="1"/>
-    <w:lsdException w:name="toc 5" w:semiHidden="1" w:uiPriority="39" w:unhideWhenUsed="1"/>
-    <w:lsdException w:name="toc 6" w:semiHidden="1" w:uiPriority="39" w:unhideWhenUsed="1"/>
-    <w:lsdException w:name="toc 7" w:semiHidden="1" w:uiPriority="39" w:unhideWhenUsed="1"/>
-    <w:lsdException w:name="toc 8" w:semiHidden="1" w:uiPriority="39" w:unhideWhenUsed="1"/>
-    <w:lsdException w:name="toc 9" w:semiHidden="1" w:uiPriority="39" w:unhideWhenUsed="1"/>
-    <w:lsdException w:name="Normal Indent" w:semiHidden="1" w:unhideWhenUsed="1"/>
-    <w:lsdException w:name="footnote text" w:semiHidden="1" w:unhideWhenUsed="1"/>
-    <w:lsdException w:name="annotation text" w:semiHidden="1" w:unhideWhenUsed="1"/>
-    <w:lsdException w:name="header" w:semiHidden="1" w:unhideWhenUsed="1"/>
-    <w:lsdException w:name="footer" w:semiHidden="1" w:unhideWhenUsed="1"/>
-    <w:lsdException w:name="index heading" w:semiHidden="1" w:unhideWhenUsed="1"/>
-    <w:lsdException w:name="caption" w:semiHidden="1" w:uiPriority="35" w:unhideWhenUsed="1" w:qFormat="1"/>
-    <w:lsdException w:name="table of figures" w:semiHidden="1" w:unhideWhenUsed="1"/>
-    <w:lsdException w:name="envelope address" w:semiHidden="1" w:unhideWhenUsed="1"/>
-    <w:lsdException w:name="envelope return" w:semiHidden="1" w:unhideWhenUsed="1"/>
-    <w:lsdException w:name="footnote reference" w:semiHidden="1" w:unhideWhenUsed="1"/>
-    <w:lsdException w:name="annotation reference" w:semiHidden="1" w:unhideWhenUsed="1"/>
-    <w:lsdException w:name="line number" w:semiHidden="1" w:unhideWhenUsed="1"/>
-    <w:lsdException w:name="page number" w:semiHidden="1" w:unhideWhenUsed="1"/>
-    <w:lsdException w:name="endnote reference" w:semiHidden="1" w:unhideWhenUsed="1"/>
-    <w:lsdException w:name="endnote text" w:semiHidden="1" w:unhideWhenUsed="1"/>
-    <w:lsdException w:name="table of authorities" w:semiHidden="1" w:unhideWhenUsed="1"/>
-    <w:lsdException w:name="macro" w:semiHidden="1" w:unhideWhenUsed="1"/>
-    <w:lsdException w:name="toa heading" w:semiHidden="1" w:unhideWhenUsed="1"/>
-    <w:lsdException w:name="List" w:semiHidden="1" w:unhideWhenUsed="1"/>
-    <w:lsdException w:name="List Bullet" w:semiHidden="1" w:unhideWhenUsed="1"/>
-    <w:lsdException w:name="List Number" w:semiHidden="1" w:unhideWhenUsed="1"/>
-    <w:lsdException w:name="List 2" w:semiHidden="1" w:unhideWhenUsed="1"/>
-    <w:lsdException w:name="List 3" w:semiHidden="1" w:unhideWhenUsed="1"/>
-    <w:lsdException w:name="List 4" w:semiHidden="1" w:unhideWhenUsed="1"/>
-    <w:lsdException w:name="List 5" w:semiHidden="1" w:unhideWhenUsed="1"/>
-    <w:lsdException w:name="List Bullet 2" w:semiHidden="1" w:unhideWhenUsed="1"/>
-    <w:lsdException w:name="List Bullet 3" w:semiHidden="1" w:unhideWhenUsed="1"/>
-    <w:lsdException w:name="List Bullet 4" w:semiHidden="1" w:unhideWhenUsed="1"/>
-    <w:lsdException w:name="List Bullet 5" w:semiHidden="1" w:unhideWhenUsed="1"/>
-    <w:lsdException w:name="List Number 2" w:semiHidden="1" w:unhideWhenUsed="1"/>
-    <w:lsdException w:name="List Number 3" w:semiHidden="1" w:unhideWhenUsed="1"/>
-    <w:lsdException w:name="List Number 4" w:semiHidden="1" w:unhideWhenUsed="1"/>
-    <w:lsdException w:name="List Number 5" w:semiHidden="1" w:unhideWhenUsed="1"/>
-    <w:lsdException w:name="Title" w:uiPriority="10" w:qFormat="1"/>
-    <w:lsdException w:name="Closing" w:semiHidden="1" w:unhideWhenUsed="1"/>
-    <w:lsdException w:name="Signature" w:semiHidden="1" w:unhideWhenUsed="1"/>
-    <w:lsdException w:name="Default Paragraph Font" w:semiHidden="1" w:uiPriority="1" w:unhideWhenUsed="1"/>
-    <w:lsdException w:name="Body Text" w:semiHidden="1" w:unhideWhenUsed="1"/>
-    <w:lsdException w:name="Body Text Indent" w:semiHidden="1" w:unhideWhenUsed="1"/>
-    <w:lsdException w:name="List Continue" w:semiHidden="1" w:unhideWhenUsed="1"/>
-    <w:lsdException w:name="List Continue 2" w:semiHidden="1" w:unhideWhenUsed="1"/>
-    <w:lsdException w:name="List Continue 3" w:semiHidden="1" w:unhideWhenUsed="1"/>
-    <w:lsdException w:name="List Continue 4" w:semiHidden="1" w:unhideWhenUsed="1"/>
-    <w:lsdException w:name="List Continue 5" w:semiHidden="1" w:unhideWhenUsed="1"/>
-    <w:lsdException w:name="Message Header" w:semiHidden="1" w:unhideWhenUsed="1"/>
-    <w:lsdException w:name="Subtitle" w:uiPriority="11" w:qFormat="1"/>
-    <w:lsdException w:name="Salutation" w:semiHidden="1" w:unhideWhenUsed="1"/>
-    <w:lsdException w:name="Date" w:semiHidden="1" w:unhideWhenUsed="1"/>
-    <w:lsdException w:name="Body Text First Indent" w:semiHidden="1" w:unhideWhenUsed="1"/>
-    <w:lsdException w:name="Body Text First Indent 2" w:semiHidden="1" w:unhideWhenUsed="1"/>
-    <w:lsdException w:name="Note Heading" w:semiHidden="1" w:unhideWhenUsed="1"/>
-    <w:lsdException w:name="Body Text 2" w:semiHidden="1" w:unhideWhenUsed="1"/>
-    <w:lsdException w:name="Body Text 3" w:semiHidden="1" w:unhideWhenUsed="1"/>
-    <w:lsdException w:name="Body Text Indent 2" w:semiHidden="1" w:unhideWhenUsed="1"/>
-    <w:lsdException w:name="Body Text Indent 3" w:semiHidden="1" w:unhideWhenUsed="1"/>
-    <w:lsdException w:name="Block Text" w:semiHidden="1" w:unhideWhenUsed="1"/>
-    <w:lsdException w:name="Hyperlink" w:semiHidden="1" w:unhideWhenUsed="1"/>
-    <w:lsdException w:name="FollowedHyperlink" w:semiHidden="1" w:unhideWhenUsed="1"/>
-    <w:lsdException w:name="Strong" w:uiPriority="22" w:qFormat="1"/>
-    <w:lsdException w:name="Emphasis" w:uiPriority="20" w:qFormat="1"/>
-    <w:lsdException w:name="Document Map" w:semiHidden="1" w:unhideWhenUsed="1"/>
-    <w:lsdException w:name="Plain Text" w:semiHidden="1" w:unhideWhenUsed="1"/>
-    <w:lsdException w:name="E-mail Signature" w:semiHidden="1" w:unhideWhenUsed="1"/>
-    <w:lsdException w:name="HTML Top of Form" w:semiHidden="1" w:unhideWhenUsed="1"/>
-    <w:lsdException w:name="HTML Bottom of Form" w:semiHidden="1" w:unhideWhenUsed="1"/>
-    <w:lsdException w:name="Normal (Web)" w:semiHidden="1" w:unhideWhenUsed="1"/>
-    <w:lsdException w:name="HTML Acronym" w:semiHidden="1" w:unhideWhenUsed="1"/>
-    <w:lsdException w:name="HTML Address" w:semiHidden="1" w:unhideWhenUsed="1"/>
-    <w:lsdException w:name="HTML Cite" w:semiHidden="1" w:unhideWhenUsed="1"/>
-    <w:lsdException w:name="HTML Code" w:semiHidden="1" w:unhideWhenUsed="1"/>
-    <w:lsdException w:name="HTML Definition" w:semiHidden="1" w:unhideWhenUsed="1"/>
-    <w:lsdException w:name="HTML Keyboard" w:semiHidden="1" w:unhideWhenUsed="1"/>
-    <w:lsdException w:name="HTML Preformatted" w:semiHidden="1" w:unhideWhenUsed="1"/>
-    <w:lsdException w:name="HTML Sample" w:semiHidden="1" w:unhideWhenUsed="1"/>
-    <w:lsdException w:name="HTML Typewriter" w:semiHidden="1" w:unhideWhenUsed="1"/>
-    <w:lsdException w:name="HTML Variable" w:semiHidden="1" w:unhideWhenUsed="1"/>
-    <w:lsdException w:name="Normal Table" w:semiHidden="1" w:unhideWhenUsed="1"/>
-    <w:lsdException w:name="annotation subject" w:semiHidden="1" w:unhideWhenUsed="1"/>
-    <w:lsdException w:name="No List" w:semiHidden="1" w:unhideWhenUsed="1"/>
-    <w:lsdException w:name="Outline List 1" w:semiHidden="1" w:unhideWhenUsed="1"/>
-    <w:lsdException w:name="Outline List 2" w:semiHidden="1" w:unhideWhenUsed="1"/>
-    <w:lsdException w:name="Outline List 3" w:semiHidden="1" w:unhideWhenUsed="1"/>
-    <w:lsdException w:name="Table Simple 1" w:semiHidden="1" w:unhideWhenUsed="1"/>
-    <w:lsdException w:name="Table Simple 2" w:semiHidden="1" w:unhideWhenUsed="1"/>
-    <w:lsdException w:name="Table Simple 3" w:semiHidden="1" w:unhideWhenUsed="1"/>
-    <w:lsdException w:name="Table Classic 1" w:semiHidden="1" w:unhideWhenUsed="1"/>
-    <w:lsdException w:name="Table Classic 2" w:semiHidden="1" w:unhideWhenUsed="1"/>
-    <w:lsdException w:name="Table Classic 3" w:semiHidden="1" w:unhideWhenUsed="1"/>
-    <w:lsdException w:name="Table Classic 4" w:semiHidden="1" w:unhideWhenUsed="1"/>
-    <w:lsdException w:name="Table Colorful 1" w:semiHidden="1" w:unhideWhenUsed="1"/>
-    <w:lsdException w:name="Table Colorful 2" w:semiHidden="1" w:unhideWhenUsed="1"/>
-    <w:lsdException w:name="Table Colorful 3" w:semiHidden="1" w:unhideWhenUsed="1"/>
-    <w:lsdException w:name="Table Columns 1" w:semiHidden="1" w:unhideWhenUsed="1"/>
-    <w:lsdException w:name="Table Columns 2" w:semiHidden="1" w:unhideWhenUsed="1"/>
-    <w:lsdException w:name="Table Columns 3" w:semiHidden="1" w:unhideWhenUsed="1"/>
-    <w:lsdException w:name="Table Columns 4" w:semiHidden="1" w:unhideWhenUsed="1"/>
-    <w:lsdException w:name="Table Columns 5" w:semiHidden="1" w:unhideWhenUsed="1"/>
-    <w:lsdException w:name="Table Grid 1" w:semiHidden="1" w:unhideWhenUsed="1"/>
-    <w:lsdException w:name="Table Grid 2" w:semiHidden="1" w:unhideWhenUsed="1"/>
-    <w:lsdException w:name="Table Grid 3" w:semiHidden="1" w:unhideWhenUsed="1"/>
-    <w:lsdException w:name="Table Grid 4" w:semiHidden="1" w:unhideWhenUsed="1"/>
-    <w:lsdException w:name="Table Grid 5" w:semiHidden="1" w:unhideWhenUsed="1"/>
-    <w:lsdException w:name="Table Grid 6" w:semiHidden="1" w:unhideWhenUsed="1"/>
-    <w:lsdException w:name="Table Grid 7" w:semiHidden="1" w:unhideWhenUsed="1"/>
-    <w:lsdException w:name="Table Grid 8" w:semiHidden="1" w:unhideWhenUsed="1"/>
-    <w:lsdException w:name="Table List 1" w:semiHidden="1" w:unhideWhenUsed="1"/>
-    <w:lsdException w:name="Table List 2" w:semiHidden="1" w:unhideWhenUsed="1"/>
-    <w:lsdException w:name="Table List 3" w:semiHidden="1" w:unhideWhenUsed="1"/>
-    <w:lsdException w:name="Table List 4" w:semiHidden="1" w:unhideWhenUsed="1"/>
-    <w:lsdException w:name="Table List 5" w:semiHidden="1" w:unhideWhenUsed="1"/>
-    <w:lsdException w:name="Table List 6" w:semiHidden="1" w:unhideWhenUsed="1"/>
-    <w:lsdException w:name="Table List 7" w:semiHidden="1" w:unhideWhenUsed="1"/>
-    <w:lsdException w:name="Table List 8" w:semiHidden="1" w:unhideWhenUsed="1"/>
-    <w:lsdException w:name="Table 3D effects 1" w:semiHidden="1" w:unhideWhenUsed="1"/>
-    <w:lsdException w:name="Table 3D effects 2" w:semiHidden="1" w:unhideWhenUsed="1"/>
-    <w:lsdException w:name="Table 3D effects 3" w:semiHidden="1" w:unhideWhenUsed="1"/>
-    <w:lsdException w:name="Table Contemporary" w:semiHidden="1" w:unhideWhenUsed="1"/>
-    <w:lsdException w:name="Table Elegant" w:semiHidden="1" w:unhideWhenUsed="1"/>
-    <w:lsdException w:name="Table Professional" w:semiHidden="1" w:unhideWhenUsed="1"/>
-    <w:lsdException w:name="Table Subtle 1" w:semiHidden="1" w:unhideWhenUsed="1"/>
-    <w:lsdException w:name="Table Subtle 2" w:semiHidden="1" w:unhideWhenUsed="1"/>
-    <w:lsdException w:name="Table Web 1" w:semiHidden="1" w:unhideWhenUsed="1"/>
-    <w:lsdException w:name="Table Web 2" w:semiHidden="1" w:unhideWhenUsed="1"/>
-    <w:lsdException w:name="Table Web 3" w:semiHidden="1" w:unhideWhenUsed="1"/>
-    <w:lsdException w:name="Balloon Text" w:semiHidden="1" w:unhideWhenUsed="1"/>
-    <w:lsdException w:name="Table Grid" w:uiPriority="39"/>
-    <w:lsdException w:name="Table Theme" w:semiHidden="1" w:unhideWhenUsed="1"/>
-    <w:lsdException w:name="Placeholder Text" w:semiHidden="1"/>
-    <w:lsdException w:name="No Spacing" w:uiPriority="1" w:qFormat="1"/>
-    <w:lsdException w:name="Light Shading" w:uiPriority="60"/>
-    <w:lsdException w:name="Light List" w:uiPriority="61"/>
-    <w:lsdException w:name="Light Grid" w:uiPriority="62"/>
-    <w:lsdException w:name="Medium Shading 1" w:uiPriority="63"/>
-    <w:lsdException w:name="Medium Shading 2" w:uiPriority="64"/>
-    <w:lsdException w:name="Medium List 1" w:uiPriority="65"/>
-    <w:lsdException w:name="Medium List 2" w:uiPriority="66"/>
-    <w:lsdException w:name="Medium Grid 1" w:uiPriority="67"/>
-    <w:lsdException w:name="Medium Grid 2" w:uiPriority="68"/>
-    <w:lsdException w:name="Medium Grid 3" w:uiPriority="69"/>
-    <w:lsdException w:name="Dark List" w:uiPriority="70"/>
-    <w:lsdException w:name="Colorful Shading" w:uiPriority="71"/>
-    <w:lsdException w:name="Colorful List" w:uiPriority="72"/>
-    <w:lsdException w:name="Colorful Grid" w:uiPriority="73"/>
-    <w:lsdException w:name="Light Shading Accent 1" w:uiPriority="60"/>
-    <w:lsdException w:name="Light List Accent 1" w:uiPriority="61"/>
-    <w:lsdException w:name="Light Grid Accent 1" w:uiPriority="62"/>
-    <w:lsdException w:name="Medium Shading 1 Accent 1" w:uiPriority="63"/>
-    <w:lsdException w:name="Medium Shading 2 Accent 1" w:uiPriority="64"/>
-    <w:lsdException w:name="Medium List 1 Accent 1" w:uiPriority="65"/>
-    <w:lsdException w:name="Revision" w:semiHidden="1"/>
-    <w:lsdException w:name="List Paragraph" w:uiPriority="34" w:qFormat="1"/>
-    <w:lsdException w:name="Quote" w:uiPriority="29" w:qFormat="1"/>
-    <w:lsdException w:name="Intense Quote" w:uiPriority="30" w:qFormat="1"/>
-    <w:lsdException w:name="Medium List 2 Accent 1" w:uiPriority="66"/>
-    <w:lsdException w:name="Medium Grid 1 Accent 1" w:uiPriority="67"/>
-    <w:lsdException w:name="Medium Grid 2 Accent 1" w:uiPriority="68"/>
-    <w:lsdException w:name="Medium Grid 3 Accent 1" w:uiPriority="69"/>
-    <w:lsdException w:name="Dark List Accent 1" w:uiPriority="70"/>
-    <w:lsdException w:name="Colorful Shading Accent 1" w:uiPriority="71"/>
-    <w:lsdException w:name="Colorful List Accent 1" w:uiPriority="72"/>
-    <w:lsdException w:name="Colorful Grid Accent 1" w:uiPriority="73"/>
-    <w:lsdException w:name="Light Shading Accent 2" w:uiPriority="60"/>
-    <w:lsdException w:name="Light List Accent 2" w:uiPriority="61"/>
-    <w:lsdException w:name="Light Grid Accent 2" w:uiPriority="62"/>
-    <w:lsdException w:name="Medium Shading 1 Accent 2" w:uiPriority="63"/>
-    <w:lsdException w:name="Medium Shading 2 Accent 2" w:uiPriority="64"/>
-    <w:lsdException w:name="Medium List 1 Accent 2" w:uiPriority="65"/>
-    <w:lsdException w:name="Medium List 2 Accent 2" w:uiPriority="66"/>
-    <w:lsdException w:name="Medium Grid 1 Accent 2" w:uiPriority="67"/>
-    <w:lsdException w:name="Medium Grid 2 Accent 2" w:uiPriority="68"/>
-    <w:lsdException w:name="Medium Grid 3 Accent 2" w:uiPriority="69"/>
-    <w:lsdException w:name="Dark List Accent 2" w:uiPriority="70"/>
-    <w:lsdException w:name="Colorful Shading Accent 2" w:uiPriority="71"/>
-    <w:lsdException w:name="Colorful List Accent 2" w:uiPriority="72"/>
-    <w:lsdException w:name="Colorful Grid Accent 2" w:uiPriority="73"/>
-    <w:lsdException w:name="Light Shading Accent 3" w:uiPriority="60"/>
-    <w:lsdException w:name="Light List Accent 3" w:uiPriority="61"/>
-    <w:lsdException w:name="Light Grid Accent 3" w:uiPriority="62"/>
-    <w:lsdException w:name="Medium Shading 1 Accent 3" w:uiPriority="63"/>
-    <w:lsdException w:name="Medium Shading 2 Accent 3" w:uiPriority="64"/>
-    <w:lsdException w:name="Medium List 1 Accent 3" w:uiPriority="65"/>
-    <w:lsdException w:name="Medium List 2 Accent 3" w:uiPriority="66"/>
-    <w:lsdException w:name="Medium Grid 1 Accent 3" w:uiPriority="67"/>
-    <w:lsdException w:name="Medium Grid 2 Accent 3" w:uiPriority="68"/>
-    <w:lsdException w:name="Medium Grid 3 Accent 3" w:uiPriority="69"/>
-    <w:lsdException w:name="Dark List Accent 3" w:uiPriority="70"/>
-    <w:lsdException w:name="Colorful Shading Accent 3" w:uiPriority="71"/>
-    <w:lsdException w:name="Colorful List Accent 3" w:uiPriority="72"/>
-    <w:lsdException w:name="Colorful Grid Accent 3" w:uiPriority="73"/>
-    <w:lsdException w:name="Light Shading Accent 4" w:uiPriority="60"/>
-    <w:lsdException w:name="Light List Accent 4" w:uiPriority="61"/>
-    <w:lsdException w:name="Light Grid Accent 4" w:uiPriority="62"/>
-    <w:lsdException w:name="Medium Shading 1 Accent 4" w:uiPriority="63"/>
-    <w:lsdException w:name="Medium Shading 2 Accent 4" w:uiPriority="64"/>
-    <w:lsdException w:name="Medium List 1 Accent 4" w:uiPriority="65"/>
-    <w:lsdException w:name="Medium List 2 Accent 4" w:uiPriority="66"/>
-    <w:lsdException w:name="Medium Grid 1 Accent 4" w:uiPriority="67"/>
-    <w:lsdException w:name="Medium Grid 2 Accent 4" w:uiPriority="68"/>
-    <w:lsdException w:name="Medium Grid 3 Accent 4" w:uiPriority="69"/>
-    <w:lsdException w:name="Dark List Accent 4" w:uiPriority="70"/>
-    <w:lsdException w:name="Colorful Shading Accent 4" w:uiPriority="71"/>
-    <w:lsdException w:name="Colorful List Accent 4" w:uiPriority="72"/>
-    <w:lsdException w:name="Colorful Grid Accent 4" w:uiPriority="73"/>
-    <w:lsdException w:name="Light Shading Accent 5" w:uiPriority="60"/>
-    <w:lsdException w:name="Light List Accent 5" w:uiPriority="61"/>
-    <w:lsdException w:name="Light Grid Accent 5" w:uiPriority="62"/>
-    <w:lsdException w:name="Medium Shading 1 Accent 5" w:uiPriority="63"/>
-    <w:lsdException w:name="Medium Shading 2 Accent 5" w:uiPriority="64"/>
-    <w:lsdException w:name="Medium List 1 Accent 5" w:uiPriority="65"/>
-    <w:lsdException w:name="Medium List 2 Accent 5" w:uiPriority="66"/>
-    <w:lsdException w:name="Medium Grid 1 Accent 5" w:uiPriority="67"/>
-    <w:lsdException w:name="Medium Grid 2 Accent 5" w:uiPriority="68"/>
-    <w:lsdException w:name="Medium Grid 3 Accent 5" w:uiPriority="69"/>
-    <w:lsdException w:name="Dark List Accent 5" w:uiPriority="70"/>
-    <w:lsdException w:name="Colorful Shading Accent 5" w:uiPriority="71"/>
-    <w:lsdException w:name="Colorful List Accent 5" w:uiPriority="72"/>
-    <w:lsdException w:name="Colorful Grid Accent 5" w:uiPriority="73"/>
-    <w:lsdException w:name="Light Shading Accent 6" w:uiPriority="60"/>
-    <w:lsdException w:name="Light List Accent 6" w:uiPriority="61"/>
-    <w:lsdException w:name="Light Grid Accent 6" w:uiPriority="62"/>
-    <w:lsdException w:name="Medium Shading 1 Accent 6" w:uiPriority="63"/>
-    <w:lsdException w:name="Medium Shading 2 Accent 6" w:uiPriority="64"/>
-    <w:lsdException w:name="Medium List 1 Accent 6" w:uiPriority="65"/>
-    <w:lsdException w:name="Medium List 2 Accent 6" w:uiPriority="66"/>
-    <w:lsdException w:name="Medium Grid 1 Accent 6" w:uiPriority="67"/>
-    <w:lsdException w:name="Medium Grid 2 Accent 6" w:uiPriority="68"/>
-    <w:lsdException w:name="Medium Grid 3 Accent 6" w:uiPriority="69"/>
-    <w:lsdException w:name="Dark List Accent 6" w:uiPriority="70"/>
-    <w:lsdException w:name="Colorful Shading Accent 6" w:uiPriority="71"/>
-    <w:lsdException w:name="Colorful List Accent 6" w:uiPriority="72"/>
-    <w:lsdException w:name="Colorful Grid Accent 6" w:uiPriority="73"/>
-    <w:lsdException w:name="Subtle Emphasis" w:uiPriority="19" w:qFormat="1"/>
-    <w:lsdException w:name="Intense Emphasis" w:uiPriority="21" w:qFormat="1"/>
-    <w:lsdException w:name="Subtle Reference" w:uiPriority="31" w:qFormat="1"/>
-    <w:lsdException w:name="Intense Reference" w:uiPriority="32" w:qFormat="1"/>
-    <w:lsdException w:name="Book Title" w:uiPriority="33" w:qFormat="1"/>
-    <w:lsdException w:name="Bibliography" w:semiHidden="1" w:uiPriority="37" w:unhideWhenUsed="1"/>
-    <w:lsdException w:name="TOC Heading" w:semiHidden="1" w:uiPriority="39" w:unhideWhenUsed="1" w:qFormat="1"/>
-    <w:lsdException w:name="Plain Table 1" w:uiPriority="41"/>
-    <w:lsdException w:name="Plain Table 2" w:uiPriority="42"/>
-    <w:lsdException w:name="Plain Table 3" w:uiPriority="43"/>
-    <w:lsdException w:name="Plain Table 4" w:uiPriority="44"/>
-    <w:lsdException w:name="Plain Table 5" w:uiPriority="45"/>
-    <w:lsdException w:name="Grid Table Light" w:uiPriority="40"/>
-    <w:lsdException w:name="Grid Table 1 Light" w:uiPriority="46"/>
-    <w:lsdException w:name="Grid Table 2" w:uiPriority="47"/>
-    <w:lsdException w:name="Grid Table 3" w:uiPriority="48"/>
-    <w:lsdException w:name="Grid Table 4" w:uiPriority="49"/>
-    <w:lsdException w:name="Grid Table 5 Dark" w:uiPriority="50"/>
-    <w:lsdException w:name="Grid Table 6 Colorful" w:uiPriority="51"/>
-    <w:lsdException w:name="Grid Table 7 Colorful" w:uiPriority="52"/>
-    <w:lsdException w:name="Grid Table 1 Light Accent 1" w:uiPriority="46"/>
-    <w:lsdException w:name="Grid Table 2 Accent 1" w:uiPriority="47"/>
-    <w:lsdException w:name="Grid Table 3 Accent 1" w:uiPriority="48"/>
-    <w:lsdException w:name="Grid Table 4 Accent 1" w:uiPriority="49"/>
-    <w:lsdException w:name="Grid Table 5 Dark Accent 1" w:uiPriority="50"/>
-    <w:lsdException w:name="Grid Table 6 Colorful Accent 1" w:uiPriority="51"/>
-    <w:lsdException w:name="Grid Table 7 Colorful Accent 1" w:uiPriority="52"/>
-    <w:lsdException w:name="Grid Table 1 Light Accent 2" w:uiPriority="46"/>
-    <w:lsdException w:name="Grid Table 2 Accent 2" w:uiPriority="47"/>
-    <w:lsdException w:name="Grid Table 3 Accent 2" w:uiPriority="48"/>
-    <w:lsdException w:name="Grid Table 4 Accent 2" w:uiPriority="49"/>
-    <w:lsdException w:name="Grid Table 5 Dark Accent 2" w:uiPriority="50"/>
-    <w:lsdException w:name="Grid Table 6 Colorful Accent 2" w:uiPriority="51"/>
-    <w:lsdException w:name="Grid Table 7 Colorful Accent 2" w:uiPriority="52"/>
-    <w:lsdException w:name="Grid Table 1 Light Accent 3" w:uiPriority="46"/>
-    <w:lsdException w:name="Grid Table 2 Accent 3" w:uiPriority="47"/>
-    <w:lsdException w:name="Grid Table 3 Accent 3" w:uiPriority="48"/>
-    <w:lsdException w:name="Grid Table 4 Accent 3" w:uiPriority="49"/>
-    <w:lsdException w:name="Grid Table 5 Dark Accent 3" w:uiPriority="50"/>
-    <w:lsdException w:name="Grid Table 6 Colorful Accent 3" w:uiPriority="51"/>
-    <w:lsdException w:name="Grid Table 7 Colorful Accent 3" w:uiPriority="52"/>
-    <w:lsdException w:name="Grid Table 1 Light Accent 4" w:uiPriority="46"/>
-    <w:lsdException w:name="Grid Table 2 Accent 4" w:uiPriority="47"/>
-    <w:lsdException w:name="Grid Table 3 Accent 4" w:uiPriority="48"/>
-    <w:lsdException w:name="Grid Table 4 Accent 4" w:uiPriority="49"/>
-    <w:lsdException w:name="Grid Table 5 Dark Accent 4" w:uiPriority="50"/>
-    <w:lsdException w:name="Grid Table 6 Colorful Accent 4" w:uiPriority="51"/>
-    <w:lsdException w:name="Grid Table 7 Colorful Accent 4" w:uiPriority="52"/>
-    <w:lsdException w:name="Grid Table 1 Light Accent 5" w:uiPriority="46"/>
-    <w:lsdException w:name="Grid Table 2 Accent 5" w:uiPriority="47"/>
-    <w:lsdException w:name="Grid Table 3 Accent 5" w:uiPriority="48"/>
-    <w:lsdException w:name="Grid Table 4 Accent 5" w:uiPriority="49"/>
-    <w:lsdException w:name="Grid Table 5 Dark Accent 5" w:uiPriority="50"/>
-    <w:lsdException w:name="Grid Table 6 Colorful Accent 5" w:uiPriority="51"/>
-    <w:lsdException w:name="Grid Table 7 Colorful Accent 5" w:uiPriority="52"/>
-    <w:lsdException w:name="Grid Table 1 Light Accent 6" w:uiPriority="46"/>
-    <w:lsdException w:name="Grid Table 2 Accent 6" w:uiPriority="47"/>
-    <w:lsdException w:name="Grid Table 3 Accent 6" w:uiPriority="48"/>
-    <w:lsdException w:name="Grid Table 4 Accent 6" w:uiPriority="49"/>
-    <w:lsdException w:name="Grid Table 5 Dark Accent 6" w:uiPriority="50"/>
-    <w:lsdException w:name="Grid Table 6 Colorful Accent 6" w:uiPriority="51"/>
-    <w:lsdException w:name="Grid Table 7 Colorful Accent 6" w:uiPriority="52"/>
-    <w:lsdException w:name="List Table 1 Light" w:uiPriority="46"/>
-    <w:lsdException w:name="List Table 2" w:uiPriority="47"/>
-    <w:lsdException w:name="List Table 3" w:uiPriority="48"/>
-    <w:lsdException w:name="List Table 4" w:uiPriority="49"/>
-    <w:lsdException w:name="List Table 5 Dark" w:uiPriority="50"/>
-    <w:lsdException w:name="List Table 6 Colorful" w:uiPriority="51"/>
-    <w:lsdException w:name="List Table 7 Colorful" w:uiPriority="52"/>
-    <w:lsdException w:name="List Table 1 Light Accent 1" w:uiPriority="46"/>
-    <w:lsdException w:name="List Table 2 Accent 1" w:uiPriority="47"/>
-    <w:lsdException w:name="List Table 3 Accent 1" w:uiPriority="48"/>
-    <w:lsdException w:name="List Table 4 Accent 1" w:uiPriority="49"/>
-    <w:lsdException w:name="List Table 5 Dark Accent 1" w:uiPriority="50"/>
-    <w:lsdException w:name="List Table 6 Colorful Accent 1" w:uiPriority="51"/>
-    <w:lsdException w:name="List Table 7 Colorful Accent 1" w:uiPriority="52"/>
-    <w:lsdException w:name="List Table 1 Light Accent 2" w:uiPriority="46"/>
-    <w:lsdException w:name="List Table 2 Accent 2" w:uiPriority="47"/>
-    <w:lsdException w:name="List Table 3 Accent 2" w:uiPriority="48"/>
-    <w:lsdException w:name="List Table 4 Accent 2" w:uiPriority="49"/>
-    <w:lsdException w:name="List Table 5 Dark Accent 2" w:uiPriority="50"/>
-    <w:lsdException w:name="List Table 6 Colorful Accent 2" w:uiPriority="51"/>
-    <w:lsdException w:name="List Table 7 Colorful Accent 2" w:uiPriority="52"/>
-    <w:lsdException w:name="List Table 1 Light Accent 3" w:uiPriority="46"/>
-    <w:lsdException w:name="List Table 2 Accent 3" w:uiPriority="47"/>
-    <w:lsdException w:name="List Table 3 Accent 3" w:uiPriority="48"/>
-    <w:lsdException w:name="List Table 4 Accent 3" w:uiPriority="49"/>
-    <w:lsdException w:name="List Table 5 Dark Accent 3" w:uiPriority="50"/>
-    <w:lsdException w:name="List Table 6 Colorful Accent 3" w:uiPriority="51"/>
-    <w:lsdException w:name="List Table 7 Colorful Accent 3" w:uiPriority="52"/>
-    <w:lsdException w:name="List Table 1 Light Accent 4" w:uiPriority="46"/>
-    <w:lsdException w:name="List Table 2 Accent 4" w:uiPriority="47"/>
-    <w:lsdException w:name="List Table 3 Accent 4" w:uiPriority="48"/>
-    <w:lsdException w:name="List Table 4 Accent 4" w:uiPriority="49"/>
-    <w:lsdException w:name="List Table 5 Dark Accent 4" w:uiPriority="50"/>
-    <w:lsdException w:name="List Table 6 Colorful Accent 4" w:uiPriority="51"/>
-    <w:lsdException w:name="List Table 7 Colorful Accent 4" w:uiPriority="52"/>
-    <w:lsdException w:name="List Table 1 Light Accent 5" w:uiPriority="46"/>
-    <w:lsdException w:name="List Table 2 Accent 5" w:uiPriority="47"/>
-    <w:lsdException w:name="List Table 3 Accent 5" w:uiPriority="48"/>
-    <w:lsdException w:name="List Table 4 Accent 5" w:uiPriority="49"/>
-    <w:lsdException w:name="List Table 5 Dark Accent 5" w:uiPriority="50"/>
-    <w:lsdException w:name="List Table 6 Colorful Accent 5" w:uiPriority="51"/>
-    <w:lsdException w:name="List Table 7 Colorful Accent 5" w:uiPriority="52"/>
-    <w:lsdException w:name="List Table 1 Light Accent 6" w:uiPriority="46"/>
-    <w:lsdException w:name="List Table 2 Accent 6" w:uiPriority="47"/>
-    <w:lsdException w:name="List Table 3 Accent 6" w:uiPriority="48"/>
-    <w:lsdException w:name="List Table 4 Accent 6" w:uiPriority="49"/>
-    <w:lsdException w:name="List Table 5 Dark Accent 6" w:uiPriority="50"/>
-    <w:lsdException w:name="List Table 6 Colorful Accent 6" w:uiPriority="51"/>
-    <w:lsdException w:name="List Table 7 Colorful Accent 6" w:uiPriority="52"/>
-    <w:lsdException w:name="Mention" w:semiHidden="1" w:unhideWhenUsed="1"/>
-    <w:lsdException w:name="Smart Hyperlink" w:semiHidden="1" w:unhideWhenUsed="1"/>
-    <w:lsdException w:name="Hashtag" w:semiHidden="1" w:unhideWhenUsed="1"/>
-    <w:lsdException w:name="Unresolved Mention" w:semiHidden="1" w:unhideWhenUsed="1"/>
-    <w:lsdException w:name="Smart Link" w:semiHidden="1" w:unhideWhenUsed="1"/>
+  <w:latentStyles w:defLockedState="0" w:defUIPriority="99" w:defSemiHidden="1" w:defUnhideWhenUsed="1" w:defQFormat="0" w:count="267">
+    <w:lsdException w:name="Normal" w:semiHidden="0" w:uiPriority="0" w:unhideWhenUsed="0" w:qFormat="1"/>
+    <w:lsdException w:name="heading 1" w:semiHidden="0" w:uiPriority="9" w:unhideWhenUsed="0" w:qFormat="1"/>
+    <w:lsdException w:name="heading 2" w:uiPriority="9" w:qFormat="1"/>
+    <w:lsdException w:name="heading 3" w:uiPriority="9" w:qFormat="1"/>
+    <w:lsdException w:name="heading 4" w:uiPriority="9" w:qFormat="1"/>
+    <w:lsdException w:name="heading 5" w:uiPriority="9" w:qFormat="1"/>
+    <w:lsdException w:name="heading 6" w:uiPriority="9" w:qFormat="1"/>
+    <w:lsdException w:name="heading 7" w:uiPriority="9" w:qFormat="1"/>
+    <w:lsdException w:name="heading 8" w:uiPriority="9" w:qFormat="1"/>
+    <w:lsdException w:name="heading 9" w:uiPriority="9" w:qFormat="1"/>
+    <w:lsdException w:name="toc 1" w:uiPriority="39"/>
+    <w:lsdException w:name="toc 2" w:uiPriority="39"/>
+    <w:lsdException w:name="toc 3" w:uiPriority="39"/>
+    <w:lsdException w:name="toc 4" w:uiPriority="39"/>
+    <w:lsdException w:name="toc 5" w:uiPriority="39"/>
+    <w:lsdException w:name="toc 6" w:uiPriority="39"/>
+    <w:lsdException w:name="toc 7" w:uiPriority="39"/>
+    <w:lsdException w:name="toc 8" w:uiPriority="39"/>
+    <w:lsdException w:name="toc 9" w:uiPriority="39"/>
+    <w:lsdException w:name="caption" w:uiPriority="35" w:qFormat="1"/>
+    <w:lsdException w:name="Title" w:semiHidden="0" w:uiPriority="10" w:unhideWhenUsed="0" w:qFormat="1"/>
+    <w:lsdException w:name="Default Paragraph Font" w:uiPriority="1"/>
+    <w:lsdException w:name="Subtitle" w:semiHidden="0" w:uiPriority="11" w:unhideWhenUsed="0" w:qFormat="1"/>
+    <w:lsdException w:name="Strong" w:semiHidden="0" w:uiPriority="22" w:unhideWhenUsed="0" w:qFormat="1"/>
+    <w:lsdException w:name="Emphasis" w:semiHidden="0" w:uiPriority="20" w:unhideWhenUsed="0" w:qFormat="1"/>
+    <w:lsdException w:name="Table Grid" w:semiHidden="0" w:uiPriority="39" w:unhideWhenUsed="0"/>
+    <w:lsdException w:name="Placeholder Text" w:unhideWhenUsed="0"/>
+    <w:lsdException w:name="No Spacing" w:semiHidden="0" w:uiPriority="1" w:unhideWhenUsed="0" w:qFormat="1"/>
+    <w:lsdException w:name="Light Shading" w:semiHidden="0" w:uiPriority="60" w:unhideWhenUsed="0"/>
+    <w:lsdException w:name="Light List" w:semiHidden="0" w:uiPriority="61" w:unhideWhenUsed="0"/>
+    <w:lsdException w:name="Light Grid" w:semiHidden="0" w:uiPriority="62" w:unhideWhenUsed="0"/>
+    <w:lsdException w:name="Medium Shading 1" w:semiHidden="0" w:uiPriority="63" w:unhideWhenUsed="0"/>
+    <w:lsdException w:name="Medium Shading 2" w:semiHidden="0" w:uiPriority="64" w:unhideWhenUsed="0"/>
+    <w:lsdException w:name="Medium List 1" w:semiHidden="0" w:uiPriority="65" w:unhideWhenUsed="0"/>
+    <w:lsdException w:name="Medium List 2" w:semiHidden="0" w:uiPriority="66" w:unhideWhenUsed="0"/>
+    <w:lsdException w:name="Medium Grid 1" w:semiHidden="0" w:uiPriority="67" w:unhideWhenUsed="0"/>
+    <w:lsdException w:name="Medium Grid 2" w:semiHidden="0" w:uiPriority="68" w:unhideWhenUsed="0"/>
+    <w:lsdException w:name="Medium Grid 3" w:semiHidden="0" w:uiPriority="69" w:unhideWhenUsed="0"/>
+    <w:lsdException w:name="Dark List" w:semiHidden="0" w:uiPriority="70" w:unhideWhenUsed="0"/>
+    <w:lsdException w:name="Colorful Shading" w:semiHidden="0" w:uiPriority="71" w:unhideWhenUsed="0"/>
+    <w:lsdException w:name="Colorful List" w:semiHidden="0" w:uiPriority="72" w:unhideWhenUsed="0"/>
+    <w:lsdException w:name="Colorful Grid" w:semiHidden="0" w:uiPriority="73" w:unhideWhenUsed="0"/>
+    <w:lsdException w:name="Light Shading Accent 1" w:semiHidden="0" w:uiPriority="60" w:unhideWhenUsed="0"/>
+    <w:lsdException w:name="Light List Accent 1" w:semiHidden="0" w:uiPriority="61" w:unhideWhenUsed="0"/>
+    <w:lsdException w:name="Light Grid Accent 1" w:semiHidden="0" w:uiPriority="62" w:unhideWhenUsed="0"/>
+    <w:lsdException w:name="Medium Shading 1 Accent 1" w:semiHidden="0" w:uiPriority="63" w:unhideWhenUsed="0"/>
+    <w:lsdException w:name="Medium Shading 2 Accent 1" w:semiHidden="0" w:uiPriority="64" w:unhideWhenUsed="0"/>
+    <w:lsdException w:name="Medium List 1 Accent 1" w:semiHidden="0" w:uiPriority="65" w:unhideWhenUsed="0"/>
+    <w:lsdException w:name="Revision" w:unhideWhenUsed="0"/>
+    <w:lsdException w:name="List Paragraph" w:semiHidden="0" w:uiPriority="34" w:unhideWhenUsed="0" w:qFormat="1"/>
+    <w:lsdException w:name="Quote" w:semiHidden="0" w:uiPriority="29" w:unhideWhenUsed="0" w:qFormat="1"/>
+    <w:lsdException w:name="Intense Quote" w:semiHidden="0" w:uiPriority="30" w:unhideWhenUsed="0" w:qFormat="1"/>
+    <w:lsdException w:name="Medium List 2 Accent 1" w:semiHidden="0" w:uiPriority="66" w:unhideWhenUsed="0"/>
+    <w:lsdException w:name="Medium Grid 1 Accent 1" w:semiHidden="0" w:uiPriority="67" w:unhideWhenUsed="0"/>
+    <w:lsdException w:name="Medium Grid 2 Accent 1" w:semiHidden="0" w:uiPriority="68" w:unhideWhenUsed="0"/>
+    <w:lsdException w:name="Medium Grid 3 Accent 1" w:semiHidden="0" w:uiPriority="69" w:unhideWhenUsed="0"/>
+    <w:lsdException w:name="Dark List Accent 1" w:semiHidden="0" w:uiPriority="70" w:unhideWhenUsed="0"/>
+    <w:lsdException w:name="Colorful Shading Accent 1" w:semiHidden="0" w:uiPriority="71" w:unhideWhenUsed="0"/>
+    <w:lsdException w:name="Colorful List Accent 1" w:semiHidden="0" w:uiPriority="72" w:unhideWhenUsed="0"/>
+    <w:lsdException w:name="Colorful Grid Accent 1" w:semiHidden="0" w:uiPriority="73" w:unhideWhenUsed="0"/>
+    <w:lsdException w:name="Light Shading Accent 2" w:semiHidden="0" w:uiPriority="60" w:unhideWhenUsed="0"/>
+    <w:lsdException w:name="Light List Accent 2" w:semiHidden="0" w:uiPriority="61" w:unhideWhenUsed="0"/>
+    <w:lsdException w:name="Light Grid Accent 2" w:semiHidden="0" w:uiPriority="62" w:unhideWhenUsed="0"/>
+    <w:lsdException w:name="Medium Shading 1 Accent 2" w:semiHidden="0" w:uiPriority="63" w:unhideWhenUsed="0"/>
+    <w:lsdException w:name="Medium Shading 2 Accent 2" w:semiHidden="0" w:uiPriority="64" w:unhideWhenUsed="0"/>
+    <w:lsdException w:name="Medium List 1 Accent 2" w:semiHidden="0" w:uiPriority="65" w:unhideWhenUsed="0"/>
+    <w:lsdException w:name="Medium List 2 Accent 2" w:semiHidden="0" w:uiPriority="66" w:unhideWhenUsed="0"/>
+    <w:lsdException w:name="Medium Grid 1 Accent 2" w:semiHidden="0" w:uiPriority="67" w:unhideWhenUsed="0"/>
+    <w:lsdException w:name="Medium Grid 2 Accent 2" w:semiHidden="0" w:uiPriority="68" w:unhideWhenUsed="0"/>
+    <w:lsdException w:name="Medium Grid 3 Accent 2" w:semiHidden="0" w:uiPriority="69" w:unhideWhenUsed="0"/>
+    <w:lsdException w:name="Dark List Accent 2" w:semiHidden="0" w:uiPriority="70" w:unhideWhenUsed="0"/>
+    <w:lsdException w:name="Colorful Shading Accent 2" w:semiHidden="0" w:uiPriority="71" w:unhideWhenUsed="0"/>
+    <w:lsdException w:name="Colorful List Accent 2" w:semiHidden="0" w:uiPriority="72" w:unhideWhenUsed="0"/>
+    <w:lsdException w:name="Colorful Grid Accent 2" w:semiHidden="0" w:uiPriority="73" w:unhideWhenUsed="0"/>
+    <w:lsdException w:name="Light Shading Accent 3" w:semiHidden="0" w:uiPriority="60" w:unhideWhenUsed="0"/>
+    <w:lsdException w:name="Light List Accent 3" w:semiHidden="0" w:uiPriority="61" w:unhideWhenUsed="0"/>
+    <w:lsdException w:name="Light Grid Accent 3" w:semiHidden="0" w:uiPriority="62" w:unhideWhenUsed="0"/>
+    <w:lsdException w:name="Medium Shading 1 Accent 3" w:semiHidden="0" w:uiPriority="63" w:unhideWhenUsed="0"/>
+    <w:lsdException w:name="Medium Shading 2 Accent 3" w:semiHidden="0" w:uiPriority="64" w:unhideWhenUsed="0"/>
+    <w:lsdException w:name="Medium List 1 Accent 3" w:semiHidden="0" w:uiPriority="65" w:unhideWhenUsed="0"/>
+    <w:lsdException w:name="Medium List 2 Accent 3" w:semiHidden="0" w:uiPriority="66" w:unhideWhenUsed="0"/>
+    <w:lsdException w:name="Medium Grid 1 Accent 3" w:semiHidden="0" w:uiPriority="67" w:unhideWhenUsed="0"/>
+    <w:lsdException w:name="Medium Grid 2 Accent 3" w:semiHidden="0" w:uiPriority="68" w:unhideWhenUsed="0"/>
+    <w:lsdException w:name="Medium Grid 3 Accent 3" w:semiHidden="0" w:uiPriority="69" w:unhideWhenUsed="0"/>
+    <w:lsdException w:name="Dark List Accent 3" w:semiHidden="0" w:uiPriority="70" w:unhideWhenUsed="0"/>
+    <w:lsdException w:name="Colorful Shading Accent 3" w:semiHidden="0" w:uiPriority="71" w:unhideWhenUsed="0"/>
+    <w:lsdException w:name="Colorful List Accent 3" w:semiHidden="0" w:uiPriority="72" w:unhideWhenUsed="0"/>
+    <w:lsdException w:name="Colorful Grid Accent 3" w:semiHidden="0" w:uiPriority="73" w:unhideWhenUsed="0"/>
+    <w:lsdException w:name="Light Shading Accent 4" w:semiHidden="0" w:uiPriority="60" w:unhideWhenUsed="0"/>
+    <w:lsdException w:name="Light List Accent 4" w:semiHidden="0" w:uiPriority="61" w:unhideWhenUsed="0"/>
+    <w:lsdException w:name="Light Grid Accent 4" w:semiHidden="0" w:uiPriority="62" w:unhideWhenUsed="0"/>
+    <w:lsdException w:name="Medium Shading 1 Accent 4" w:semiHidden="0" w:uiPriority="63" w:unhideWhenUsed="0"/>
+    <w:lsdException w:name="Medium Shading 2 Accent 4" w:semiHidden="0" w:uiPriority="64" w:unhideWhenUsed="0"/>
+    <w:lsdException w:name="Medium List 1 Accent 4" w:semiHidden="0" w:uiPriority="65" w:unhideWhenUsed="0"/>
+    <w:lsdException w:name="Medium List 2 Accent 4" w:semiHidden="0" w:uiPriority="66" w:unhideWhenUsed="0"/>
+    <w:lsdException w:name="Medium Grid 1 Accent 4" w:semiHidden="0" w:uiPriority="67" w:unhideWhenUsed="0"/>
+    <w:lsdException w:name="Medium Grid 2 Accent 4" w:semiHidden="0" w:uiPriority="68" w:unhideWhenUsed="0"/>
+    <w:lsdException w:name="Medium Grid 3 Accent 4" w:semiHidden="0" w:uiPriority="69" w:unhideWhenUsed="0"/>
+    <w:lsdException w:name="Dark List Accent 4" w:semiHidden="0" w:uiPriority="70" w:unhideWhenUsed="0"/>
+    <w:lsdException w:name="Colorful Shading Accent 4" w:semiHidden="0" w:uiPriority="71" w:unhideWhenUsed="0"/>
+    <w:lsdException w:name="Colorful List Accent 4" w:semiHidden="0" w:uiPriority="72" w:unhideWhenUsed="0"/>
+    <w:lsdException w:name="Colorful Grid Accent 4" w:semiHidden="0" w:uiPriority="73" w:unhideWhenUsed="0"/>
+    <w:lsdException w:name="Light Shading Accent 5" w:semiHidden="0" w:uiPriority="60" w:unhideWhenUsed="0"/>
+    <w:lsdException w:name="Light List Accent 5" w:semiHidden="0" w:uiPriority="61" w:unhideWhenUsed="0"/>
+    <w:lsdException w:name="Light Grid Accent 5" w:semiHidden="0" w:uiPriority="62" w:unhideWhenUsed="0"/>
+    <w:lsdException w:name="Medium Shading 1 Accent 5" w:semiHidden="0" w:uiPriority="63" w:unhideWhenUsed="0"/>
+    <w:lsdException w:name="Medium Shading 2 Accent 5" w:semiHidden="0" w:uiPriority="64" w:unhideWhenUsed="0"/>
+    <w:lsdException w:name="Medium List 1 Accent 5" w:semiHidden="0" w:uiPriority="65" w:unhideWhenUsed="0"/>
+    <w:lsdException w:name="Medium List 2 Accent 5" w:semiHidden="0" w:uiPriority="66" w:unhideWhenUsed="0"/>
+    <w:lsdException w:name="Medium Grid 1 Accent 5" w:semiHidden="0" w:uiPriority="67" w:unhideWhenUsed="0"/>
+    <w:lsdException w:name="Medium Grid 2 Accent 5" w:semiHidden="0" w:uiPriority="68" w:unhideWhenUsed="0"/>
+    <w:lsdException w:name="Medium Grid 3 Accent 5" w:semiHidden="0" w:uiPriority="69" w:unhideWhenUsed="0"/>
+    <w:lsdException w:name="Dark List Accent 5" w:semiHidden="0" w:uiPriority="70" w:unhideWhenUsed="0"/>
+    <w:lsdException w:name="Colorful Shading Accent 5" w:semiHidden="0" w:uiPriority="71" w:unhideWhenUsed="0"/>
+    <w:lsdException w:name="Colorful List Accent 5" w:semiHidden="0" w:uiPriority="72" w:unhideWhenUsed="0"/>
+    <w:lsdException w:name="Colorful Grid Accent 5" w:semiHidden="0" w:uiPriority="73" w:unhideWhenUsed="0"/>
+    <w:lsdException w:name="Light Shading Accent 6" w:semiHidden="0" w:uiPriority="60" w:unhideWhenUsed="0"/>
+    <w:lsdException w:name="Light List Accent 6" w:semiHidden="0" w:uiPriority="61" w:unhideWhenUsed="0"/>
+    <w:lsdException w:name="Light Grid Accent 6" w:semiHidden="0" w:uiPriority="62" w:unhideWhenUsed="0"/>
+    <w:lsdException w:name="Medium Shading 1 Accent 6" w:semiHidden="0" w:uiPriority="63" w:unhideWhenUsed="0"/>
+    <w:lsdException w:name="Medium Shading 2 Accent 6" w:semiHidden="0" w:uiPriority="64" w:unhideWhenUsed="0"/>
+    <w:lsdException w:name="Medium List 1 Accent 6" w:semiHidden="0" w:uiPriority="65" w:unhideWhenUsed="0"/>
+    <w:lsdException w:name="Medium List 2 Accent 6" w:semiHidden="0" w:uiPriority="66" w:unhideWhenUsed="0"/>
+    <w:lsdException w:name="Medium Grid 1 Accent 6" w:semiHidden="0" w:uiPriority="67" w:unhideWhenUsed="0"/>
+    <w:lsdException w:name="Medium Grid 2 Accent 6" w:semiHidden="0" w:uiPriority="68" w:unhideWhenUsed="0"/>
+    <w:lsdException w:name="Medium Grid 3 Accent 6" w:semiHidden="0" w:uiPriority="69" w:unhideWhenUsed="0"/>
+    <w:lsdException w:name="Dark List Accent 6" w:semiHidden="0" w:uiPriority="70" w:unhideWhenUsed="0"/>
+    <w:lsdException w:name="Colorful Shading Accent 6" w:semiHidden="0" w:uiPriority="71" w:unhideWhenUsed="0"/>
+    <w:lsdException w:name="Colorful List Accent 6" w:semiHidden="0" w:uiPriority="72" w:unhideWhenUsed="0"/>
+    <w:lsdException w:name="Colorful Grid Accent 6" w:semiHidden="0" w:uiPriority="73" w:unhideWhenUsed="0"/>
+    <w:lsdException w:name="Subtle Emphasis" w:semiHidden="0" w:uiPriority="19" w:unhideWhenUsed="0" w:qFormat="1"/>
+    <w:lsdException w:name="Intense Emphasis" w:semiHidden="0" w:uiPriority="21" w:unhideWhenUsed="0" w:qFormat="1"/>
+    <w:lsdException w:name="Subtle Reference" w:semiHidden="0" w:uiPriority="31" w:unhideWhenUsed="0" w:qFormat="1"/>
+    <w:lsdException w:name="Intense Reference" w:semiHidden="0" w:uiPriority="32" w:unhideWhenUsed="0" w:qFormat="1"/>
+    <w:lsdException w:name="Book Title" w:semiHidden="0" w:uiPriority="33" w:unhideWhenUsed="0" w:qFormat="1"/>
+    <w:lsdException w:name="Bibliography" w:uiPriority="37"/>
+    <w:lsdException w:name="TOC Heading" w:uiPriority="39" w:qFormat="1"/>
   </w:latentStyles>
   <w:style w:type="paragraph" w:default="1" w:styleId="Normal">
     <w:name w:val="Normal"/>
@@ -3795,6 +3953,414 @@
     <w:rPr>
       <w:color w:val="0563C1" w:themeColor="hyperlink"/>
       <w:u w:val="single"/>
+    </w:rPr>
+  </w:style>
+  <w:style w:type="paragraph" w:styleId="BalloonText">
+    <w:name w:val="Balloon Text"/>
+    <w:basedOn w:val="Normal"/>
+    <w:link w:val="BalloonTextChar"/>
+    <w:uiPriority w:val="99"/>
+    <w:semiHidden/>
+    <w:unhideWhenUsed/>
+    <w:rsid w:val="00E70078"/>
+    <w:pPr>
+      <w:spacing w:after="0" w:line="240" w:lineRule="auto"/>
+    </w:pPr>
+    <w:rPr>
+      <w:rFonts w:ascii="Tahoma" w:hAnsi="Tahoma" w:cs="Tahoma"/>
+      <w:sz w:val="16"/>
+      <w:szCs w:val="16"/>
+    </w:rPr>
+  </w:style>
+  <w:style w:type="character" w:customStyle="1" w:styleId="BalloonTextChar">
+    <w:name w:val="Balloon Text Char"/>
+    <w:basedOn w:val="DefaultParagraphFont"/>
+    <w:link w:val="BalloonText"/>
+    <w:uiPriority w:val="99"/>
+    <w:semiHidden/>
+    <w:rsid w:val="00E70078"/>
+    <w:rPr>
+      <w:rFonts w:ascii="Tahoma" w:hAnsi="Tahoma" w:cs="Tahoma"/>
+      <w:sz w:val="16"/>
+      <w:szCs w:val="16"/>
+    </w:rPr>
+  </w:style>
+</w:styles>
+</file>
+
+<file path=word/stylesWithEffects.xml><?xml version="1.0" encoding="utf-8"?>
+<w:styles xmlns:wpc="http://schemas.microsoft.com/office/word/2010/wordprocessingCanvas" xmlns:mc="http://schemas.openxmlformats.org/markup-compatibility/2006" xmlns:o="urn:schemas-microsoft-com:office:office" xmlns:r="http://schemas.openxmlformats.org/officeDocument/2006/relationships" xmlns:m="http://schemas.openxmlformats.org/officeDocument/2006/math" xmlns:v="urn:schemas-microsoft-com:vml" xmlns:wp14="http://schemas.microsoft.com/office/word/2010/wordprocessingDrawing" xmlns:wp="http://schemas.openxmlformats.org/drawingml/2006/wordprocessingDrawing" xmlns:w10="urn:schemas-microsoft-com:office:word" xmlns:w="http://schemas.openxmlformats.org/wordprocessingml/2006/main" xmlns:w14="http://schemas.microsoft.com/office/word/2010/wordml" xmlns:wpg="http://schemas.microsoft.com/office/word/2010/wordprocessingGroup" xmlns:wpi="http://schemas.microsoft.com/office/word/2010/wordprocessingInk" xmlns:wne="http://schemas.microsoft.com/office/word/2006/wordml" xmlns:wps="http://schemas.microsoft.com/office/word/2010/wordprocessingShape" mc:Ignorable="w14 wp14">
+  <w:docDefaults>
+    <w:rPrDefault>
+      <w:rPr>
+        <w:rFonts w:asciiTheme="minorHAnsi" w:eastAsiaTheme="minorHAnsi" w:hAnsiTheme="minorHAnsi" w:cstheme="minorBidi"/>
+        <w:sz w:val="22"/>
+        <w:szCs w:val="22"/>
+        <w:lang w:val="en-GB" w:eastAsia="en-US" w:bidi="ar-SA"/>
+      </w:rPr>
+    </w:rPrDefault>
+    <w:pPrDefault>
+      <w:pPr>
+        <w:spacing w:after="160" w:line="259" w:lineRule="auto"/>
+      </w:pPr>
+    </w:pPrDefault>
+  </w:docDefaults>
+  <w:latentStyles w:defLockedState="0" w:defUIPriority="99" w:defSemiHidden="1" w:defUnhideWhenUsed="1" w:defQFormat="0" w:count="267">
+    <w:lsdException w:name="Normal" w:semiHidden="0" w:uiPriority="0" w:unhideWhenUsed="0" w:qFormat="1"/>
+    <w:lsdException w:name="heading 1" w:semiHidden="0" w:uiPriority="9" w:unhideWhenUsed="0" w:qFormat="1"/>
+    <w:lsdException w:name="heading 2" w:uiPriority="9" w:qFormat="1"/>
+    <w:lsdException w:name="heading 3" w:uiPriority="9" w:qFormat="1"/>
+    <w:lsdException w:name="heading 4" w:uiPriority="9" w:qFormat="1"/>
+    <w:lsdException w:name="heading 5" w:uiPriority="9" w:qFormat="1"/>
+    <w:lsdException w:name="heading 6" w:uiPriority="9" w:qFormat="1"/>
+    <w:lsdException w:name="heading 7" w:uiPriority="9" w:qFormat="1"/>
+    <w:lsdException w:name="heading 8" w:uiPriority="9" w:qFormat="1"/>
+    <w:lsdException w:name="heading 9" w:uiPriority="9" w:qFormat="1"/>
+    <w:lsdException w:name="toc 1" w:uiPriority="39"/>
+    <w:lsdException w:name="toc 2" w:uiPriority="39"/>
+    <w:lsdException w:name="toc 3" w:uiPriority="39"/>
+    <w:lsdException w:name="toc 4" w:uiPriority="39"/>
+    <w:lsdException w:name="toc 5" w:uiPriority="39"/>
+    <w:lsdException w:name="toc 6" w:uiPriority="39"/>
+    <w:lsdException w:name="toc 7" w:uiPriority="39"/>
+    <w:lsdException w:name="toc 8" w:uiPriority="39"/>
+    <w:lsdException w:name="toc 9" w:uiPriority="39"/>
+    <w:lsdException w:name="caption" w:uiPriority="35" w:qFormat="1"/>
+    <w:lsdException w:name="Title" w:semiHidden="0" w:uiPriority="10" w:unhideWhenUsed="0" w:qFormat="1"/>
+    <w:lsdException w:name="Default Paragraph Font" w:uiPriority="1"/>
+    <w:lsdException w:name="Subtitle" w:semiHidden="0" w:uiPriority="11" w:unhideWhenUsed="0" w:qFormat="1"/>
+    <w:lsdException w:name="Strong" w:semiHidden="0" w:uiPriority="22" w:unhideWhenUsed="0" w:qFormat="1"/>
+    <w:lsdException w:name="Emphasis" w:semiHidden="0" w:uiPriority="20" w:unhideWhenUsed="0" w:qFormat="1"/>
+    <w:lsdException w:name="Table Grid" w:semiHidden="0" w:uiPriority="39" w:unhideWhenUsed="0"/>
+    <w:lsdException w:name="Placeholder Text" w:unhideWhenUsed="0"/>
+    <w:lsdException w:name="No Spacing" w:semiHidden="0" w:uiPriority="1" w:unhideWhenUsed="0" w:qFormat="1"/>
+    <w:lsdException w:name="Light Shading" w:semiHidden="0" w:uiPriority="60" w:unhideWhenUsed="0"/>
+    <w:lsdException w:name="Light List" w:semiHidden="0" w:uiPriority="61" w:unhideWhenUsed="0"/>
+    <w:lsdException w:name="Light Grid" w:semiHidden="0" w:uiPriority="62" w:unhideWhenUsed="0"/>
+    <w:lsdException w:name="Medium Shading 1" w:semiHidden="0" w:uiPriority="63" w:unhideWhenUsed="0"/>
+    <w:lsdException w:name="Medium Shading 2" w:semiHidden="0" w:uiPriority="64" w:unhideWhenUsed="0"/>
+    <w:lsdException w:name="Medium List 1" w:semiHidden="0" w:uiPriority="65" w:unhideWhenUsed="0"/>
+    <w:lsdException w:name="Medium List 2" w:semiHidden="0" w:uiPriority="66" w:unhideWhenUsed="0"/>
+    <w:lsdException w:name="Medium Grid 1" w:semiHidden="0" w:uiPriority="67" w:unhideWhenUsed="0"/>
+    <w:lsdException w:name="Medium Grid 2" w:semiHidden="0" w:uiPriority="68" w:unhideWhenUsed="0"/>
+    <w:lsdException w:name="Medium Grid 3" w:semiHidden="0" w:uiPriority="69" w:unhideWhenUsed="0"/>
+    <w:lsdException w:name="Dark List" w:semiHidden="0" w:uiPriority="70" w:unhideWhenUsed="0"/>
+    <w:lsdException w:name="Colorful Shading" w:semiHidden="0" w:uiPriority="71" w:unhideWhenUsed="0"/>
+    <w:lsdException w:name="Colorful List" w:semiHidden="0" w:uiPriority="72" w:unhideWhenUsed="0"/>
+    <w:lsdException w:name="Colorful Grid" w:semiHidden="0" w:uiPriority="73" w:unhideWhenUsed="0"/>
+    <w:lsdException w:name="Light Shading Accent 1" w:semiHidden="0" w:uiPriority="60" w:unhideWhenUsed="0"/>
+    <w:lsdException w:name="Light List Accent 1" w:semiHidden="0" w:uiPriority="61" w:unhideWhenUsed="0"/>
+    <w:lsdException w:name="Light Grid Accent 1" w:semiHidden="0" w:uiPriority="62" w:unhideWhenUsed="0"/>
+    <w:lsdException w:name="Medium Shading 1 Accent 1" w:semiHidden="0" w:uiPriority="63" w:unhideWhenUsed="0"/>
+    <w:lsdException w:name="Medium Shading 2 Accent 1" w:semiHidden="0" w:uiPriority="64" w:unhideWhenUsed="0"/>
+    <w:lsdException w:name="Medium List 1 Accent 1" w:semiHidden="0" w:uiPriority="65" w:unhideWhenUsed="0"/>
+    <w:lsdException w:name="Revision" w:unhideWhenUsed="0"/>
+    <w:lsdException w:name="List Paragraph" w:semiHidden="0" w:uiPriority="34" w:unhideWhenUsed="0" w:qFormat="1"/>
+    <w:lsdException w:name="Quote" w:semiHidden="0" w:uiPriority="29" w:unhideWhenUsed="0" w:qFormat="1"/>
+    <w:lsdException w:name="Intense Quote" w:semiHidden="0" w:uiPriority="30" w:unhideWhenUsed="0" w:qFormat="1"/>
+    <w:lsdException w:name="Medium List 2 Accent 1" w:semiHidden="0" w:uiPriority="66" w:unhideWhenUsed="0"/>
+    <w:lsdException w:name="Medium Grid 1 Accent 1" w:semiHidden="0" w:uiPriority="67" w:unhideWhenUsed="0"/>
+    <w:lsdException w:name="Medium Grid 2 Accent 1" w:semiHidden="0" w:uiPriority="68" w:unhideWhenUsed="0"/>
+    <w:lsdException w:name="Medium Grid 3 Accent 1" w:semiHidden="0" w:uiPriority="69" w:unhideWhenUsed="0"/>
+    <w:lsdException w:name="Dark List Accent 1" w:semiHidden="0" w:uiPriority="70" w:unhideWhenUsed="0"/>
+    <w:lsdException w:name="Colorful Shading Accent 1" w:semiHidden="0" w:uiPriority="71" w:unhideWhenUsed="0"/>
+    <w:lsdException w:name="Colorful List Accent 1" w:semiHidden="0" w:uiPriority="72" w:unhideWhenUsed="0"/>
+    <w:lsdException w:name="Colorful Grid Accent 1" w:semiHidden="0" w:uiPriority="73" w:unhideWhenUsed="0"/>
+    <w:lsdException w:name="Light Shading Accent 2" w:semiHidden="0" w:uiPriority="60" w:unhideWhenUsed="0"/>
+    <w:lsdException w:name="Light List Accent 2" w:semiHidden="0" w:uiPriority="61" w:unhideWhenUsed="0"/>
+    <w:lsdException w:name="Light Grid Accent 2" w:semiHidden="0" w:uiPriority="62" w:unhideWhenUsed="0"/>
+    <w:lsdException w:name="Medium Shading 1 Accent 2" w:semiHidden="0" w:uiPriority="63" w:unhideWhenUsed="0"/>
+    <w:lsdException w:name="Medium Shading 2 Accent 2" w:semiHidden="0" w:uiPriority="64" w:unhideWhenUsed="0"/>
+    <w:lsdException w:name="Medium List 1 Accent 2" w:semiHidden="0" w:uiPriority="65" w:unhideWhenUsed="0"/>
+    <w:lsdException w:name="Medium List 2 Accent 2" w:semiHidden="0" w:uiPriority="66" w:unhideWhenUsed="0"/>
+    <w:lsdException w:name="Medium Grid 1 Accent 2" w:semiHidden="0" w:uiPriority="67" w:unhideWhenUsed="0"/>
+    <w:lsdException w:name="Medium Grid 2 Accent 2" w:semiHidden="0" w:uiPriority="68" w:unhideWhenUsed="0"/>
+    <w:lsdException w:name="Medium Grid 3 Accent 2" w:semiHidden="0" w:uiPriority="69" w:unhideWhenUsed="0"/>
+    <w:lsdException w:name="Dark List Accent 2" w:semiHidden="0" w:uiPriority="70" w:unhideWhenUsed="0"/>
+    <w:lsdException w:name="Colorful Shading Accent 2" w:semiHidden="0" w:uiPriority="71" w:unhideWhenUsed="0"/>
+    <w:lsdException w:name="Colorful List Accent 2" w:semiHidden="0" w:uiPriority="72" w:unhideWhenUsed="0"/>
+    <w:lsdException w:name="Colorful Grid Accent 2" w:semiHidden="0" w:uiPriority="73" w:unhideWhenUsed="0"/>
+    <w:lsdException w:name="Light Shading Accent 3" w:semiHidden="0" w:uiPriority="60" w:unhideWhenUsed="0"/>
+    <w:lsdException w:name="Light List Accent 3" w:semiHidden="0" w:uiPriority="61" w:unhideWhenUsed="0"/>
+    <w:lsdException w:name="Light Grid Accent 3" w:semiHidden="0" w:uiPriority="62" w:unhideWhenUsed="0"/>
+    <w:lsdException w:name="Medium Shading 1 Accent 3" w:semiHidden="0" w:uiPriority="63" w:unhideWhenUsed="0"/>
+    <w:lsdException w:name="Medium Shading 2 Accent 3" w:semiHidden="0" w:uiPriority="64" w:unhideWhenUsed="0"/>
+    <w:lsdException w:name="Medium List 1 Accent 3" w:semiHidden="0" w:uiPriority="65" w:unhideWhenUsed="0"/>
+    <w:lsdException w:name="Medium List 2 Accent 3" w:semiHidden="0" w:uiPriority="66" w:unhideWhenUsed="0"/>
+    <w:lsdException w:name="Medium Grid 1 Accent 3" w:semiHidden="0" w:uiPriority="67" w:unhideWhenUsed="0"/>
+    <w:lsdException w:name="Medium Grid 2 Accent 3" w:semiHidden="0" w:uiPriority="68" w:unhideWhenUsed="0"/>
+    <w:lsdException w:name="Medium Grid 3 Accent 3" w:semiHidden="0" w:uiPriority="69" w:unhideWhenUsed="0"/>
+    <w:lsdException w:name="Dark List Accent 3" w:semiHidden="0" w:uiPriority="70" w:unhideWhenUsed="0"/>
+    <w:lsdException w:name="Colorful Shading Accent 3" w:semiHidden="0" w:uiPriority="71" w:unhideWhenUsed="0"/>
+    <w:lsdException w:name="Colorful List Accent 3" w:semiHidden="0" w:uiPriority="72" w:unhideWhenUsed="0"/>
+    <w:lsdException w:name="Colorful Grid Accent 3" w:semiHidden="0" w:uiPriority="73" w:unhideWhenUsed="0"/>
+    <w:lsdException w:name="Light Shading Accent 4" w:semiHidden="0" w:uiPriority="60" w:unhideWhenUsed="0"/>
+    <w:lsdException w:name="Light List Accent 4" w:semiHidden="0" w:uiPriority="61" w:unhideWhenUsed="0"/>
+    <w:lsdException w:name="Light Grid Accent 4" w:semiHidden="0" w:uiPriority="62" w:unhideWhenUsed="0"/>
+    <w:lsdException w:name="Medium Shading 1 Accent 4" w:semiHidden="0" w:uiPriority="63" w:unhideWhenUsed="0"/>
+    <w:lsdException w:name="Medium Shading 2 Accent 4" w:semiHidden="0" w:uiPriority="64" w:unhideWhenUsed="0"/>
+    <w:lsdException w:name="Medium List 1 Accent 4" w:semiHidden="0" w:uiPriority="65" w:unhideWhenUsed="0"/>
+    <w:lsdException w:name="Medium List 2 Accent 4" w:semiHidden="0" w:uiPriority="66" w:unhideWhenUsed="0"/>
+    <w:lsdException w:name="Medium Grid 1 Accent 4" w:semiHidden="0" w:uiPriority="67" w:unhideWhenUsed="0"/>
+    <w:lsdException w:name="Medium Grid 2 Accent 4" w:semiHidden="0" w:uiPriority="68" w:unhideWhenUsed="0"/>
+    <w:lsdException w:name="Medium Grid 3 Accent 4" w:semiHidden="0" w:uiPriority="69" w:unhideWhenUsed="0"/>
+    <w:lsdException w:name="Dark List Accent 4" w:semiHidden="0" w:uiPriority="70" w:unhideWhenUsed="0"/>
+    <w:lsdException w:name="Colorful Shading Accent 4" w:semiHidden="0" w:uiPriority="71" w:unhideWhenUsed="0"/>
+    <w:lsdException w:name="Colorful List Accent 4" w:semiHidden="0" w:uiPriority="72" w:unhideWhenUsed="0"/>
+    <w:lsdException w:name="Colorful Grid Accent 4" w:semiHidden="0" w:uiPriority="73" w:unhideWhenUsed="0"/>
+    <w:lsdException w:name="Light Shading Accent 5" w:semiHidden="0" w:uiPriority="60" w:unhideWhenUsed="0"/>
+    <w:lsdException w:name="Light List Accent 5" w:semiHidden="0" w:uiPriority="61" w:unhideWhenUsed="0"/>
+    <w:lsdException w:name="Light Grid Accent 5" w:semiHidden="0" w:uiPriority="62" w:unhideWhenUsed="0"/>
+    <w:lsdException w:name="Medium Shading 1 Accent 5" w:semiHidden="0" w:uiPriority="63" w:unhideWhenUsed="0"/>
+    <w:lsdException w:name="Medium Shading 2 Accent 5" w:semiHidden="0" w:uiPriority="64" w:unhideWhenUsed="0"/>
+    <w:lsdException w:name="Medium List 1 Accent 5" w:semiHidden="0" w:uiPriority="65" w:unhideWhenUsed="0"/>
+    <w:lsdException w:name="Medium List 2 Accent 5" w:semiHidden="0" w:uiPriority="66" w:unhideWhenUsed="0"/>
+    <w:lsdException w:name="Medium Grid 1 Accent 5" w:semiHidden="0" w:uiPriority="67" w:unhideWhenUsed="0"/>
+    <w:lsdException w:name="Medium Grid 2 Accent 5" w:semiHidden="0" w:uiPriority="68" w:unhideWhenUsed="0"/>
+    <w:lsdException w:name="Medium Grid 3 Accent 5" w:semiHidden="0" w:uiPriority="69" w:unhideWhenUsed="0"/>
+    <w:lsdException w:name="Dark List Accent 5" w:semiHidden="0" w:uiPriority="70" w:unhideWhenUsed="0"/>
+    <w:lsdException w:name="Colorful Shading Accent 5" w:semiHidden="0" w:uiPriority="71" w:unhideWhenUsed="0"/>
+    <w:lsdException w:name="Colorful List Accent 5" w:semiHidden="0" w:uiPriority="72" w:unhideWhenUsed="0"/>
+    <w:lsdException w:name="Colorful Grid Accent 5" w:semiHidden="0" w:uiPriority="73" w:unhideWhenUsed="0"/>
+    <w:lsdException w:name="Light Shading Accent 6" w:semiHidden="0" w:uiPriority="60" w:unhideWhenUsed="0"/>
+    <w:lsdException w:name="Light List Accent 6" w:semiHidden="0" w:uiPriority="61" w:unhideWhenUsed="0"/>
+    <w:lsdException w:name="Light Grid Accent 6" w:semiHidden="0" w:uiPriority="62" w:unhideWhenUsed="0"/>
+    <w:lsdException w:name="Medium Shading 1 Accent 6" w:semiHidden="0" w:uiPriority="63" w:unhideWhenUsed="0"/>
+    <w:lsdException w:name="Medium Shading 2 Accent 6" w:semiHidden="0" w:uiPriority="64" w:unhideWhenUsed="0"/>
+    <w:lsdException w:name="Medium List 1 Accent 6" w:semiHidden="0" w:uiPriority="65" w:unhideWhenUsed="0"/>
+    <w:lsdException w:name="Medium List 2 Accent 6" w:semiHidden="0" w:uiPriority="66" w:unhideWhenUsed="0"/>
+    <w:lsdException w:name="Medium Grid 1 Accent 6" w:semiHidden="0" w:uiPriority="67" w:unhideWhenUsed="0"/>
+    <w:lsdException w:name="Medium Grid 2 Accent 6" w:semiHidden="0" w:uiPriority="68" w:unhideWhenUsed="0"/>
+    <w:lsdException w:name="Medium Grid 3 Accent 6" w:semiHidden="0" w:uiPriority="69" w:unhideWhenUsed="0"/>
+    <w:lsdException w:name="Dark List Accent 6" w:semiHidden="0" w:uiPriority="70" w:unhideWhenUsed="0"/>
+    <w:lsdException w:name="Colorful Shading Accent 6" w:semiHidden="0" w:uiPriority="71" w:unhideWhenUsed="0"/>
+    <w:lsdException w:name="Colorful List Accent 6" w:semiHidden="0" w:uiPriority="72" w:unhideWhenUsed="0"/>
+    <w:lsdException w:name="Colorful Grid Accent 6" w:semiHidden="0" w:uiPriority="73" w:unhideWhenUsed="0"/>
+    <w:lsdException w:name="Subtle Emphasis" w:semiHidden="0" w:uiPriority="19" w:unhideWhenUsed="0" w:qFormat="1"/>
+    <w:lsdException w:name="Intense Emphasis" w:semiHidden="0" w:uiPriority="21" w:unhideWhenUsed="0" w:qFormat="1"/>
+    <w:lsdException w:name="Subtle Reference" w:semiHidden="0" w:uiPriority="31" w:unhideWhenUsed="0" w:qFormat="1"/>
+    <w:lsdException w:name="Intense Reference" w:semiHidden="0" w:uiPriority="32" w:unhideWhenUsed="0" w:qFormat="1"/>
+    <w:lsdException w:name="Book Title" w:semiHidden="0" w:uiPriority="33" w:unhideWhenUsed="0" w:qFormat="1"/>
+    <w:lsdException w:name="Bibliography" w:uiPriority="37"/>
+    <w:lsdException w:name="TOC Heading" w:uiPriority="39" w:qFormat="1"/>
+  </w:latentStyles>
+  <w:style w:type="paragraph" w:default="1" w:styleId="Normal">
+    <w:name w:val="Normal"/>
+    <w:qFormat/>
+  </w:style>
+  <w:style w:type="paragraph" w:styleId="Heading1">
+    <w:name w:val="heading 1"/>
+    <w:basedOn w:val="Normal"/>
+    <w:next w:val="Normal"/>
+    <w:link w:val="Heading1Char"/>
+    <w:uiPriority w:val="9"/>
+    <w:qFormat/>
+    <w:rsid w:val="00A76AFB"/>
+    <w:pPr>
+      <w:keepNext/>
+      <w:keepLines/>
+      <w:spacing w:before="240" w:after="0"/>
+      <w:outlineLvl w:val="0"/>
+    </w:pPr>
+    <w:rPr>
+      <w:rFonts w:asciiTheme="majorHAnsi" w:eastAsiaTheme="majorEastAsia" w:hAnsiTheme="majorHAnsi" w:cstheme="majorBidi"/>
+      <w:color w:val="2F5496" w:themeColor="accent1" w:themeShade="BF"/>
+      <w:sz w:val="32"/>
+      <w:szCs w:val="32"/>
+    </w:rPr>
+  </w:style>
+  <w:style w:type="character" w:default="1" w:styleId="DefaultParagraphFont">
+    <w:name w:val="Default Paragraph Font"/>
+    <w:uiPriority w:val="1"/>
+    <w:semiHidden/>
+    <w:unhideWhenUsed/>
+  </w:style>
+  <w:style w:type="table" w:default="1" w:styleId="TableNormal">
+    <w:name w:val="Normal Table"/>
+    <w:uiPriority w:val="99"/>
+    <w:semiHidden/>
+    <w:unhideWhenUsed/>
+    <w:tblPr>
+      <w:tblInd w:w="0" w:type="dxa"/>
+      <w:tblCellMar>
+        <w:top w:w="0" w:type="dxa"/>
+        <w:left w:w="108" w:type="dxa"/>
+        <w:bottom w:w="0" w:type="dxa"/>
+        <w:right w:w="108" w:type="dxa"/>
+      </w:tblCellMar>
+    </w:tblPr>
+  </w:style>
+  <w:style w:type="numbering" w:default="1" w:styleId="NoList">
+    <w:name w:val="No List"/>
+    <w:uiPriority w:val="99"/>
+    <w:semiHidden/>
+    <w:unhideWhenUsed/>
+  </w:style>
+  <w:style w:type="paragraph" w:styleId="NoSpacing">
+    <w:name w:val="No Spacing"/>
+    <w:link w:val="NoSpacingChar"/>
+    <w:uiPriority w:val="1"/>
+    <w:qFormat/>
+    <w:rsid w:val="00A76AFB"/>
+    <w:pPr>
+      <w:spacing w:after="0" w:line="240" w:lineRule="auto"/>
+    </w:pPr>
+    <w:rPr>
+      <w:rFonts w:eastAsiaTheme="minorEastAsia"/>
+      <w:lang w:val="en-US"/>
+    </w:rPr>
+  </w:style>
+  <w:style w:type="character" w:customStyle="1" w:styleId="NoSpacingChar">
+    <w:name w:val="No Spacing Char"/>
+    <w:basedOn w:val="DefaultParagraphFont"/>
+    <w:link w:val="NoSpacing"/>
+    <w:uiPriority w:val="1"/>
+    <w:rsid w:val="00A76AFB"/>
+    <w:rPr>
+      <w:rFonts w:eastAsiaTheme="minorEastAsia"/>
+      <w:lang w:val="en-US"/>
+    </w:rPr>
+  </w:style>
+  <w:style w:type="paragraph" w:styleId="Header">
+    <w:name w:val="header"/>
+    <w:basedOn w:val="Normal"/>
+    <w:link w:val="HeaderChar"/>
+    <w:uiPriority w:val="99"/>
+    <w:unhideWhenUsed/>
+    <w:rsid w:val="00A76AFB"/>
+    <w:pPr>
+      <w:tabs>
+        <w:tab w:val="center" w:pos="4513"/>
+        <w:tab w:val="right" w:pos="9026"/>
+      </w:tabs>
+      <w:spacing w:after="0" w:line="240" w:lineRule="auto"/>
+    </w:pPr>
+  </w:style>
+  <w:style w:type="character" w:customStyle="1" w:styleId="HeaderChar">
+    <w:name w:val="Header Char"/>
+    <w:basedOn w:val="DefaultParagraphFont"/>
+    <w:link w:val="Header"/>
+    <w:uiPriority w:val="99"/>
+    <w:rsid w:val="00A76AFB"/>
+  </w:style>
+  <w:style w:type="paragraph" w:styleId="Footer">
+    <w:name w:val="footer"/>
+    <w:basedOn w:val="Normal"/>
+    <w:link w:val="FooterChar"/>
+    <w:uiPriority w:val="99"/>
+    <w:unhideWhenUsed/>
+    <w:rsid w:val="00A76AFB"/>
+    <w:pPr>
+      <w:tabs>
+        <w:tab w:val="center" w:pos="4513"/>
+        <w:tab w:val="right" w:pos="9026"/>
+      </w:tabs>
+      <w:spacing w:after="0" w:line="240" w:lineRule="auto"/>
+    </w:pPr>
+  </w:style>
+  <w:style w:type="character" w:customStyle="1" w:styleId="FooterChar">
+    <w:name w:val="Footer Char"/>
+    <w:basedOn w:val="DefaultParagraphFont"/>
+    <w:link w:val="Footer"/>
+    <w:uiPriority w:val="99"/>
+    <w:rsid w:val="00A76AFB"/>
+  </w:style>
+  <w:style w:type="character" w:customStyle="1" w:styleId="Heading1Char">
+    <w:name w:val="Heading 1 Char"/>
+    <w:basedOn w:val="DefaultParagraphFont"/>
+    <w:link w:val="Heading1"/>
+    <w:uiPriority w:val="9"/>
+    <w:rsid w:val="00A76AFB"/>
+    <w:rPr>
+      <w:rFonts w:asciiTheme="majorHAnsi" w:eastAsiaTheme="majorEastAsia" w:hAnsiTheme="majorHAnsi" w:cstheme="majorBidi"/>
+      <w:color w:val="2F5496" w:themeColor="accent1" w:themeShade="BF"/>
+      <w:sz w:val="32"/>
+      <w:szCs w:val="32"/>
+    </w:rPr>
+  </w:style>
+  <w:style w:type="paragraph" w:styleId="TOCHeading">
+    <w:name w:val="TOC Heading"/>
+    <w:basedOn w:val="Heading1"/>
+    <w:next w:val="Normal"/>
+    <w:uiPriority w:val="39"/>
+    <w:unhideWhenUsed/>
+    <w:qFormat/>
+    <w:rsid w:val="00A76AFB"/>
+    <w:pPr>
+      <w:outlineLvl w:val="9"/>
+    </w:pPr>
+    <w:rPr>
+      <w:lang w:val="en-US"/>
+    </w:rPr>
+  </w:style>
+  <w:style w:type="paragraph" w:customStyle="1" w:styleId="TableParagraph">
+    <w:name w:val="Table Paragraph"/>
+    <w:basedOn w:val="Normal"/>
+    <w:uiPriority w:val="1"/>
+    <w:qFormat/>
+    <w:rsid w:val="00A76AFB"/>
+    <w:pPr>
+      <w:widowControl w:val="0"/>
+      <w:autoSpaceDE w:val="0"/>
+      <w:autoSpaceDN w:val="0"/>
+      <w:spacing w:after="0" w:line="240" w:lineRule="auto"/>
+    </w:pPr>
+    <w:rPr>
+      <w:rFonts w:ascii="Century Gothic Bold" w:eastAsia="Century Gothic Bold" w:hAnsi="Century Gothic Bold" w:cs="Century Gothic Bold"/>
+      <w:lang w:val="en-US"/>
+    </w:rPr>
+  </w:style>
+  <w:style w:type="paragraph" w:styleId="TOC1">
+    <w:name w:val="toc 1"/>
+    <w:basedOn w:val="Normal"/>
+    <w:next w:val="Normal"/>
+    <w:autoRedefine/>
+    <w:uiPriority w:val="39"/>
+    <w:unhideWhenUsed/>
+    <w:rsid w:val="00A76AFB"/>
+    <w:pPr>
+      <w:spacing w:after="100"/>
+    </w:pPr>
+  </w:style>
+  <w:style w:type="character" w:styleId="Hyperlink">
+    <w:name w:val="Hyperlink"/>
+    <w:basedOn w:val="DefaultParagraphFont"/>
+    <w:uiPriority w:val="99"/>
+    <w:unhideWhenUsed/>
+    <w:rsid w:val="00A76AFB"/>
+    <w:rPr>
+      <w:color w:val="0563C1" w:themeColor="hyperlink"/>
+      <w:u w:val="single"/>
+    </w:rPr>
+  </w:style>
+  <w:style w:type="paragraph" w:styleId="BalloonText">
+    <w:name w:val="Balloon Text"/>
+    <w:basedOn w:val="Normal"/>
+    <w:link w:val="BalloonTextChar"/>
+    <w:uiPriority w:val="99"/>
+    <w:semiHidden/>
+    <w:unhideWhenUsed/>
+    <w:rsid w:val="00E70078"/>
+    <w:pPr>
+      <w:spacing w:after="0" w:line="240" w:lineRule="auto"/>
+    </w:pPr>
+    <w:rPr>
+      <w:rFonts w:ascii="Tahoma" w:hAnsi="Tahoma" w:cs="Tahoma"/>
+      <w:sz w:val="16"/>
+      <w:szCs w:val="16"/>
+    </w:rPr>
+  </w:style>
+  <w:style w:type="character" w:customStyle="1" w:styleId="BalloonTextChar">
+    <w:name w:val="Balloon Text Char"/>
+    <w:basedOn w:val="DefaultParagraphFont"/>
+    <w:link w:val="BalloonText"/>
+    <w:uiPriority w:val="99"/>
+    <w:semiHidden/>
+    <w:rsid w:val="00E70078"/>
+    <w:rPr>
+      <w:rFonts w:ascii="Tahoma" w:hAnsi="Tahoma" w:cs="Tahoma"/>
+      <w:sz w:val="16"/>
+      <w:szCs w:val="16"/>
     </w:rPr>
   </w:style>
 </w:styles>
@@ -4089,7 +4655,7 @@
   <a:extraClrSchemeLst/>
   <a:extLst>
     <a:ext uri="{05A4C25C-085E-4340-85A3-A5531E510DB2}">
-      <thm15:themeFamily xmlns:thm15="http://schemas.microsoft.com/office/thememl/2012/main" name="Office Theme" id="{62F939B6-93AF-4DB8-9C6B-D6C7DFDC589F}" vid="{4A3C46E8-61CC-4603-A589-7422A47A8E4A}"/>
+      <thm15:themeFamily xmlns:thm15="http://schemas.microsoft.com/office/thememl/2012/main" xmlns="" name="Office Theme" id="{62F939B6-93AF-4DB8-9C6B-D6C7DFDC589F}" vid="{4A3C46E8-61CC-4603-A589-7422A47A8E4A}"/>
     </a:ext>
   </a:extLst>
 </a:theme>
@@ -4100,7 +4666,7 @@
 </file>
 
 <file path=customXml/itemProps1.xml><?xml version="1.0" encoding="utf-8"?>
-<ds:datastoreItem xmlns:ds="http://schemas.openxmlformats.org/officeDocument/2006/customXml" ds:itemID="{42205026-9EE3-4D5C-B917-B51C1A21F750}">
+<ds:datastoreItem xmlns:ds="http://schemas.openxmlformats.org/officeDocument/2006/customXml" ds:itemID="{9C6A89AD-4095-4083-9ECB-CBA81AD27BAA}">
   <ds:schemaRefs>
     <ds:schemaRef ds:uri="http://schemas.openxmlformats.org/officeDocument/2006/bibliography"/>
   </ds:schemaRefs>

</xml_diff>